<commit_message>
parte del 5 añadido
</commit_message>
<xml_diff>
--- a/P2 SE.docx
+++ b/P2 SE.docx
@@ -1,6 +1,6 @@
 
 <file path=word/document.xml><?xml version="1.0" encoding="utf-8"?>
-<w:document xmlns:wpc="http://schemas.microsoft.com/office/word/2010/wordprocessingCanvas" xmlns:cx="http://schemas.microsoft.com/office/drawing/2014/chartex" xmlns:cx1="http://schemas.microsoft.com/office/drawing/2015/9/8/chartex" xmlns:cx2="http://schemas.microsoft.com/office/drawing/2015/10/21/chartex" xmlns:cx3="http://schemas.microsoft.com/office/drawing/2016/5/9/chartex" xmlns:cx4="http://schemas.microsoft.com/office/drawing/2016/5/10/chartex" xmlns:cx5="http://schemas.microsoft.com/office/drawing/2016/5/11/chartex" xmlns:cx6="http://schemas.microsoft.com/office/drawing/2016/5/12/chartex" xmlns:cx7="http://schemas.microsoft.com/office/drawing/2016/5/13/chartex" xmlns:cx8="http://schemas.microsoft.com/office/drawing/2016/5/14/chartex" xmlns:mc="http://schemas.openxmlformats.org/markup-compatibility/2006" xmlns:aink="http://schemas.microsoft.com/office/drawing/2016/ink" xmlns:am3d="http://schemas.microsoft.com/office/drawing/2017/model3d" xmlns:o="urn:schemas-microsoft-com:office:office" xmlns:oel="http://schemas.microsoft.com/office/2019/extlst" xmlns:r="http://schemas.openxmlformats.org/officeDocument/2006/relationships" xmlns:m="http://schemas.openxmlformats.org/officeDocument/2006/math" xmlns:v="urn:schemas-microsoft-com:vml" xmlns:wp14="http://schemas.microsoft.com/office/word/2010/wordprocessingDrawing" xmlns:wp="http://schemas.openxmlformats.org/drawingml/2006/wordprocessingDrawing" xmlns:w10="urn:schemas-microsoft-com:office:word" xmlns:w="http://schemas.openxmlformats.org/wordprocessingml/2006/main" xmlns:w14="http://schemas.microsoft.com/office/word/2010/wordml" xmlns:w15="http://schemas.microsoft.com/office/word/2012/wordml" xmlns:w16cex="http://schemas.microsoft.com/office/word/2018/wordml/cex" xmlns:w16cid="http://schemas.microsoft.com/office/word/2016/wordml/cid" xmlns:w16="http://schemas.microsoft.com/office/word/2018/wordml" xmlns:w16du="http://schemas.microsoft.com/office/word/2023/wordml/word16du" xmlns:w16sdtdh="http://schemas.microsoft.com/office/word/2020/wordml/sdtdatahash" xmlns:w16se="http://schemas.microsoft.com/office/word/2015/wordml/symex" xmlns:wpg="http://schemas.microsoft.com/office/word/2010/wordprocessingGroup" xmlns:wpi="http://schemas.microsoft.com/office/word/2010/wordprocessingInk" xmlns:wne="http://schemas.microsoft.com/office/word/2006/wordml" xmlns:wps="http://schemas.microsoft.com/office/word/2010/wordprocessingShape" mc:Ignorable="w14 w15 w16se w16cid w16 w16cex w16sdtdh wp14">
+<w:document xmlns:wpc="http://schemas.microsoft.com/office/word/2010/wordprocessingCanvas" xmlns:cx="http://schemas.microsoft.com/office/drawing/2014/chartex" xmlns:cx1="http://schemas.microsoft.com/office/drawing/2015/9/8/chartex" xmlns:cx2="http://schemas.microsoft.com/office/drawing/2015/10/21/chartex" xmlns:cx3="http://schemas.microsoft.com/office/drawing/2016/5/9/chartex" xmlns:cx4="http://schemas.microsoft.com/office/drawing/2016/5/10/chartex" xmlns:cx5="http://schemas.microsoft.com/office/drawing/2016/5/11/chartex" xmlns:cx6="http://schemas.microsoft.com/office/drawing/2016/5/12/chartex" xmlns:cx7="http://schemas.microsoft.com/office/drawing/2016/5/13/chartex" xmlns:cx8="http://schemas.microsoft.com/office/drawing/2016/5/14/chartex" xmlns:mc="http://schemas.openxmlformats.org/markup-compatibility/2006" xmlns:aink="http://schemas.microsoft.com/office/drawing/2016/ink" xmlns:am3d="http://schemas.microsoft.com/office/drawing/2017/model3d" xmlns:o="urn:schemas-microsoft-com:office:office" xmlns:oel="http://schemas.microsoft.com/office/2019/extlst" xmlns:r="http://schemas.openxmlformats.org/officeDocument/2006/relationships" xmlns:m="http://schemas.openxmlformats.org/officeDocument/2006/math" xmlns:v="urn:schemas-microsoft-com:vml" xmlns:wp14="http://schemas.microsoft.com/office/word/2010/wordprocessingDrawing" xmlns:wp="http://schemas.openxmlformats.org/drawingml/2006/wordprocessingDrawing" xmlns:w10="urn:schemas-microsoft-com:office:word" xmlns:w="http://schemas.openxmlformats.org/wordprocessingml/2006/main" xmlns:w14="http://schemas.microsoft.com/office/word/2010/wordml" xmlns:w15="http://schemas.microsoft.com/office/word/2012/wordml" xmlns:w16cex="http://schemas.microsoft.com/office/word/2018/wordml/cex" xmlns:w16cid="http://schemas.microsoft.com/office/word/2016/wordml/cid" xmlns:w16="http://schemas.microsoft.com/office/word/2018/wordml" xmlns:w16sdtdh="http://schemas.microsoft.com/office/word/2020/wordml/sdtdatahash" xmlns:w16se="http://schemas.microsoft.com/office/word/2015/wordml/symex" xmlns:wpg="http://schemas.microsoft.com/office/word/2010/wordprocessingGroup" xmlns:wpi="http://schemas.microsoft.com/office/word/2010/wordprocessingInk" xmlns:wne="http://schemas.microsoft.com/office/word/2006/wordml" xmlns:wps="http://schemas.microsoft.com/office/word/2010/wordprocessingShape" mc:Ignorable="w14 w15 w16se w16cid w16 w16cex w16sdtdh wp14">
   <w:body>
     <w:p>
       <w:pPr>
@@ -315,6 +315,7 @@
           <w14:ligatures w14:val="none"/>
         </w:rPr>
       </w:pPr>
+      <w:proofErr w:type="spellStart"/>
       <w:r>
         <w:rPr>
           <w:rFonts w:ascii="Arial" w:eastAsia="Times New Roman" w:hAnsi="Arial" w:cs="Arial"/>
@@ -326,6 +327,7 @@
         </w:rPr>
         <w:t>man</w:t>
       </w:r>
+      <w:proofErr w:type="spellEnd"/>
       <w:r>
         <w:rPr>
           <w:rFonts w:ascii="Arial" w:eastAsia="Times New Roman" w:hAnsi="Arial" w:cs="Arial"/>
@@ -422,6 +424,7 @@
           <w14:ligatures w14:val="none"/>
         </w:rPr>
       </w:pPr>
+      <w:proofErr w:type="spellStart"/>
       <w:r>
         <w:rPr>
           <w:rFonts w:ascii="Arial" w:eastAsia="Times New Roman" w:hAnsi="Arial" w:cs="Arial"/>
@@ -433,6 +436,7 @@
         </w:rPr>
         <w:t>size</w:t>
       </w:r>
+      <w:proofErr w:type="spellEnd"/>
       <w:r>
         <w:rPr>
           <w:rFonts w:ascii="Arial" w:eastAsia="Times New Roman" w:hAnsi="Arial" w:cs="Arial"/>
@@ -519,6 +523,7 @@
           <w14:ligatures w14:val="none"/>
         </w:rPr>
       </w:pPr>
+      <w:proofErr w:type="spellStart"/>
       <w:r>
         <w:rPr>
           <w:rFonts w:ascii="Arial" w:eastAsia="Times New Roman" w:hAnsi="Arial" w:cs="Arial"/>
@@ -530,6 +535,7 @@
         </w:rPr>
         <w:t>strip</w:t>
       </w:r>
+      <w:proofErr w:type="spellEnd"/>
       <w:r>
         <w:rPr>
           <w:rFonts w:ascii="Arial" w:eastAsia="Times New Roman" w:hAnsi="Arial" w:cs="Arial"/>
@@ -661,6 +667,7 @@
           <w14:ligatures w14:val="none"/>
         </w:rPr>
       </w:pPr>
+      <w:proofErr w:type="spellStart"/>
       <w:r>
         <w:rPr>
           <w:rFonts w:ascii="Arial" w:eastAsia="Times New Roman" w:hAnsi="Arial" w:cs="Arial"/>
@@ -672,6 +679,7 @@
         </w:rPr>
         <w:t>ldd</w:t>
       </w:r>
+      <w:proofErr w:type="spellEnd"/>
       <w:r>
         <w:rPr>
           <w:rFonts w:ascii="Arial" w:eastAsia="Times New Roman" w:hAnsi="Arial" w:cs="Arial"/>
@@ -770,6 +778,7 @@
           <w14:ligatures w14:val="none"/>
         </w:rPr>
       </w:pPr>
+      <w:proofErr w:type="spellStart"/>
       <w:r>
         <w:rPr>
           <w:rFonts w:ascii="Arial" w:eastAsia="Times New Roman" w:hAnsi="Arial" w:cs="Arial"/>
@@ -781,6 +790,7 @@
         </w:rPr>
         <w:t>strings</w:t>
       </w:r>
+      <w:proofErr w:type="spellEnd"/>
       <w:r>
         <w:rPr>
           <w:rFonts w:ascii="Arial" w:eastAsia="Times New Roman" w:hAnsi="Arial" w:cs="Arial"/>
@@ -878,6 +888,7 @@
           <w14:ligatures w14:val="none"/>
         </w:rPr>
       </w:pPr>
+      <w:proofErr w:type="spellStart"/>
       <w:r>
         <w:rPr>
           <w:rFonts w:ascii="Arial" w:eastAsia="Times New Roman" w:hAnsi="Arial" w:cs="Arial"/>
@@ -889,6 +900,7 @@
         </w:rPr>
         <w:t>objdump</w:t>
       </w:r>
+      <w:proofErr w:type="spellEnd"/>
       <w:r>
         <w:rPr>
           <w:rFonts w:ascii="Arial" w:eastAsia="Times New Roman" w:hAnsi="Arial" w:cs="Arial"/>
@@ -1077,6 +1089,7 @@
           <w14:ligatures w14:val="none"/>
         </w:rPr>
       </w:pPr>
+      <w:proofErr w:type="spellStart"/>
       <w:r>
         <w:rPr>
           <w:rFonts w:ascii="Arial" w:eastAsia="Times New Roman" w:hAnsi="Arial" w:cs="Arial"/>
@@ -1088,6 +1101,7 @@
         </w:rPr>
         <w:t>readelf</w:t>
       </w:r>
+      <w:proofErr w:type="spellEnd"/>
       <w:r>
         <w:rPr>
           <w:rFonts w:ascii="Arial" w:eastAsia="Times New Roman" w:hAnsi="Arial" w:cs="Arial"/>
@@ -1183,6 +1197,7 @@
           <w14:ligatures w14:val="none"/>
         </w:rPr>
       </w:pPr>
+      <w:proofErr w:type="spellStart"/>
       <w:r>
         <w:rPr>
           <w:rFonts w:ascii="Arial" w:eastAsia="Times New Roman" w:hAnsi="Arial" w:cs="Arial"/>
@@ -1194,6 +1209,7 @@
         </w:rPr>
         <w:t>objcopy</w:t>
       </w:r>
+      <w:proofErr w:type="spellEnd"/>
       <w:r>
         <w:rPr>
           <w:rFonts w:ascii="Arial" w:eastAsia="Times New Roman" w:hAnsi="Arial" w:cs="Arial"/>
@@ -1329,7 +1345,27 @@
           <w:lang w:eastAsia="en-GB"/>
           <w14:ligatures w14:val="none"/>
         </w:rPr>
-        <w:t>: ensambla y genera el código objeto de un programa en ensamblador (.s).</w:t>
+        <w:t xml:space="preserve">: ensambla y genera el código objeto de un programa en ensamblador </w:t>
+      </w:r>
+      <w:proofErr w:type="gramStart"/>
+      <w:r>
+        <w:rPr>
+          <w:rFonts w:ascii="Arial" w:eastAsia="Times New Roman" w:hAnsi="Arial" w:cs="Arial"/>
+          <w:color w:val="000000"/>
+          <w:lang w:eastAsia="en-GB"/>
+          <w14:ligatures w14:val="none"/>
+        </w:rPr>
+        <w:t>(.s</w:t>
+      </w:r>
+      <w:proofErr w:type="gramEnd"/>
+      <w:r>
+        <w:rPr>
+          <w:rFonts w:ascii="Arial" w:eastAsia="Times New Roman" w:hAnsi="Arial" w:cs="Arial"/>
+          <w:color w:val="000000"/>
+          <w:lang w:eastAsia="en-GB"/>
+          <w14:ligatures w14:val="none"/>
+        </w:rPr>
+        <w:t>).</w:t>
       </w:r>
     </w:p>
     <w:p>
@@ -1417,6 +1453,7 @@
           <w14:ligatures w14:val="none"/>
         </w:rPr>
       </w:pPr>
+      <w:proofErr w:type="spellStart"/>
       <w:r>
         <w:rPr>
           <w:rFonts w:ascii="Arial" w:eastAsia="Times New Roman" w:hAnsi="Arial" w:cs="Arial"/>
@@ -1429,6 +1466,7 @@
         <w:lastRenderedPageBreak/>
         <w:t>wc</w:t>
       </w:r>
+      <w:proofErr w:type="spellEnd"/>
       <w:r>
         <w:rPr>
           <w:rFonts w:ascii="Arial" w:eastAsia="Times New Roman" w:hAnsi="Arial" w:cs="Arial"/>
@@ -1970,16 +2008,29 @@
           <w14:ligatures w14:val="none"/>
         </w:rPr>
       </w:pPr>
-      <w:r>
-        <w:rPr>
-          <w:rFonts w:ascii="Arial" w:eastAsia="Times New Roman" w:hAnsi="Arial" w:cs="Arial"/>
-          <w:b/>
-          <w:bCs/>
-          <w:color w:val="000000"/>
-          <w:lang w:eastAsia="en-GB"/>
-          <w14:ligatures w14:val="none"/>
-        </w:rPr>
-        <w:t xml:space="preserve">vim|nano|joe: </w:t>
+      <w:proofErr w:type="spellStart"/>
+      <w:r>
+        <w:rPr>
+          <w:rFonts w:ascii="Arial" w:eastAsia="Times New Roman" w:hAnsi="Arial" w:cs="Arial"/>
+          <w:b/>
+          <w:bCs/>
+          <w:color w:val="000000"/>
+          <w:lang w:eastAsia="en-GB"/>
+          <w14:ligatures w14:val="none"/>
+        </w:rPr>
+        <w:t>vim|nano|joe</w:t>
+      </w:r>
+      <w:proofErr w:type="spellEnd"/>
+      <w:r>
+        <w:rPr>
+          <w:rFonts w:ascii="Arial" w:eastAsia="Times New Roman" w:hAnsi="Arial" w:cs="Arial"/>
+          <w:b/>
+          <w:bCs/>
+          <w:color w:val="000000"/>
+          <w:lang w:eastAsia="en-GB"/>
+          <w14:ligatures w14:val="none"/>
+        </w:rPr>
+        <w:t xml:space="preserve">: </w:t>
       </w:r>
       <w:r>
         <w:rPr>
@@ -2006,6 +2057,7 @@
           <w14:ligatures w14:val="none"/>
         </w:rPr>
       </w:pPr>
+      <w:proofErr w:type="spellStart"/>
       <w:r>
         <w:rPr>
           <w:rFonts w:ascii="Arial" w:eastAsia="Times New Roman" w:hAnsi="Arial" w:cs="Arial"/>
@@ -2014,7 +2066,17 @@
           <w14:ligatures w14:val="none"/>
         </w:rPr>
         <w:lastRenderedPageBreak/>
-        <w:t xml:space="preserve">Vim: </w:t>
+        <w:t>Vim</w:t>
+      </w:r>
+      <w:proofErr w:type="spellEnd"/>
+      <w:r>
+        <w:rPr>
+          <w:rFonts w:ascii="Arial" w:eastAsia="Times New Roman" w:hAnsi="Arial" w:cs="Arial"/>
+          <w:color w:val="000000"/>
+          <w:lang w:eastAsia="en-GB"/>
+          <w14:ligatures w14:val="none"/>
+        </w:rPr>
+        <w:t xml:space="preserve">: </w:t>
       </w:r>
       <w:r>
         <w:rPr>
@@ -2261,16 +2323,29 @@
           <w14:ligatures w14:val="none"/>
         </w:rPr>
       </w:pPr>
-      <w:r>
-        <w:rPr>
-          <w:rFonts w:ascii="Arial" w:eastAsia="Times New Roman" w:hAnsi="Arial" w:cs="Arial"/>
-          <w:b/>
-          <w:bCs/>
-          <w:color w:val="000000"/>
-          <w:lang w:eastAsia="en-GB"/>
-          <w14:ligatures w14:val="none"/>
-        </w:rPr>
-        <w:t xml:space="preserve">ld: </w:t>
+      <w:proofErr w:type="spellStart"/>
+      <w:r>
+        <w:rPr>
+          <w:rFonts w:ascii="Arial" w:eastAsia="Times New Roman" w:hAnsi="Arial" w:cs="Arial"/>
+          <w:b/>
+          <w:bCs/>
+          <w:color w:val="000000"/>
+          <w:lang w:eastAsia="en-GB"/>
+          <w14:ligatures w14:val="none"/>
+        </w:rPr>
+        <w:t>ld</w:t>
+      </w:r>
+      <w:proofErr w:type="spellEnd"/>
+      <w:r>
+        <w:rPr>
+          <w:rFonts w:ascii="Arial" w:eastAsia="Times New Roman" w:hAnsi="Arial" w:cs="Arial"/>
+          <w:b/>
+          <w:bCs/>
+          <w:color w:val="000000"/>
+          <w:lang w:eastAsia="en-GB"/>
+          <w14:ligatures w14:val="none"/>
+        </w:rPr>
+        <w:t xml:space="preserve">: </w:t>
       </w:r>
       <w:r>
         <w:rPr>
@@ -2305,6 +2380,7 @@
           <w14:ligatures w14:val="none"/>
         </w:rPr>
       </w:pPr>
+      <w:proofErr w:type="spellStart"/>
       <w:r>
         <w:rPr>
           <w:rFonts w:ascii="Arial" w:eastAsia="Times New Roman" w:hAnsi="Arial" w:cs="Arial"/>
@@ -2316,6 +2392,7 @@
         </w:rPr>
         <w:t>strace</w:t>
       </w:r>
+      <w:proofErr w:type="spellEnd"/>
       <w:r>
         <w:rPr>
           <w:rFonts w:ascii="Times New Roman" w:eastAsia="Times New Roman" w:hAnsi="Times New Roman" w:cs="Times New Roman"/>
@@ -2484,28 +2561,19 @@
           <w14:ligatures w14:val="none"/>
         </w:rPr>
       </w:pPr>
-      <w:r>
-        <w:rPr>
-          <w:rFonts w:ascii="Arial" w:eastAsia="Times New Roman" w:hAnsi="Arial" w:cs="Arial"/>
-          <w:b/>
-          <w:bCs/>
-          <w:color w:val="000000"/>
-          <w:lang w:eastAsia="en-GB"/>
-          <w14:ligatures w14:val="none"/>
-        </w:rPr>
-        <w:t>F</w:t>
-      </w:r>
-      <w:r>
-        <w:rPr>
-          <w:rFonts w:ascii="Arial" w:eastAsia="Times New Roman" w:hAnsi="Arial" w:cs="Arial"/>
-          <w:b/>
-          <w:bCs/>
-          <w:color w:val="000000"/>
-          <w:lang w:eastAsia="en-GB"/>
-          <w14:ligatures w14:val="none"/>
-        </w:rPr>
-        <w:t>ind</w:t>
-      </w:r>
+      <w:proofErr w:type="spellStart"/>
+      <w:r>
+        <w:rPr>
+          <w:rFonts w:ascii="Arial" w:eastAsia="Times New Roman" w:hAnsi="Arial" w:cs="Arial"/>
+          <w:b/>
+          <w:bCs/>
+          <w:color w:val="000000"/>
+          <w:lang w:eastAsia="en-GB"/>
+          <w14:ligatures w14:val="none"/>
+        </w:rPr>
+        <w:t>Find</w:t>
+      </w:r>
+      <w:proofErr w:type="spellEnd"/>
       <w:r>
         <w:rPr>
           <w:rFonts w:ascii="Times New Roman" w:eastAsia="Times New Roman" w:hAnsi="Times New Roman" w:cs="Times New Roman"/>
@@ -2591,6 +2659,7 @@
           <w14:ligatures w14:val="none"/>
         </w:rPr>
       </w:pPr>
+      <w:proofErr w:type="spellStart"/>
       <w:r>
         <w:rPr>
           <w:rFonts w:ascii="Arial" w:eastAsia="Times New Roman" w:hAnsi="Arial" w:cs="Arial"/>
@@ -2602,6 +2671,7 @@
         </w:rPr>
         <w:t>less</w:t>
       </w:r>
+      <w:proofErr w:type="spellEnd"/>
       <w:r>
         <w:rPr>
           <w:rFonts w:ascii="Arial" w:eastAsia="Times New Roman" w:hAnsi="Arial" w:cs="Arial"/>
@@ -2655,8 +2725,21 @@
           <w:lang w:eastAsia="en-GB"/>
           <w14:ligatures w14:val="none"/>
         </w:rPr>
-        <w:t>grep/egrep</w:t>
-      </w:r>
+        <w:t>grep/</w:t>
+      </w:r>
+      <w:proofErr w:type="spellStart"/>
+      <w:r>
+        <w:rPr>
+          <w:rFonts w:ascii="Arial" w:eastAsia="Times New Roman" w:hAnsi="Arial" w:cs="Arial"/>
+          <w:b/>
+          <w:bCs/>
+          <w:color w:val="000000"/>
+          <w:lang w:eastAsia="en-GB"/>
+          <w14:ligatures w14:val="none"/>
+        </w:rPr>
+        <w:t>egrep</w:t>
+      </w:r>
+      <w:proofErr w:type="spellEnd"/>
       <w:r>
         <w:rPr>
           <w:rFonts w:ascii="Arial" w:eastAsia="Times New Roman" w:hAnsi="Arial" w:cs="Arial"/>
@@ -2675,44 +2758,65 @@
           <w:lang w:eastAsia="en-GB"/>
           <w14:ligatures w14:val="none"/>
         </w:rPr>
-        <w:t>Busca en uno o varios archivos líneas que contengan la string indicada por consola.</w:t>
-      </w:r>
-    </w:p>
-    <w:p>
-      <w:pPr>
-        <w:spacing w:after="0" w:line="240" w:lineRule="auto"/>
-        <w:rPr>
-          <w:rFonts w:ascii="Times New Roman" w:eastAsia="Times New Roman" w:hAnsi="Times New Roman" w:cs="Times New Roman"/>
-          <w:sz w:val="24"/>
-          <w:szCs w:val="24"/>
-          <w:lang w:eastAsia="en-GB"/>
-          <w14:ligatures w14:val="none"/>
-        </w:rPr>
-      </w:pPr>
-    </w:p>
-    <w:p>
-      <w:pPr>
-        <w:spacing w:after="0" w:line="240" w:lineRule="auto"/>
-        <w:rPr>
-          <w:rFonts w:ascii="Times New Roman" w:eastAsia="Times New Roman" w:hAnsi="Times New Roman" w:cs="Times New Roman"/>
-          <w:sz w:val="24"/>
-          <w:szCs w:val="24"/>
-          <w:lang w:eastAsia="en-GB"/>
-          <w14:ligatures w14:val="none"/>
-        </w:rPr>
-      </w:pPr>
-    </w:p>
-    <w:p>
-      <w:pPr>
-        <w:spacing w:after="0" w:line="240" w:lineRule="auto"/>
-        <w:rPr>
-          <w:rFonts w:ascii="Times New Roman" w:eastAsia="Times New Roman" w:hAnsi="Times New Roman" w:cs="Times New Roman"/>
-          <w:sz w:val="24"/>
-          <w:szCs w:val="24"/>
-          <w:lang w:eastAsia="en-GB"/>
-          <w14:ligatures w14:val="none"/>
-        </w:rPr>
-      </w:pPr>
+        <w:t xml:space="preserve">Busca en uno o varios archivos líneas que contengan la </w:t>
+      </w:r>
+      <w:proofErr w:type="spellStart"/>
+      <w:r>
+        <w:rPr>
+          <w:rFonts w:ascii="Arial" w:eastAsia="Times New Roman" w:hAnsi="Arial" w:cs="Arial"/>
+          <w:color w:val="000000"/>
+          <w:lang w:eastAsia="en-GB"/>
+          <w14:ligatures w14:val="none"/>
+        </w:rPr>
+        <w:t>string</w:t>
+      </w:r>
+      <w:proofErr w:type="spellEnd"/>
+      <w:r>
+        <w:rPr>
+          <w:rFonts w:ascii="Arial" w:eastAsia="Times New Roman" w:hAnsi="Arial" w:cs="Arial"/>
+          <w:color w:val="000000"/>
+          <w:lang w:eastAsia="en-GB"/>
+          <w14:ligatures w14:val="none"/>
+        </w:rPr>
+        <w:t xml:space="preserve"> indicada por consola.</w:t>
+      </w:r>
+    </w:p>
+    <w:p>
+      <w:pPr>
+        <w:spacing w:after="0" w:line="240" w:lineRule="auto"/>
+        <w:rPr>
+          <w:rFonts w:ascii="Times New Roman" w:eastAsia="Times New Roman" w:hAnsi="Times New Roman" w:cs="Times New Roman"/>
+          <w:sz w:val="24"/>
+          <w:szCs w:val="24"/>
+          <w:lang w:eastAsia="en-GB"/>
+          <w14:ligatures w14:val="none"/>
+        </w:rPr>
+      </w:pPr>
+    </w:p>
+    <w:p>
+      <w:pPr>
+        <w:spacing w:after="0" w:line="240" w:lineRule="auto"/>
+        <w:rPr>
+          <w:rFonts w:ascii="Times New Roman" w:eastAsia="Times New Roman" w:hAnsi="Times New Roman" w:cs="Times New Roman"/>
+          <w:sz w:val="24"/>
+          <w:szCs w:val="24"/>
+          <w:lang w:eastAsia="en-GB"/>
+          <w14:ligatures w14:val="none"/>
+        </w:rPr>
+      </w:pPr>
+    </w:p>
+    <w:p>
+      <w:pPr>
+        <w:spacing w:after="0" w:line="240" w:lineRule="auto"/>
+        <w:rPr>
+          <w:rFonts w:ascii="Times New Roman" w:eastAsia="Times New Roman" w:hAnsi="Times New Roman" w:cs="Times New Roman"/>
+          <w:sz w:val="24"/>
+          <w:szCs w:val="24"/>
+          <w:lang w:eastAsia="en-GB"/>
+          <w14:ligatures w14:val="none"/>
+        </w:rPr>
+      </w:pPr>
+      <w:proofErr w:type="spellStart"/>
       <w:r>
         <w:rPr>
           <w:rFonts w:ascii="Arial" w:eastAsia="Times New Roman" w:hAnsi="Arial" w:cs="Arial"/>
@@ -2724,6 +2828,7 @@
         </w:rPr>
         <w:t>df</w:t>
       </w:r>
+      <w:proofErr w:type="spellEnd"/>
       <w:r>
         <w:rPr>
           <w:rFonts w:ascii="Times New Roman" w:eastAsia="Times New Roman" w:hAnsi="Times New Roman" w:cs="Times New Roman"/>
@@ -2961,8 +3066,45 @@
           <w:lang w:eastAsia="en-GB"/>
           <w14:ligatures w14:val="none"/>
         </w:rPr>
-        <w:t xml:space="preserve">Este segundo ejemplo consiste en mandar a un archivo .txt la información de otro archivo (también .txt en este caso). En lugar del método anterior, se ha utilizado </w:t>
-      </w:r>
+        <w:t>Este segundo ejemplo consiste en mandar a un archivo .</w:t>
+      </w:r>
+      <w:proofErr w:type="spellStart"/>
+      <w:r>
+        <w:rPr>
+          <w:rFonts w:ascii="Arial" w:eastAsia="Times New Roman" w:hAnsi="Arial" w:cs="Times New Roman"/>
+          <w:lang w:eastAsia="en-GB"/>
+          <w14:ligatures w14:val="none"/>
+        </w:rPr>
+        <w:t>txt</w:t>
+      </w:r>
+      <w:proofErr w:type="spellEnd"/>
+      <w:r>
+        <w:rPr>
+          <w:rFonts w:ascii="Arial" w:eastAsia="Times New Roman" w:hAnsi="Arial" w:cs="Times New Roman"/>
+          <w:lang w:eastAsia="en-GB"/>
+          <w14:ligatures w14:val="none"/>
+        </w:rPr>
+        <w:t xml:space="preserve"> la información de otro archivo (también .</w:t>
+      </w:r>
+      <w:proofErr w:type="spellStart"/>
+      <w:r>
+        <w:rPr>
+          <w:rFonts w:ascii="Arial" w:eastAsia="Times New Roman" w:hAnsi="Arial" w:cs="Times New Roman"/>
+          <w:lang w:eastAsia="en-GB"/>
+          <w14:ligatures w14:val="none"/>
+        </w:rPr>
+        <w:t>txt</w:t>
+      </w:r>
+      <w:proofErr w:type="spellEnd"/>
+      <w:r>
+        <w:rPr>
+          <w:rFonts w:ascii="Arial" w:eastAsia="Times New Roman" w:hAnsi="Arial" w:cs="Times New Roman"/>
+          <w:lang w:eastAsia="en-GB"/>
+          <w14:ligatures w14:val="none"/>
+        </w:rPr>
+        <w:t xml:space="preserve"> en este caso). En lugar del método anterior, se ha utilizado </w:t>
+      </w:r>
+      <w:proofErr w:type="spellStart"/>
       <w:r>
         <w:rPr>
           <w:rFonts w:ascii="Arial" w:eastAsia="Times New Roman" w:hAnsi="Arial" w:cs="Times New Roman"/>
@@ -2973,6 +3115,7 @@
         </w:rPr>
         <w:t>printf</w:t>
       </w:r>
+      <w:proofErr w:type="spellEnd"/>
       <w:r>
         <w:rPr>
           <w:rFonts w:ascii="Arial" w:eastAsia="Times New Roman" w:hAnsi="Arial" w:cs="Times New Roman"/>
@@ -3087,25 +3230,102 @@
           <w14:ligatures w14:val="none"/>
         </w:rPr>
       </w:pPr>
-      <w:r>
-        <w:rPr>
-          <w:rFonts w:ascii="Arial" w:eastAsia="Times New Roman" w:hAnsi="Arial" w:cs="Arial"/>
-          <w:b/>
-          <w:bCs/>
-          <w:color w:val="000000"/>
-          <w:lang w:eastAsia="en-GB"/>
-          <w14:ligatures w14:val="none"/>
-        </w:rPr>
-        <w:t xml:space="preserve">.bss: </w:t>
-      </w:r>
-      <w:r>
-        <w:rPr>
-          <w:rFonts w:ascii="Arial" w:eastAsia="Times New Roman" w:hAnsi="Arial" w:cs="Arial"/>
-          <w:color w:val="000000"/>
-          <w:lang w:eastAsia="en-GB"/>
-          <w14:ligatures w14:val="none"/>
-        </w:rPr>
-        <w:t>La sección .bss no ocupa espacio en el archivo .ELF. En esta sección se encuentran las variables que se inicializan en tiempo de ejecución, de modo que al cargar el programa en memoria se les reserva espacio en la sección .bss y no en la sección de datos.</w:t>
+      <w:proofErr w:type="gramStart"/>
+      <w:r>
+        <w:rPr>
+          <w:rFonts w:ascii="Arial" w:eastAsia="Times New Roman" w:hAnsi="Arial" w:cs="Arial"/>
+          <w:b/>
+          <w:bCs/>
+          <w:color w:val="000000"/>
+          <w:lang w:eastAsia="en-GB"/>
+          <w14:ligatures w14:val="none"/>
+        </w:rPr>
+        <w:t>.</w:t>
+      </w:r>
+      <w:proofErr w:type="spellStart"/>
+      <w:r>
+        <w:rPr>
+          <w:rFonts w:ascii="Arial" w:eastAsia="Times New Roman" w:hAnsi="Arial" w:cs="Arial"/>
+          <w:b/>
+          <w:bCs/>
+          <w:color w:val="000000"/>
+          <w:lang w:eastAsia="en-GB"/>
+          <w14:ligatures w14:val="none"/>
+        </w:rPr>
+        <w:t>bss</w:t>
+      </w:r>
+      <w:proofErr w:type="spellEnd"/>
+      <w:proofErr w:type="gramEnd"/>
+      <w:r>
+        <w:rPr>
+          <w:rFonts w:ascii="Arial" w:eastAsia="Times New Roman" w:hAnsi="Arial" w:cs="Arial"/>
+          <w:b/>
+          <w:bCs/>
+          <w:color w:val="000000"/>
+          <w:lang w:eastAsia="en-GB"/>
+          <w14:ligatures w14:val="none"/>
+        </w:rPr>
+        <w:t xml:space="preserve">: </w:t>
+      </w:r>
+      <w:r>
+        <w:rPr>
+          <w:rFonts w:ascii="Arial" w:eastAsia="Times New Roman" w:hAnsi="Arial" w:cs="Arial"/>
+          <w:color w:val="000000"/>
+          <w:lang w:eastAsia="en-GB"/>
+          <w14:ligatures w14:val="none"/>
+        </w:rPr>
+        <w:t>La sección .</w:t>
+      </w:r>
+      <w:proofErr w:type="spellStart"/>
+      <w:r>
+        <w:rPr>
+          <w:rFonts w:ascii="Arial" w:eastAsia="Times New Roman" w:hAnsi="Arial" w:cs="Arial"/>
+          <w:color w:val="000000"/>
+          <w:lang w:eastAsia="en-GB"/>
+          <w14:ligatures w14:val="none"/>
+        </w:rPr>
+        <w:t>bss</w:t>
+      </w:r>
+      <w:proofErr w:type="spellEnd"/>
+      <w:r>
+        <w:rPr>
+          <w:rFonts w:ascii="Arial" w:eastAsia="Times New Roman" w:hAnsi="Arial" w:cs="Arial"/>
+          <w:color w:val="000000"/>
+          <w:lang w:eastAsia="en-GB"/>
+          <w14:ligatures w14:val="none"/>
+        </w:rPr>
+        <w:t xml:space="preserve"> no ocupa espacio en el archivo .ELF. En esta sección se encuentran las variables que se inicializan en tiempo de ejecución, de modo que al cargar el programa en memoria se les reserva espacio en la </w:t>
+      </w:r>
+      <w:proofErr w:type="gramStart"/>
+      <w:r>
+        <w:rPr>
+          <w:rFonts w:ascii="Arial" w:eastAsia="Times New Roman" w:hAnsi="Arial" w:cs="Arial"/>
+          <w:color w:val="000000"/>
+          <w:lang w:eastAsia="en-GB"/>
+          <w14:ligatures w14:val="none"/>
+        </w:rPr>
+        <w:t>sección .</w:t>
+      </w:r>
+      <w:proofErr w:type="spellStart"/>
+      <w:r>
+        <w:rPr>
+          <w:rFonts w:ascii="Arial" w:eastAsia="Times New Roman" w:hAnsi="Arial" w:cs="Arial"/>
+          <w:color w:val="000000"/>
+          <w:lang w:eastAsia="en-GB"/>
+          <w14:ligatures w14:val="none"/>
+        </w:rPr>
+        <w:t>bss</w:t>
+      </w:r>
+      <w:proofErr w:type="spellEnd"/>
+      <w:proofErr w:type="gramEnd"/>
+      <w:r>
+        <w:rPr>
+          <w:rFonts w:ascii="Arial" w:eastAsia="Times New Roman" w:hAnsi="Arial" w:cs="Arial"/>
+          <w:color w:val="000000"/>
+          <w:lang w:eastAsia="en-GB"/>
+          <w14:ligatures w14:val="none"/>
+        </w:rPr>
+        <w:t xml:space="preserve"> y no en la sección de datos.</w:t>
       </w:r>
     </w:p>
     <w:p>
@@ -3150,7 +3370,27 @@
           <w:lang w:eastAsia="en-GB"/>
           <w14:ligatures w14:val="none"/>
         </w:rPr>
-        <w:t>La sección .data sí ocupa espacio en el archivo .ELF y almacena las variables inicializadas. Durante la ejecución del programa estos valores se copian al espacio de memoria que corresponda.</w:t>
+        <w:t xml:space="preserve">La sección .data sí ocupa espacio en el </w:t>
+      </w:r>
+      <w:proofErr w:type="gramStart"/>
+      <w:r>
+        <w:rPr>
+          <w:rFonts w:ascii="Arial" w:eastAsia="Times New Roman" w:hAnsi="Arial" w:cs="Arial"/>
+          <w:color w:val="000000"/>
+          <w:lang w:eastAsia="en-GB"/>
+          <w14:ligatures w14:val="none"/>
+        </w:rPr>
+        <w:t>archivo .ELF</w:t>
+      </w:r>
+      <w:proofErr w:type="gramEnd"/>
+      <w:r>
+        <w:rPr>
+          <w:rFonts w:ascii="Arial" w:eastAsia="Times New Roman" w:hAnsi="Arial" w:cs="Arial"/>
+          <w:color w:val="000000"/>
+          <w:lang w:eastAsia="en-GB"/>
+          <w14:ligatures w14:val="none"/>
+        </w:rPr>
+        <w:t xml:space="preserve"> y almacena las variables inicializadas. Durante la ejecución del programa estos valores se copian al espacio de memoria que corresponda.</w:t>
       </w:r>
     </w:p>
     <w:p>
@@ -3178,25 +3418,71 @@
           <w14:ligatures w14:val="none"/>
         </w:rPr>
       </w:pPr>
-      <w:r>
-        <w:rPr>
-          <w:rFonts w:ascii="Arial" w:eastAsia="Times New Roman" w:hAnsi="Arial" w:cs="Arial"/>
-          <w:b/>
-          <w:bCs/>
-          <w:color w:val="000000"/>
-          <w:lang w:eastAsia="en-GB"/>
-          <w14:ligatures w14:val="none"/>
-        </w:rPr>
-        <w:t xml:space="preserve">.rodata: </w:t>
-      </w:r>
-      <w:r>
-        <w:rPr>
-          <w:rFonts w:ascii="Arial" w:eastAsia="Times New Roman" w:hAnsi="Arial" w:cs="Arial"/>
-          <w:color w:val="000000"/>
-          <w:lang w:eastAsia="en-GB"/>
-          <w14:ligatures w14:val="none"/>
-        </w:rPr>
-        <w:t>La sección .rodata corresponde a valores constantes dentro del programa, que no serán modificados. Estos datos son invariables durante el tiempo de ejecución.</w:t>
+      <w:proofErr w:type="gramStart"/>
+      <w:r>
+        <w:rPr>
+          <w:rFonts w:ascii="Arial" w:eastAsia="Times New Roman" w:hAnsi="Arial" w:cs="Arial"/>
+          <w:b/>
+          <w:bCs/>
+          <w:color w:val="000000"/>
+          <w:lang w:eastAsia="en-GB"/>
+          <w14:ligatures w14:val="none"/>
+        </w:rPr>
+        <w:t>.</w:t>
+      </w:r>
+      <w:proofErr w:type="spellStart"/>
+      <w:r>
+        <w:rPr>
+          <w:rFonts w:ascii="Arial" w:eastAsia="Times New Roman" w:hAnsi="Arial" w:cs="Arial"/>
+          <w:b/>
+          <w:bCs/>
+          <w:color w:val="000000"/>
+          <w:lang w:eastAsia="en-GB"/>
+          <w14:ligatures w14:val="none"/>
+        </w:rPr>
+        <w:t>rodata</w:t>
+      </w:r>
+      <w:proofErr w:type="spellEnd"/>
+      <w:proofErr w:type="gramEnd"/>
+      <w:r>
+        <w:rPr>
+          <w:rFonts w:ascii="Arial" w:eastAsia="Times New Roman" w:hAnsi="Arial" w:cs="Arial"/>
+          <w:b/>
+          <w:bCs/>
+          <w:color w:val="000000"/>
+          <w:lang w:eastAsia="en-GB"/>
+          <w14:ligatures w14:val="none"/>
+        </w:rPr>
+        <w:t xml:space="preserve">: </w:t>
+      </w:r>
+      <w:r>
+        <w:rPr>
+          <w:rFonts w:ascii="Arial" w:eastAsia="Times New Roman" w:hAnsi="Arial" w:cs="Arial"/>
+          <w:color w:val="000000"/>
+          <w:lang w:eastAsia="en-GB"/>
+          <w14:ligatures w14:val="none"/>
+        </w:rPr>
+        <w:t>La sección .</w:t>
+      </w:r>
+      <w:proofErr w:type="spellStart"/>
+      <w:r>
+        <w:rPr>
+          <w:rFonts w:ascii="Arial" w:eastAsia="Times New Roman" w:hAnsi="Arial" w:cs="Arial"/>
+          <w:color w:val="000000"/>
+          <w:lang w:eastAsia="en-GB"/>
+          <w14:ligatures w14:val="none"/>
+        </w:rPr>
+        <w:t>rodata</w:t>
+      </w:r>
+      <w:proofErr w:type="spellEnd"/>
+      <w:r>
+        <w:rPr>
+          <w:rFonts w:ascii="Arial" w:eastAsia="Times New Roman" w:hAnsi="Arial" w:cs="Arial"/>
+          <w:color w:val="000000"/>
+          <w:lang w:eastAsia="en-GB"/>
+          <w14:ligatures w14:val="none"/>
+        </w:rPr>
+        <w:t xml:space="preserve"> corresponde a valores constantes dentro del programa, que no serán modificados. Estos datos son invariables durante el tiempo de ejecución.</w:t>
       </w:r>
     </w:p>
     <w:p>
@@ -3217,17 +3503,32 @@
         <w:spacing w:after="0" w:line="240" w:lineRule="auto"/>
         <w:jc w:val="both"/>
       </w:pPr>
-      <w:r>
-        <w:rPr>
-          <w:rFonts w:ascii="Arial" w:eastAsia="Times New Roman" w:hAnsi="Arial" w:cs="Arial"/>
-          <w:b/>
-          <w:bCs/>
-          <w:color w:val="000000"/>
-          <w:lang w:eastAsia="en-GB"/>
-          <w14:ligatures w14:val="none"/>
-        </w:rPr>
-        <w:t>.noinit</w:t>
-      </w:r>
+      <w:proofErr w:type="gramStart"/>
+      <w:r>
+        <w:rPr>
+          <w:rFonts w:ascii="Arial" w:eastAsia="Times New Roman" w:hAnsi="Arial" w:cs="Arial"/>
+          <w:b/>
+          <w:bCs/>
+          <w:color w:val="000000"/>
+          <w:lang w:eastAsia="en-GB"/>
+          <w14:ligatures w14:val="none"/>
+        </w:rPr>
+        <w:t>.</w:t>
+      </w:r>
+      <w:proofErr w:type="spellStart"/>
+      <w:r>
+        <w:rPr>
+          <w:rFonts w:ascii="Arial" w:eastAsia="Times New Roman" w:hAnsi="Arial" w:cs="Arial"/>
+          <w:b/>
+          <w:bCs/>
+          <w:color w:val="000000"/>
+          <w:lang w:eastAsia="en-GB"/>
+          <w14:ligatures w14:val="none"/>
+        </w:rPr>
+        <w:t>noinit</w:t>
+      </w:r>
+      <w:proofErr w:type="spellEnd"/>
+      <w:proofErr w:type="gramEnd"/>
       <w:r>
         <w:rPr>
           <w:rFonts w:ascii="Arial" w:eastAsia="Times New Roman" w:hAnsi="Arial" w:cs="Arial"/>
@@ -3258,8 +3559,21 @@
           <w:lang w:eastAsia="en-GB"/>
           <w14:ligatures w14:val="none"/>
         </w:rPr>
-        <w:t>.text</w:t>
-      </w:r>
+        <w:t>.</w:t>
+      </w:r>
+      <w:proofErr w:type="spellStart"/>
+      <w:r>
+        <w:rPr>
+          <w:rFonts w:ascii="Arial" w:eastAsia="Times New Roman" w:hAnsi="Arial" w:cs="Arial"/>
+          <w:b/>
+          <w:bCs/>
+          <w:color w:val="000000"/>
+          <w:lang w:eastAsia="en-GB"/>
+          <w14:ligatures w14:val="none"/>
+        </w:rPr>
+        <w:t>text</w:t>
+      </w:r>
+      <w:proofErr w:type="spellEnd"/>
       <w:r>
         <w:rPr>
           <w:rFonts w:ascii="Arial" w:eastAsia="Times New Roman" w:hAnsi="Arial" w:cs="Arial"/>
@@ -3320,7 +3634,47 @@
           <w:lang w:eastAsia="en-GB"/>
           <w14:ligatures w14:val="none"/>
         </w:rPr>
-        <w:t xml:space="preserve">Estos dos conceptos, se refieren a áreas de la memoria utilizadas para almacenar datos en tiempo de ejecución, pero tienen distinta finalidad y características. Mientras que el stack está destinada a la gestión de datos relacionados con la ejecución de funciones, como las variables locales o direcciones de retorno, el heap es una estructura dinámica compartida por todos los subprocesos utilizada para almacenar datos en ejecución cuyo tamaño o duración no se conoce en tiempo de compilación. </w:t>
+        <w:t xml:space="preserve">Estos dos conceptos, se refieren a áreas de la memoria utilizadas para almacenar datos en tiempo de ejecución, pero tienen distinta finalidad y características. Mientras que el </w:t>
+      </w:r>
+      <w:proofErr w:type="spellStart"/>
+      <w:r>
+        <w:rPr>
+          <w:rFonts w:ascii="Arial" w:eastAsia="Times New Roman" w:hAnsi="Arial" w:cs="Arial"/>
+          <w:color w:val="000000"/>
+          <w:lang w:eastAsia="en-GB"/>
+          <w14:ligatures w14:val="none"/>
+        </w:rPr>
+        <w:t>stack</w:t>
+      </w:r>
+      <w:proofErr w:type="spellEnd"/>
+      <w:r>
+        <w:rPr>
+          <w:rFonts w:ascii="Arial" w:eastAsia="Times New Roman" w:hAnsi="Arial" w:cs="Arial"/>
+          <w:color w:val="000000"/>
+          <w:lang w:eastAsia="en-GB"/>
+          <w14:ligatures w14:val="none"/>
+        </w:rPr>
+        <w:t xml:space="preserve"> está destinada a la gestión de datos relacionados con la ejecución de funciones, como las variables locales o direcciones de retorno, el </w:t>
+      </w:r>
+      <w:proofErr w:type="spellStart"/>
+      <w:r>
+        <w:rPr>
+          <w:rFonts w:ascii="Arial" w:eastAsia="Times New Roman" w:hAnsi="Arial" w:cs="Arial"/>
+          <w:color w:val="000000"/>
+          <w:lang w:eastAsia="en-GB"/>
+          <w14:ligatures w14:val="none"/>
+        </w:rPr>
+        <w:t>heap</w:t>
+      </w:r>
+      <w:proofErr w:type="spellEnd"/>
+      <w:r>
+        <w:rPr>
+          <w:rFonts w:ascii="Arial" w:eastAsia="Times New Roman" w:hAnsi="Arial" w:cs="Arial"/>
+          <w:color w:val="000000"/>
+          <w:lang w:eastAsia="en-GB"/>
+          <w14:ligatures w14:val="none"/>
+        </w:rPr>
+        <w:t xml:space="preserve"> es una estructura dinámica compartida por todos los subprocesos utilizada para almacenar datos en ejecución cuyo tamaño o duración no se conoce en tiempo de compilación. </w:t>
       </w:r>
     </w:p>
     <w:p>
@@ -3353,7 +3707,67 @@
           <w:lang w:eastAsia="en-GB"/>
           <w14:ligatures w14:val="none"/>
         </w:rPr>
-        <w:t>En cuanto a manejo y eficiencia, el stack libera la memoria de forma auomática al salir del contexto de la función con una gestión rápida y eficiente. Por el contrario, en el heap la liberación de memoria debe explicitarse por el programador (aunque algunos lenguajes como C# constan de su propio recolector de basura) y el acceso a esta memoria es más lento.</w:t>
+        <w:t xml:space="preserve">En cuanto a manejo y eficiencia, el </w:t>
+      </w:r>
+      <w:proofErr w:type="spellStart"/>
+      <w:r>
+        <w:rPr>
+          <w:rFonts w:ascii="Arial" w:eastAsia="Times New Roman" w:hAnsi="Arial" w:cs="Arial"/>
+          <w:color w:val="000000"/>
+          <w:lang w:eastAsia="en-GB"/>
+          <w14:ligatures w14:val="none"/>
+        </w:rPr>
+        <w:t>stack</w:t>
+      </w:r>
+      <w:proofErr w:type="spellEnd"/>
+      <w:r>
+        <w:rPr>
+          <w:rFonts w:ascii="Arial" w:eastAsia="Times New Roman" w:hAnsi="Arial" w:cs="Arial"/>
+          <w:color w:val="000000"/>
+          <w:lang w:eastAsia="en-GB"/>
+          <w14:ligatures w14:val="none"/>
+        </w:rPr>
+        <w:t xml:space="preserve"> libera la memoria de forma </w:t>
+      </w:r>
+      <w:proofErr w:type="spellStart"/>
+      <w:r>
+        <w:rPr>
+          <w:rFonts w:ascii="Arial" w:eastAsia="Times New Roman" w:hAnsi="Arial" w:cs="Arial"/>
+          <w:color w:val="000000"/>
+          <w:lang w:eastAsia="en-GB"/>
+          <w14:ligatures w14:val="none"/>
+        </w:rPr>
+        <w:t>auomática</w:t>
+      </w:r>
+      <w:proofErr w:type="spellEnd"/>
+      <w:r>
+        <w:rPr>
+          <w:rFonts w:ascii="Arial" w:eastAsia="Times New Roman" w:hAnsi="Arial" w:cs="Arial"/>
+          <w:color w:val="000000"/>
+          <w:lang w:eastAsia="en-GB"/>
+          <w14:ligatures w14:val="none"/>
+        </w:rPr>
+        <w:t xml:space="preserve"> al salir del contexto de la función con una gestión rápida y eficiente. Por el contrario, en el </w:t>
+      </w:r>
+      <w:proofErr w:type="spellStart"/>
+      <w:r>
+        <w:rPr>
+          <w:rFonts w:ascii="Arial" w:eastAsia="Times New Roman" w:hAnsi="Arial" w:cs="Arial"/>
+          <w:color w:val="000000"/>
+          <w:lang w:eastAsia="en-GB"/>
+          <w14:ligatures w14:val="none"/>
+        </w:rPr>
+        <w:t>heap</w:t>
+      </w:r>
+      <w:proofErr w:type="spellEnd"/>
+      <w:r>
+        <w:rPr>
+          <w:rFonts w:ascii="Arial" w:eastAsia="Times New Roman" w:hAnsi="Arial" w:cs="Arial"/>
+          <w:color w:val="000000"/>
+          <w:lang w:eastAsia="en-GB"/>
+          <w14:ligatures w14:val="none"/>
+        </w:rPr>
+        <w:t xml:space="preserve"> la liberación de memoria debe explicitarse por el programador (aunque algunos lenguajes como C# constan de su propio recolector de basura) y el acceso a esta memoria es más lento.</w:t>
       </w:r>
     </w:p>
     <w:p>
@@ -3403,7 +3817,27 @@
           <w:lang w:eastAsia="en-GB"/>
           <w14:ligatures w14:val="none"/>
         </w:rPr>
-        <w:t>El heap es la zona de memoria dedicada a almacenar datos en tiempo de ejecución. Es decir, es donde se reservan las zonas de memoria dinámica. Por este motivo no sería coherente que tuviera un tamaño definido ya que en tiempo de ejecución podría verse superado o desaprovechado en función de los requisitos del programa.</w:t>
+        <w:t xml:space="preserve">El </w:t>
+      </w:r>
+      <w:proofErr w:type="spellStart"/>
+      <w:r>
+        <w:rPr>
+          <w:rFonts w:ascii="Arial" w:eastAsia="Times New Roman" w:hAnsi="Arial" w:cs="Arial"/>
+          <w:color w:val="000000"/>
+          <w:lang w:eastAsia="en-GB"/>
+          <w14:ligatures w14:val="none"/>
+        </w:rPr>
+        <w:t>heap</w:t>
+      </w:r>
+      <w:proofErr w:type="spellEnd"/>
+      <w:r>
+        <w:rPr>
+          <w:rFonts w:ascii="Arial" w:eastAsia="Times New Roman" w:hAnsi="Arial" w:cs="Arial"/>
+          <w:color w:val="000000"/>
+          <w:lang w:eastAsia="en-GB"/>
+          <w14:ligatures w14:val="none"/>
+        </w:rPr>
+        <w:t xml:space="preserve"> es la zona de memoria dedicada a almacenar datos en tiempo de ejecución. Es decir, es donde se reservan las zonas de memoria dinámica. Por este motivo no sería coherente que tuviera un tamaño definido ya que en tiempo de ejecución podría verse superado o desaprovechado en función de los requisitos del programa.</w:t>
       </w:r>
     </w:p>
     <w:p>
@@ -3438,7 +3872,105 @@
           <w:lang w:eastAsia="en-GB"/>
           <w14:ligatures w14:val="none"/>
         </w:rPr>
-        <w:t>Al no tener un tamaño definido para el heap, los programas pueden solicitar y liberar memoria según lo necesiten y conseguir una gestión de la memoria más eficiente.</w:t>
+        <w:t xml:space="preserve">Al no tener un tamaño definido para el </w:t>
+      </w:r>
+      <w:proofErr w:type="spellStart"/>
+      <w:r>
+        <w:rPr>
+          <w:rFonts w:ascii="Arial" w:eastAsia="Times New Roman" w:hAnsi="Arial" w:cs="Arial"/>
+          <w:color w:val="000000"/>
+          <w:lang w:eastAsia="en-GB"/>
+          <w14:ligatures w14:val="none"/>
+        </w:rPr>
+        <w:t>heap</w:t>
+      </w:r>
+      <w:proofErr w:type="spellEnd"/>
+      <w:r>
+        <w:rPr>
+          <w:rFonts w:ascii="Arial" w:eastAsia="Times New Roman" w:hAnsi="Arial" w:cs="Arial"/>
+          <w:color w:val="000000"/>
+          <w:lang w:eastAsia="en-GB"/>
+          <w14:ligatures w14:val="none"/>
+        </w:rPr>
+        <w:t>, los programas pueden solicitar y liberar memoria según lo necesiten y conseguir una gestión de la memoria más eficiente.</w:t>
+      </w:r>
+    </w:p>
+    <w:p>
+      <w:pPr>
+        <w:shd w:val="clear" w:color="auto" w:fill="FFFFFF"/>
+        <w:spacing w:before="60" w:afterAutospacing="1" w:line="240" w:lineRule="auto"/>
+        <w:rPr>
+          <w:rFonts w:ascii="Segoe UI" w:eastAsia="Times New Roman" w:hAnsi="Segoe UI" w:cs="Segoe UI"/>
+          <w:sz w:val="24"/>
+          <w:szCs w:val="24"/>
+          <w:lang w:eastAsia="en-GB"/>
+        </w:rPr>
+      </w:pPr>
+    </w:p>
+    <w:p>
+      <w:pPr>
+        <w:shd w:val="clear" w:color="auto" w:fill="FFFFFF"/>
+        <w:spacing w:before="400" w:after="120" w:line="240" w:lineRule="auto"/>
+        <w:outlineLvl w:val="0"/>
+        <w:rPr>
+          <w:rFonts w:ascii="Arial" w:eastAsia="Times New Roman" w:hAnsi="Arial" w:cs="Arial"/>
+          <w:color w:val="000000"/>
+          <w:kern w:val="2"/>
+          <w:sz w:val="40"/>
+          <w:szCs w:val="40"/>
+          <w:lang w:eastAsia="en-GB"/>
+          <w14:ligatures w14:val="none"/>
+        </w:rPr>
+      </w:pPr>
+      <w:r>
+        <w:rPr>
+          <w:rFonts w:ascii="Arial" w:eastAsia="Times New Roman" w:hAnsi="Arial" w:cs="Arial"/>
+          <w:color w:val="000000"/>
+          <w:kern w:val="2"/>
+          <w:sz w:val="40"/>
+          <w:szCs w:val="40"/>
+          <w:lang w:eastAsia="en-GB"/>
+          <w14:ligatures w14:val="none"/>
+        </w:rPr>
+        <w:t>2</w:t>
+      </w:r>
+      <w:r>
+        <w:rPr>
+          <w:rFonts w:ascii="Arial" w:eastAsia="Times New Roman" w:hAnsi="Arial" w:cs="Arial"/>
+          <w:color w:val="000000"/>
+          <w:kern w:val="2"/>
+          <w:sz w:val="40"/>
+          <w:szCs w:val="40"/>
+          <w:lang w:eastAsia="en-GB"/>
+          <w14:ligatures w14:val="none"/>
+        </w:rPr>
+        <w:t>f)</w:t>
+      </w:r>
+      <w:r>
+        <w:t xml:space="preserve"> </w:t>
+      </w:r>
+      <w:r>
+        <w:t xml:space="preserve">La </w:t>
+      </w:r>
+      <w:proofErr w:type="spellStart"/>
+      <w:r>
+        <w:t>raspberry</w:t>
+      </w:r>
+      <w:proofErr w:type="spellEnd"/>
+      <w:r>
+        <w:t xml:space="preserve"> tal usa un procesador </w:t>
+      </w:r>
+      <w:r>
+        <w:t>Cortex-A53</w:t>
+      </w:r>
+      <w:r>
+        <w:t xml:space="preserve"> de 64 bits, el cual </w:t>
+      </w:r>
+      <w:r>
+        <w:t>implementan el ARMv8-A 64-bit</w:t>
+      </w:r>
+      <w:r>
+        <w:t>.</w:t>
       </w:r>
     </w:p>
     <w:p>
@@ -3635,8 +4167,13 @@
         <w:spacing w:before="400" w:after="120" w:line="240" w:lineRule="auto"/>
         <w:outlineLvl w:val="0"/>
       </w:pPr>
-      <w:r>
-        <w:t>String extrae cadenas legibles del archivo ejecutable y usando grep busca las líneas que contiene referencias a bibliotecas dinámicas, que son las que contienen el sufijo .so.</w:t>
+      <w:proofErr w:type="spellStart"/>
+      <w:r>
+        <w:t>String</w:t>
+      </w:r>
+      <w:proofErr w:type="spellEnd"/>
+      <w:r>
+        <w:t xml:space="preserve"> extrae cadenas legibles del archivo ejecutable y usando grep busca las líneas que contiene referencias a bibliotecas dinámicas, que son las que contienen el sufijo .so.</w:t>
       </w:r>
     </w:p>
     <w:p>
@@ -3644,16 +4181,6 @@
         <w:shd w:val="clear" w:color="auto" w:fill="FFFFFF"/>
         <w:spacing w:before="400" w:after="120" w:line="240" w:lineRule="auto"/>
         <w:outlineLvl w:val="0"/>
-        <w:rPr>
-          <w:rFonts w:ascii="Times New Roman" w:eastAsia="Times New Roman" w:hAnsi="Times New Roman" w:cs="Times New Roman"/>
-          <w:b/>
-          <w:bCs/>
-          <w:kern w:val="2"/>
-          <w:sz w:val="48"/>
-          <w:szCs w:val="48"/>
-          <w:lang w:eastAsia="en-GB"/>
-          <w14:ligatures w14:val="none"/>
-        </w:rPr>
       </w:pPr>
       <w:r>
         <w:rPr>
@@ -3706,6 +4233,321 @@
         </w:drawing>
       </w:r>
     </w:p>
+    <w:p/>
+    <w:p/>
+    <w:p/>
+    <w:p/>
+    <w:p>
+      <w:pPr>
+        <w:shd w:val="clear" w:color="auto" w:fill="FFFFFF"/>
+        <w:spacing w:before="400" w:after="120" w:line="240" w:lineRule="auto"/>
+        <w:outlineLvl w:val="0"/>
+        <w:rPr>
+          <w:rFonts w:ascii="Arial" w:eastAsia="Times New Roman" w:hAnsi="Arial" w:cs="Arial"/>
+          <w:color w:val="000000"/>
+          <w:kern w:val="2"/>
+          <w:sz w:val="40"/>
+          <w:szCs w:val="40"/>
+          <w:lang w:eastAsia="en-GB"/>
+          <w14:ligatures w14:val="none"/>
+        </w:rPr>
+      </w:pPr>
+      <w:r>
+        <w:rPr>
+          <w:rFonts w:ascii="Arial" w:eastAsia="Times New Roman" w:hAnsi="Arial" w:cs="Arial"/>
+          <w:color w:val="000000"/>
+          <w:kern w:val="2"/>
+          <w:sz w:val="40"/>
+          <w:szCs w:val="40"/>
+          <w:lang w:eastAsia="en-GB"/>
+          <w14:ligatures w14:val="none"/>
+        </w:rPr>
+        <w:t>5</w:t>
+      </w:r>
+    </w:p>
+    <w:p>
+      <w:r>
+        <w:t>AL HACER UN SOURCE</w:t>
+      </w:r>
+    </w:p>
+    <w:p>
+      <w:r>
+        <w:rPr>
+          <w:noProof/>
+        </w:rPr>
+        <w:drawing>
+          <wp:inline distT="0" distB="0" distL="0" distR="0" wp14:anchorId="4B98C47F" wp14:editId="3EB7147A">
+            <wp:extent cx="5400040" cy="817245"/>
+            <wp:effectExtent l="0" t="0" r="0" b="0"/>
+            <wp:docPr id="1339787667" name="Picture 1" descr="A computer screen shot&#10;&#10;Description automatically generated"/>
+            <wp:cNvGraphicFramePr>
+              <a:graphicFrameLocks xmlns:a="http://schemas.openxmlformats.org/drawingml/2006/main" noChangeAspect="1"/>
+            </wp:cNvGraphicFramePr>
+            <a:graphic xmlns:a="http://schemas.openxmlformats.org/drawingml/2006/main">
+              <a:graphicData uri="http://schemas.openxmlformats.org/drawingml/2006/picture">
+                <pic:pic xmlns:pic="http://schemas.openxmlformats.org/drawingml/2006/picture">
+                  <pic:nvPicPr>
+                    <pic:cNvPr id="1339787667" name="Picture 1" descr="A computer screen shot&#10;&#10;Description automatically generated"/>
+                    <pic:cNvPicPr/>
+                  </pic:nvPicPr>
+                  <pic:blipFill>
+                    <a:blip r:embed="rId29"/>
+                    <a:stretch>
+                      <a:fillRect/>
+                    </a:stretch>
+                  </pic:blipFill>
+                  <pic:spPr>
+                    <a:xfrm>
+                      <a:off x="0" y="0"/>
+                      <a:ext cx="5400040" cy="817245"/>
+                    </a:xfrm>
+                    <a:prstGeom prst="rect">
+                      <a:avLst/>
+                    </a:prstGeom>
+                  </pic:spPr>
+                </pic:pic>
+              </a:graphicData>
+            </a:graphic>
+          </wp:inline>
+        </w:drawing>
+      </w:r>
+    </w:p>
+    <w:p>
+      <w:r>
+        <w:rPr>
+          <w:noProof/>
+        </w:rPr>
+        <w:drawing>
+          <wp:inline distT="0" distB="0" distL="0" distR="0" wp14:anchorId="10996C15" wp14:editId="68D41A59">
+            <wp:extent cx="5400040" cy="1073150"/>
+            <wp:effectExtent l="0" t="0" r="0" b="0"/>
+            <wp:docPr id="854705740" name="Picture 1" descr="A computer screen shot of a program&#10;&#10;Description automatically generated"/>
+            <wp:cNvGraphicFramePr>
+              <a:graphicFrameLocks xmlns:a="http://schemas.openxmlformats.org/drawingml/2006/main" noChangeAspect="1"/>
+            </wp:cNvGraphicFramePr>
+            <a:graphic xmlns:a="http://schemas.openxmlformats.org/drawingml/2006/main">
+              <a:graphicData uri="http://schemas.openxmlformats.org/drawingml/2006/picture">
+                <pic:pic xmlns:pic="http://schemas.openxmlformats.org/drawingml/2006/picture">
+                  <pic:nvPicPr>
+                    <pic:cNvPr id="854705740" name="Picture 1" descr="A computer screen shot of a program&#10;&#10;Description automatically generated"/>
+                    <pic:cNvPicPr/>
+                  </pic:nvPicPr>
+                  <pic:blipFill>
+                    <a:blip r:embed="rId30"/>
+                    <a:stretch>
+                      <a:fillRect/>
+                    </a:stretch>
+                  </pic:blipFill>
+                  <pic:spPr>
+                    <a:xfrm>
+                      <a:off x="0" y="0"/>
+                      <a:ext cx="5400040" cy="1073150"/>
+                    </a:xfrm>
+                    <a:prstGeom prst="rect">
+                      <a:avLst/>
+                    </a:prstGeom>
+                  </pic:spPr>
+                </pic:pic>
+              </a:graphicData>
+            </a:graphic>
+          </wp:inline>
+        </w:drawing>
+      </w:r>
+    </w:p>
+    <w:p>
+      <w:pPr>
+        <w:rPr>
+          <w:lang w:val="en-GB"/>
+        </w:rPr>
+      </w:pPr>
+      <w:proofErr w:type="spellStart"/>
+      <w:r>
+        <w:rPr>
+          <w:b/>
+          <w:bCs/>
+          <w:lang w:val="en-GB"/>
+        </w:rPr>
+        <w:t>prog_a.elf</w:t>
+      </w:r>
+      <w:proofErr w:type="spellEnd"/>
+      <w:r>
+        <w:rPr>
+          <w:lang w:val="en-GB"/>
+        </w:rPr>
+        <w:t xml:space="preserve">: 64-bit, </w:t>
+      </w:r>
+      <w:proofErr w:type="spellStart"/>
+      <w:r>
+        <w:rPr>
+          <w:lang w:val="en-GB"/>
+        </w:rPr>
+        <w:t>arquitectura</w:t>
+      </w:r>
+      <w:proofErr w:type="spellEnd"/>
+      <w:r>
+        <w:rPr>
+          <w:lang w:val="en-GB"/>
+        </w:rPr>
+        <w:t xml:space="preserve"> RISC-V, </w:t>
+      </w:r>
+      <w:proofErr w:type="spellStart"/>
+      <w:r>
+        <w:rPr>
+          <w:lang w:val="en-GB"/>
+        </w:rPr>
+        <w:t>formato</w:t>
+      </w:r>
+      <w:proofErr w:type="spellEnd"/>
+      <w:r>
+        <w:rPr>
+          <w:lang w:val="en-GB"/>
+        </w:rPr>
+        <w:t xml:space="preserve"> de punto </w:t>
+      </w:r>
+      <w:proofErr w:type="spellStart"/>
+      <w:r>
+        <w:rPr>
+          <w:lang w:val="en-GB"/>
+        </w:rPr>
+        <w:t>flotante</w:t>
+      </w:r>
+      <w:proofErr w:type="spellEnd"/>
+      <w:r>
+        <w:rPr>
+          <w:lang w:val="en-GB"/>
+        </w:rPr>
+        <w:t xml:space="preserve"> "double-float ABI".</w:t>
+      </w:r>
+    </w:p>
+    <w:p>
+      <w:pPr>
+        <w:rPr>
+          <w:lang w:val="en-GB"/>
+        </w:rPr>
+      </w:pPr>
+      <w:proofErr w:type="spellStart"/>
+      <w:r>
+        <w:rPr>
+          <w:b/>
+          <w:bCs/>
+          <w:lang w:val="en-GB"/>
+        </w:rPr>
+        <w:t>prog_b.elf</w:t>
+      </w:r>
+      <w:proofErr w:type="spellEnd"/>
+      <w:r>
+        <w:rPr>
+          <w:lang w:val="en-GB"/>
+        </w:rPr>
+        <w:t xml:space="preserve">: 32-bit, </w:t>
+      </w:r>
+      <w:proofErr w:type="spellStart"/>
+      <w:r>
+        <w:rPr>
+          <w:lang w:val="en-GB"/>
+        </w:rPr>
+        <w:t>arquitectura</w:t>
+      </w:r>
+      <w:proofErr w:type="spellEnd"/>
+      <w:r>
+        <w:rPr>
+          <w:lang w:val="en-GB"/>
+        </w:rPr>
+        <w:t xml:space="preserve"> ARM.</w:t>
+      </w:r>
+    </w:p>
+    <w:p>
+      <w:proofErr w:type="spellStart"/>
+      <w:r>
+        <w:rPr>
+          <w:b/>
+          <w:bCs/>
+        </w:rPr>
+        <w:t>prog_c.elf</w:t>
+      </w:r>
+      <w:proofErr w:type="spellEnd"/>
+      <w:r>
+        <w:t xml:space="preserve">: 32-bit, arquitectura ARM, EABI5: se refiere a una versión específica de un ABI </w:t>
+      </w:r>
+      <w:r>
+        <w:t>(</w:t>
+      </w:r>
+      <w:proofErr w:type="spellStart"/>
+      <w:r>
+        <w:t>Application</w:t>
+      </w:r>
+      <w:proofErr w:type="spellEnd"/>
+      <w:r>
+        <w:t xml:space="preserve"> </w:t>
+      </w:r>
+      <w:proofErr w:type="spellStart"/>
+      <w:r>
+        <w:t>Binary</w:t>
+      </w:r>
+      <w:proofErr w:type="spellEnd"/>
+      <w:r>
+        <w:t xml:space="preserve"> </w:t>
+      </w:r>
+      <w:proofErr w:type="gramStart"/>
+      <w:r>
+        <w:t>Interface</w:t>
+      </w:r>
+      <w:proofErr w:type="gramEnd"/>
+      <w:r>
+        <w:t>:</w:t>
+      </w:r>
+      <w:r>
+        <w:t xml:space="preserve"> conjunto de reglas y especificaciones que definen cómo las aplicaciones y bibliotecas interaccionan a nivel binario</w:t>
+      </w:r>
+      <w:r>
+        <w:t xml:space="preserve">) </w:t>
+      </w:r>
+      <w:r>
+        <w:t xml:space="preserve">diseñada para sistemas embebidos. </w:t>
+      </w:r>
+    </w:p>
+    <w:p>
+      <w:proofErr w:type="spellStart"/>
+      <w:r>
+        <w:rPr>
+          <w:b/>
+          <w:bCs/>
+        </w:rPr>
+        <w:t>prog_d.elf</w:t>
+      </w:r>
+      <w:proofErr w:type="spellEnd"/>
+      <w:r>
+        <w:t>: 64-bit, arquitectura RISC-V, formato de punto flotante "</w:t>
+      </w:r>
+      <w:proofErr w:type="spellStart"/>
+      <w:r>
+        <w:t>double-float</w:t>
+      </w:r>
+      <w:proofErr w:type="spellEnd"/>
+      <w:r>
+        <w:t xml:space="preserve"> ABI"</w:t>
+      </w:r>
+      <w:r>
+        <w:t>.</w:t>
+      </w:r>
+    </w:p>
+    <w:p>
+      <w:pPr>
+        <w:shd w:val="clear" w:color="auto" w:fill="FFFFFF"/>
+        <w:spacing w:before="400" w:after="120" w:line="240" w:lineRule="auto"/>
+        <w:outlineLvl w:val="0"/>
+        <w:rPr>
+          <w:rFonts w:ascii="Times New Roman" w:eastAsia="Times New Roman" w:hAnsi="Times New Roman" w:cs="Times New Roman"/>
+          <w:b/>
+          <w:bCs/>
+          <w:kern w:val="2"/>
+          <w:sz w:val="48"/>
+          <w:szCs w:val="48"/>
+          <w:lang w:eastAsia="en-GB"/>
+          <w14:ligatures w14:val="none"/>
+        </w:rPr>
+      </w:pPr>
+    </w:p>
     <w:sectPr>
       <w:pgSz w:w="11906" w:h="16838"/>
       <w:pgMar w:top="1417" w:right="1701" w:bottom="1417" w:left="1701" w:header="0" w:footer="0" w:gutter="0"/>
@@ -3718,7 +4560,7 @@
 </file>
 
 <file path=word/numbering.xml><?xml version="1.0" encoding="utf-8"?>
-<w:numbering xmlns:wpc="http://schemas.microsoft.com/office/word/2010/wordprocessingCanvas" xmlns:cx="http://schemas.microsoft.com/office/drawing/2014/chartex" xmlns:cx1="http://schemas.microsoft.com/office/drawing/2015/9/8/chartex" xmlns:cx2="http://schemas.microsoft.com/office/drawing/2015/10/21/chartex" xmlns:cx3="http://schemas.microsoft.com/office/drawing/2016/5/9/chartex" xmlns:cx4="http://schemas.microsoft.com/office/drawing/2016/5/10/chartex" xmlns:cx5="http://schemas.microsoft.com/office/drawing/2016/5/11/chartex" xmlns:cx6="http://schemas.microsoft.com/office/drawing/2016/5/12/chartex" xmlns:cx7="http://schemas.microsoft.com/office/drawing/2016/5/13/chartex" xmlns:cx8="http://schemas.microsoft.com/office/drawing/2016/5/14/chartex" xmlns:mc="http://schemas.openxmlformats.org/markup-compatibility/2006" xmlns:aink="http://schemas.microsoft.com/office/drawing/2016/ink" xmlns:am3d="http://schemas.microsoft.com/office/drawing/2017/model3d" xmlns:o="urn:schemas-microsoft-com:office:office" xmlns:oel="http://schemas.microsoft.com/office/2019/extlst" xmlns:r="http://schemas.openxmlformats.org/officeDocument/2006/relationships" xmlns:m="http://schemas.openxmlformats.org/officeDocument/2006/math" xmlns:v="urn:schemas-microsoft-com:vml" xmlns:wp14="http://schemas.microsoft.com/office/word/2010/wordprocessingDrawing" xmlns:wp="http://schemas.openxmlformats.org/drawingml/2006/wordprocessingDrawing" xmlns:w10="urn:schemas-microsoft-com:office:word" xmlns:w="http://schemas.openxmlformats.org/wordprocessingml/2006/main" xmlns:w14="http://schemas.microsoft.com/office/word/2010/wordml" xmlns:w15="http://schemas.microsoft.com/office/word/2012/wordml" xmlns:w16cex="http://schemas.microsoft.com/office/word/2018/wordml/cex" xmlns:w16cid="http://schemas.microsoft.com/office/word/2016/wordml/cid" xmlns:w16="http://schemas.microsoft.com/office/word/2018/wordml" xmlns:w16du="http://schemas.microsoft.com/office/word/2023/wordml/word16du" xmlns:w16sdtdh="http://schemas.microsoft.com/office/word/2020/wordml/sdtdatahash" xmlns:w16se="http://schemas.microsoft.com/office/word/2015/wordml/symex" xmlns:wpg="http://schemas.microsoft.com/office/word/2010/wordprocessingGroup" xmlns:wpi="http://schemas.microsoft.com/office/word/2010/wordprocessingInk" xmlns:wne="http://schemas.microsoft.com/office/word/2006/wordml" xmlns:wps="http://schemas.microsoft.com/office/word/2010/wordprocessingShape" mc:Ignorable="w14 w15 w16se w16cid w16 w16cex w16sdtdh wp14">
+<w:numbering xmlns:wpc="http://schemas.microsoft.com/office/word/2010/wordprocessingCanvas" xmlns:cx="http://schemas.microsoft.com/office/drawing/2014/chartex" xmlns:cx1="http://schemas.microsoft.com/office/drawing/2015/9/8/chartex" xmlns:cx2="http://schemas.microsoft.com/office/drawing/2015/10/21/chartex" xmlns:cx3="http://schemas.microsoft.com/office/drawing/2016/5/9/chartex" xmlns:cx4="http://schemas.microsoft.com/office/drawing/2016/5/10/chartex" xmlns:cx5="http://schemas.microsoft.com/office/drawing/2016/5/11/chartex" xmlns:cx6="http://schemas.microsoft.com/office/drawing/2016/5/12/chartex" xmlns:cx7="http://schemas.microsoft.com/office/drawing/2016/5/13/chartex" xmlns:cx8="http://schemas.microsoft.com/office/drawing/2016/5/14/chartex" xmlns:mc="http://schemas.openxmlformats.org/markup-compatibility/2006" xmlns:aink="http://schemas.microsoft.com/office/drawing/2016/ink" xmlns:am3d="http://schemas.microsoft.com/office/drawing/2017/model3d" xmlns:o="urn:schemas-microsoft-com:office:office" xmlns:oel="http://schemas.microsoft.com/office/2019/extlst" xmlns:r="http://schemas.openxmlformats.org/officeDocument/2006/relationships" xmlns:m="http://schemas.openxmlformats.org/officeDocument/2006/math" xmlns:v="urn:schemas-microsoft-com:vml" xmlns:wp14="http://schemas.microsoft.com/office/word/2010/wordprocessingDrawing" xmlns:wp="http://schemas.openxmlformats.org/drawingml/2006/wordprocessingDrawing" xmlns:w10="urn:schemas-microsoft-com:office:word" xmlns:w="http://schemas.openxmlformats.org/wordprocessingml/2006/main" xmlns:w14="http://schemas.microsoft.com/office/word/2010/wordml" xmlns:w15="http://schemas.microsoft.com/office/word/2012/wordml" xmlns:w16cex="http://schemas.microsoft.com/office/word/2018/wordml/cex" xmlns:w16cid="http://schemas.microsoft.com/office/word/2016/wordml/cid" xmlns:w16="http://schemas.microsoft.com/office/word/2018/wordml" xmlns:w16sdtdh="http://schemas.microsoft.com/office/word/2020/wordml/sdtdatahash" xmlns:w16se="http://schemas.microsoft.com/office/word/2015/wordml/symex" xmlns:wpg="http://schemas.microsoft.com/office/word/2010/wordprocessingGroup" xmlns:wpi="http://schemas.microsoft.com/office/word/2010/wordprocessingInk" xmlns:wne="http://schemas.microsoft.com/office/word/2006/wordml" xmlns:wps="http://schemas.microsoft.com/office/word/2010/wordprocessingShape" mc:Ignorable="w14 w15 w16se w16cid w16 w16cex w16sdtdh wp14">
   <w:abstractNum w:abstractNumId="0" w15:restartNumberingAfterBreak="0">
     <w:nsid w:val="06C45039"/>
     <w:multiLevelType w:val="multilevel"/>
@@ -4682,11 +5524,11 @@
       <w:lang w:val="es-ES"/>
     </w:rPr>
   </w:style>
-  <w:style w:type="paragraph" w:styleId="Ttulo1">
+  <w:style w:type="paragraph" w:styleId="Heading1">
     <w:name w:val="heading 1"/>
     <w:basedOn w:val="Normal"/>
     <w:next w:val="Normal"/>
-    <w:link w:val="Ttulo1Car"/>
+    <w:link w:val="Heading1Char"/>
     <w:uiPriority w:val="9"/>
     <w:qFormat/>
     <w:rsid w:val="00CD3CBD"/>
@@ -4703,11 +5545,11 @@
       <w:szCs w:val="32"/>
     </w:rPr>
   </w:style>
-  <w:style w:type="paragraph" w:styleId="Ttulo2">
+  <w:style w:type="paragraph" w:styleId="Heading2">
     <w:name w:val="heading 2"/>
     <w:basedOn w:val="Normal"/>
     <w:next w:val="Normal"/>
-    <w:link w:val="Ttulo2Car"/>
+    <w:link w:val="Heading2Char"/>
     <w:uiPriority w:val="9"/>
     <w:semiHidden/>
     <w:unhideWhenUsed/>
@@ -4726,13 +5568,13 @@
       <w:szCs w:val="26"/>
     </w:rPr>
   </w:style>
-  <w:style w:type="character" w:default="1" w:styleId="Fuentedeprrafopredeter">
+  <w:style w:type="character" w:default="1" w:styleId="DefaultParagraphFont">
     <w:name w:val="Default Paragraph Font"/>
     <w:uiPriority w:val="1"/>
     <w:semiHidden/>
     <w:unhideWhenUsed/>
   </w:style>
-  <w:style w:type="table" w:default="1" w:styleId="Tablanormal">
+  <w:style w:type="table" w:default="1" w:styleId="TableNormal">
     <w:name w:val="Normal Table"/>
     <w:uiPriority w:val="99"/>
     <w:semiHidden/>
@@ -4747,7 +5589,7 @@
       </w:tblCellMar>
     </w:tblPr>
   </w:style>
-  <w:style w:type="numbering" w:default="1" w:styleId="Sinlista">
+  <w:style w:type="numbering" w:default="1" w:styleId="NoList">
     <w:name w:val="No List"/>
     <w:uiPriority w:val="99"/>
     <w:semiHidden/>
@@ -4755,7 +5597,7 @@
   </w:style>
   <w:style w:type="character" w:customStyle="1" w:styleId="EnlacedeInternet">
     <w:name w:val="Enlace de Internet"/>
-    <w:basedOn w:val="Fuentedeprrafopredeter"/>
+    <w:basedOn w:val="DefaultParagraphFont"/>
     <w:uiPriority w:val="99"/>
     <w:semiHidden/>
     <w:unhideWhenUsed/>
@@ -4767,7 +5609,7 @@
   </w:style>
   <w:style w:type="character" w:customStyle="1" w:styleId="Destacado">
     <w:name w:val="Destacado"/>
-    <w:basedOn w:val="Fuentedeprrafopredeter"/>
+    <w:basedOn w:val="DefaultParagraphFont"/>
     <w:uiPriority w:val="20"/>
     <w:qFormat/>
     <w:rsid w:val="00C36CBF"/>
@@ -4776,10 +5618,10 @@
       <w:iCs/>
     </w:rPr>
   </w:style>
-  <w:style w:type="character" w:customStyle="1" w:styleId="HTMLconformatoprevioCar">
-    <w:name w:val="HTML con formato previo Car"/>
-    <w:basedOn w:val="Fuentedeprrafopredeter"/>
-    <w:link w:val="HTMLconformatoprevio"/>
+  <w:style w:type="character" w:customStyle="1" w:styleId="HTMLPreformattedChar">
+    <w:name w:val="HTML Preformatted Char"/>
+    <w:basedOn w:val="DefaultParagraphFont"/>
+    <w:link w:val="HTMLPreformatted"/>
     <w:uiPriority w:val="99"/>
     <w:qFormat/>
     <w:rsid w:val="006A1BFD"/>
@@ -4791,9 +5633,9 @@
       <w14:ligatures w14:val="none"/>
     </w:rPr>
   </w:style>
-  <w:style w:type="character" w:styleId="CdigoHTML">
+  <w:style w:type="character" w:styleId="HTMLCode">
     <w:name w:val="HTML Code"/>
-    <w:basedOn w:val="Fuentedeprrafopredeter"/>
+    <w:basedOn w:val="DefaultParagraphFont"/>
     <w:uiPriority w:val="99"/>
     <w:semiHidden/>
     <w:unhideWhenUsed/>
@@ -4807,91 +5649,91 @@
   </w:style>
   <w:style w:type="character" w:customStyle="1" w:styleId="c">
     <w:name w:val="c"/>
-    <w:basedOn w:val="Fuentedeprrafopredeter"/>
+    <w:basedOn w:val="DefaultParagraphFont"/>
     <w:qFormat/>
     <w:rsid w:val="006A1BFD"/>
   </w:style>
   <w:style w:type="character" w:customStyle="1" w:styleId="nb">
     <w:name w:val="nb"/>
-    <w:basedOn w:val="Fuentedeprrafopredeter"/>
+    <w:basedOn w:val="DefaultParagraphFont"/>
     <w:qFormat/>
     <w:rsid w:val="0085592E"/>
   </w:style>
   <w:style w:type="character" w:customStyle="1" w:styleId="nt">
     <w:name w:val="nt"/>
-    <w:basedOn w:val="Fuentedeprrafopredeter"/>
+    <w:basedOn w:val="DefaultParagraphFont"/>
     <w:qFormat/>
     <w:rsid w:val="0085592E"/>
   </w:style>
   <w:style w:type="character" w:customStyle="1" w:styleId="s1">
     <w:name w:val="s1"/>
-    <w:basedOn w:val="Fuentedeprrafopredeter"/>
+    <w:basedOn w:val="DefaultParagraphFont"/>
     <w:qFormat/>
     <w:rsid w:val="00AA3580"/>
   </w:style>
   <w:style w:type="character" w:customStyle="1" w:styleId="c1">
     <w:name w:val="c1"/>
-    <w:basedOn w:val="Fuentedeprrafopredeter"/>
+    <w:basedOn w:val="DefaultParagraphFont"/>
     <w:qFormat/>
     <w:rsid w:val="007479B0"/>
   </w:style>
   <w:style w:type="character" w:customStyle="1" w:styleId="kn">
     <w:name w:val="kn"/>
-    <w:basedOn w:val="Fuentedeprrafopredeter"/>
+    <w:basedOn w:val="DefaultParagraphFont"/>
     <w:qFormat/>
     <w:rsid w:val="007479B0"/>
   </w:style>
   <w:style w:type="character" w:customStyle="1" w:styleId="nn">
     <w:name w:val="nn"/>
-    <w:basedOn w:val="Fuentedeprrafopredeter"/>
+    <w:basedOn w:val="DefaultParagraphFont"/>
     <w:qFormat/>
     <w:rsid w:val="007479B0"/>
   </w:style>
   <w:style w:type="character" w:customStyle="1" w:styleId="n">
     <w:name w:val="n"/>
-    <w:basedOn w:val="Fuentedeprrafopredeter"/>
+    <w:basedOn w:val="DefaultParagraphFont"/>
     <w:qFormat/>
     <w:rsid w:val="007479B0"/>
   </w:style>
   <w:style w:type="character" w:customStyle="1" w:styleId="p">
     <w:name w:val="p"/>
-    <w:basedOn w:val="Fuentedeprrafopredeter"/>
+    <w:basedOn w:val="DefaultParagraphFont"/>
     <w:qFormat/>
     <w:rsid w:val="007479B0"/>
   </w:style>
   <w:style w:type="character" w:customStyle="1" w:styleId="s">
     <w:name w:val="s"/>
-    <w:basedOn w:val="Fuentedeprrafopredeter"/>
+    <w:basedOn w:val="DefaultParagraphFont"/>
     <w:qFormat/>
     <w:rsid w:val="007479B0"/>
   </w:style>
   <w:style w:type="character" w:customStyle="1" w:styleId="o">
     <w:name w:val="o"/>
-    <w:basedOn w:val="Fuentedeprrafopredeter"/>
+    <w:basedOn w:val="DefaultParagraphFont"/>
     <w:qFormat/>
     <w:rsid w:val="007479B0"/>
   </w:style>
   <w:style w:type="character" w:customStyle="1" w:styleId="mi">
     <w:name w:val="mi"/>
-    <w:basedOn w:val="Fuentedeprrafopredeter"/>
+    <w:basedOn w:val="DefaultParagraphFont"/>
     <w:qFormat/>
     <w:rsid w:val="007479B0"/>
   </w:style>
   <w:style w:type="character" w:customStyle="1" w:styleId="k">
     <w:name w:val="k"/>
-    <w:basedOn w:val="Fuentedeprrafopredeter"/>
+    <w:basedOn w:val="DefaultParagraphFont"/>
     <w:qFormat/>
     <w:rsid w:val="007479B0"/>
   </w:style>
   <w:style w:type="character" w:customStyle="1" w:styleId="ow">
     <w:name w:val="ow"/>
-    <w:basedOn w:val="Fuentedeprrafopredeter"/>
+    <w:basedOn w:val="DefaultParagraphFont"/>
     <w:qFormat/>
     <w:rsid w:val="007479B0"/>
   </w:style>
-  <w:style w:type="character" w:styleId="Textoennegrita">
+  <w:style w:type="character" w:styleId="Strong">
     <w:name w:val="Strong"/>
-    <w:basedOn w:val="Fuentedeprrafopredeter"/>
+    <w:basedOn w:val="DefaultParagraphFont"/>
     <w:uiPriority w:val="22"/>
     <w:qFormat/>
     <w:rsid w:val="007479B0"/>
@@ -4902,14 +5744,14 @@
   </w:style>
   <w:style w:type="character" w:customStyle="1" w:styleId="nf">
     <w:name w:val="nf"/>
-    <w:basedOn w:val="Fuentedeprrafopredeter"/>
+    <w:basedOn w:val="DefaultParagraphFont"/>
     <w:qFormat/>
     <w:rsid w:val="006B4594"/>
   </w:style>
-  <w:style w:type="character" w:customStyle="1" w:styleId="Ttulo1Car">
-    <w:name w:val="Título 1 Car"/>
-    <w:basedOn w:val="Fuentedeprrafopredeter"/>
-    <w:link w:val="Ttulo1"/>
+  <w:style w:type="character" w:customStyle="1" w:styleId="Heading1Char">
+    <w:name w:val="Heading 1 Char"/>
+    <w:basedOn w:val="DefaultParagraphFont"/>
+    <w:link w:val="Heading1"/>
     <w:uiPriority w:val="9"/>
     <w:qFormat/>
     <w:rsid w:val="00CD3CBD"/>
@@ -4922,7 +5764,7 @@
   </w:style>
   <w:style w:type="character" w:customStyle="1" w:styleId="TemasChar">
     <w:name w:val="Temas Char"/>
-    <w:basedOn w:val="Ttulo1Car"/>
+    <w:basedOn w:val="Heading1Char"/>
     <w:link w:val="Temas"/>
     <w:qFormat/>
     <w:rsid w:val="00CD3CBD"/>
@@ -4954,10 +5796,10 @@
       <w14:ligatures w14:val="none"/>
     </w:rPr>
   </w:style>
-  <w:style w:type="character" w:customStyle="1" w:styleId="Ttulo2Car">
-    <w:name w:val="Título 2 Car"/>
-    <w:basedOn w:val="Fuentedeprrafopredeter"/>
-    <w:link w:val="Ttulo2"/>
+  <w:style w:type="character" w:customStyle="1" w:styleId="Heading2Char">
+    <w:name w:val="Heading 2 Char"/>
+    <w:basedOn w:val="DefaultParagraphFont"/>
+    <w:link w:val="Heading2"/>
     <w:uiPriority w:val="9"/>
     <w:semiHidden/>
     <w:qFormat/>
@@ -4971,42 +5813,42 @@
   </w:style>
   <w:style w:type="character" w:customStyle="1" w:styleId="err">
     <w:name w:val="err"/>
-    <w:basedOn w:val="Fuentedeprrafopredeter"/>
+    <w:basedOn w:val="DefaultParagraphFont"/>
     <w:qFormat/>
     <w:rsid w:val="00122B9B"/>
   </w:style>
   <w:style w:type="character" w:customStyle="1" w:styleId="w">
     <w:name w:val="w"/>
-    <w:basedOn w:val="Fuentedeprrafopredeter"/>
+    <w:basedOn w:val="DefaultParagraphFont"/>
     <w:qFormat/>
     <w:rsid w:val="00122B9B"/>
   </w:style>
   <w:style w:type="character" w:customStyle="1" w:styleId="mf">
     <w:name w:val="mf"/>
-    <w:basedOn w:val="Fuentedeprrafopredeter"/>
+    <w:basedOn w:val="DefaultParagraphFont"/>
     <w:qFormat/>
     <w:rsid w:val="00286DBE"/>
   </w:style>
-  <w:style w:type="character" w:customStyle="1" w:styleId="EncabezadoCar">
-    <w:name w:val="Encabezado Car"/>
-    <w:basedOn w:val="Fuentedeprrafopredeter"/>
-    <w:link w:val="Encabezado"/>
+  <w:style w:type="character" w:customStyle="1" w:styleId="HeaderChar">
+    <w:name w:val="Header Char"/>
+    <w:basedOn w:val="DefaultParagraphFont"/>
+    <w:link w:val="Header"/>
     <w:uiPriority w:val="99"/>
     <w:qFormat/>
     <w:rsid w:val="005778BD"/>
   </w:style>
-  <w:style w:type="character" w:customStyle="1" w:styleId="PiedepginaCar">
-    <w:name w:val="Pie de página Car"/>
-    <w:basedOn w:val="Fuentedeprrafopredeter"/>
-    <w:link w:val="Piedepgina"/>
+  <w:style w:type="character" w:customStyle="1" w:styleId="FooterChar">
+    <w:name w:val="Footer Char"/>
+    <w:basedOn w:val="DefaultParagraphFont"/>
+    <w:link w:val="Footer"/>
     <w:uiPriority w:val="99"/>
     <w:qFormat/>
     <w:rsid w:val="005778BD"/>
   </w:style>
-  <w:style w:type="paragraph" w:styleId="Ttulo">
+  <w:style w:type="paragraph" w:styleId="Title">
     <w:name w:val="Title"/>
     <w:basedOn w:val="Normal"/>
-    <w:next w:val="Textoindependiente"/>
+    <w:next w:val="BodyText"/>
     <w:qFormat/>
     <w:pPr>
       <w:keepNext/>
@@ -5018,21 +5860,21 @@
       <w:szCs w:val="28"/>
     </w:rPr>
   </w:style>
-  <w:style w:type="paragraph" w:styleId="Textoindependiente">
+  <w:style w:type="paragraph" w:styleId="BodyText">
     <w:name w:val="Body Text"/>
     <w:basedOn w:val="Normal"/>
     <w:pPr>
       <w:spacing w:after="140" w:line="276" w:lineRule="auto"/>
     </w:pPr>
   </w:style>
-  <w:style w:type="paragraph" w:styleId="Lista">
+  <w:style w:type="paragraph" w:styleId="List">
     <w:name w:val="List"/>
-    <w:basedOn w:val="Textoindependiente"/>
+    <w:basedOn w:val="BodyText"/>
     <w:rPr>
       <w:rFonts w:cs="Lohit Devanagari"/>
     </w:rPr>
   </w:style>
-  <w:style w:type="paragraph" w:styleId="Descripcin">
+  <w:style w:type="paragraph" w:styleId="Caption">
     <w:name w:val="caption"/>
     <w:basedOn w:val="Normal"/>
     <w:qFormat/>
@@ -5078,7 +5920,7 @@
       <w14:ligatures w14:val="none"/>
     </w:rPr>
   </w:style>
-  <w:style w:type="paragraph" w:styleId="Prrafodelista">
+  <w:style w:type="paragraph" w:styleId="ListParagraph">
     <w:name w:val="List Paragraph"/>
     <w:basedOn w:val="Normal"/>
     <w:uiPriority w:val="34"/>
@@ -5089,10 +5931,10 @@
       <w:contextualSpacing/>
     </w:pPr>
   </w:style>
-  <w:style w:type="paragraph" w:styleId="HTMLconformatoprevio">
+  <w:style w:type="paragraph" w:styleId="HTMLPreformatted">
     <w:name w:val="HTML Preformatted"/>
     <w:basedOn w:val="Normal"/>
-    <w:link w:val="HTMLconformatoprevioCar"/>
+    <w:link w:val="HTMLPreformattedChar"/>
     <w:uiPriority w:val="99"/>
     <w:unhideWhenUsed/>
     <w:qFormat/>
@@ -5128,7 +5970,7 @@
   </w:style>
   <w:style w:type="paragraph" w:customStyle="1" w:styleId="Temas">
     <w:name w:val="Temas"/>
-    <w:basedOn w:val="Ttulo1"/>
+    <w:basedOn w:val="Heading1"/>
     <w:link w:val="TemasChar"/>
     <w:qFormat/>
     <w:rsid w:val="00CD3CBD"/>
@@ -5144,7 +5986,7 @@
   </w:style>
   <w:style w:type="paragraph" w:customStyle="1" w:styleId="Sutitulos">
     <w:name w:val="Sutitulos"/>
-    <w:basedOn w:val="Ttulo2"/>
+    <w:basedOn w:val="Heading2"/>
     <w:link w:val="SutitulosChar"/>
     <w:qFormat/>
     <w:rsid w:val="00286DBE"/>
@@ -5164,10 +6006,10 @@
     <w:basedOn w:val="Normal"/>
     <w:qFormat/>
   </w:style>
-  <w:style w:type="paragraph" w:styleId="Encabezado">
+  <w:style w:type="paragraph" w:styleId="Header">
     <w:name w:val="header"/>
     <w:basedOn w:val="Normal"/>
-    <w:link w:val="EncabezadoCar"/>
+    <w:link w:val="HeaderChar"/>
     <w:uiPriority w:val="99"/>
     <w:unhideWhenUsed/>
     <w:rsid w:val="005778BD"/>
@@ -5179,10 +6021,10 @@
       <w:spacing w:after="0" w:line="240" w:lineRule="auto"/>
     </w:pPr>
   </w:style>
-  <w:style w:type="paragraph" w:styleId="Piedepgina">
+  <w:style w:type="paragraph" w:styleId="Footer">
     <w:name w:val="footer"/>
     <w:basedOn w:val="Normal"/>
-    <w:link w:val="PiedepginaCar"/>
+    <w:link w:val="FooterChar"/>
     <w:uiPriority w:val="99"/>
     <w:unhideWhenUsed/>
     <w:rsid w:val="005778BD"/>

</xml_diff>

<commit_message>
2 - algunos apartados
</commit_message>
<xml_diff>
--- a/P2 SE.docx
+++ b/P2 SE.docx
@@ -258,6 +258,11 @@
     </w:p>
     <w:p>
       <w:pPr>
+        <w:pStyle w:val="Prrafodelista"/>
+        <w:numPr>
+          <w:ilvl w:val="0"/>
+          <w:numId w:val="8"/>
+        </w:numPr>
         <w:spacing w:after="0" w:line="240" w:lineRule="auto"/>
         <w:rPr>
           <w:rFonts w:ascii="Arial" w:eastAsia="Times New Roman" w:hAnsi="Arial" w:cs="Arial"/>
@@ -390,6 +395,11 @@
     </w:p>
     <w:p>
       <w:pPr>
+        <w:pStyle w:val="Prrafodelista"/>
+        <w:numPr>
+          <w:ilvl w:val="0"/>
+          <w:numId w:val="8"/>
+        </w:numPr>
         <w:spacing w:after="0" w:line="240" w:lineRule="auto"/>
         <w:rPr>
           <w:rFonts w:ascii="Arial" w:eastAsia="Times New Roman" w:hAnsi="Arial" w:cs="Arial"/>
@@ -511,6 +521,11 @@
     </w:p>
     <w:p>
       <w:pPr>
+        <w:pStyle w:val="Prrafodelista"/>
+        <w:numPr>
+          <w:ilvl w:val="0"/>
+          <w:numId w:val="8"/>
+        </w:numPr>
         <w:spacing w:after="0" w:line="240" w:lineRule="auto"/>
         <w:rPr>
           <w:rFonts w:ascii="Arial" w:eastAsia="Times New Roman" w:hAnsi="Arial" w:cs="Arial"/>
@@ -562,6 +577,11 @@
     </w:p>
     <w:p>
       <w:pPr>
+        <w:pStyle w:val="Prrafodelista"/>
+        <w:numPr>
+          <w:ilvl w:val="0"/>
+          <w:numId w:val="8"/>
+        </w:numPr>
         <w:spacing w:after="0" w:line="240" w:lineRule="auto"/>
         <w:rPr>
           <w:rFonts w:ascii="Arial" w:eastAsia="Times New Roman" w:hAnsi="Arial" w:cs="Arial"/>
@@ -688,28 +708,34 @@
     </w:p>
     <w:p>
       <w:pPr>
-        <w:spacing w:after="0" w:line="240" w:lineRule="auto"/>
-        <w:rPr>
-          <w:rFonts w:ascii="Arial" w:eastAsia="Times New Roman" w:hAnsi="Arial" w:cs="Arial"/>
-          <w:color w:val="000000"/>
-          <w:sz w:val="20"/>
-          <w:szCs w:val="20"/>
-          <w:lang w:eastAsia="en-GB"/>
-          <w14:ligatures w14:val="none"/>
-        </w:rPr>
-      </w:pPr>
-      <w:proofErr w:type="spellStart"/>
-      <w:r>
-        <w:rPr>
-          <w:rFonts w:ascii="Arial" w:eastAsia="Times New Roman" w:hAnsi="Arial" w:cs="Arial"/>
-          <w:b/>
-          <w:bCs/>
-          <w:color w:val="000000"/>
-          <w:sz w:val="20"/>
-          <w:szCs w:val="20"/>
-          <w:lang w:eastAsia="en-GB"/>
-          <w14:ligatures w14:val="none"/>
-        </w:rPr>
+        <w:pStyle w:val="Prrafodelista"/>
+        <w:numPr>
+          <w:ilvl w:val="0"/>
+          <w:numId w:val="8"/>
+        </w:numPr>
+        <w:spacing w:after="0" w:line="240" w:lineRule="auto"/>
+        <w:rPr>
+          <w:rFonts w:ascii="Arial" w:eastAsia="Times New Roman" w:hAnsi="Arial" w:cs="Arial"/>
+          <w:color w:val="000000"/>
+          <w:sz w:val="20"/>
+          <w:szCs w:val="20"/>
+          <w:lang w:eastAsia="en-GB"/>
+          <w14:ligatures w14:val="none"/>
+        </w:rPr>
+      </w:pPr>
+      <w:proofErr w:type="spellStart"/>
+      <w:r>
+        <w:rPr>
+          <w:rFonts w:ascii="Arial" w:eastAsia="Times New Roman" w:hAnsi="Arial" w:cs="Arial"/>
+          <w:b/>
+          <w:bCs/>
+          <w:color w:val="000000"/>
+          <w:sz w:val="20"/>
+          <w:szCs w:val="20"/>
+          <w:lang w:eastAsia="en-GB"/>
+          <w14:ligatures w14:val="none"/>
+        </w:rPr>
+        <w:lastRenderedPageBreak/>
         <w:t>ldd</w:t>
       </w:r>
       <w:proofErr w:type="spellEnd"/>
@@ -816,6 +842,11 @@
     </w:p>
     <w:p>
       <w:pPr>
+        <w:pStyle w:val="Prrafodelista"/>
+        <w:numPr>
+          <w:ilvl w:val="0"/>
+          <w:numId w:val="8"/>
+        </w:numPr>
         <w:spacing w:after="0" w:line="240" w:lineRule="auto"/>
         <w:rPr>
           <w:rFonts w:ascii="Arial" w:eastAsia="Times New Roman" w:hAnsi="Arial" w:cs="Arial"/>
@@ -938,6 +969,11 @@
     </w:p>
     <w:p>
       <w:pPr>
+        <w:pStyle w:val="Prrafodelista"/>
+        <w:numPr>
+          <w:ilvl w:val="0"/>
+          <w:numId w:val="8"/>
+        </w:numPr>
         <w:spacing w:after="0" w:line="240" w:lineRule="auto"/>
         <w:rPr>
           <w:rFonts w:ascii="Arial" w:eastAsia="Times New Roman" w:hAnsi="Arial" w:cs="Arial"/>
@@ -1201,6 +1237,11 @@
     </w:p>
     <w:p>
       <w:pPr>
+        <w:pStyle w:val="Prrafodelista"/>
+        <w:numPr>
+          <w:ilvl w:val="0"/>
+          <w:numId w:val="8"/>
+        </w:numPr>
         <w:spacing w:after="0" w:line="240" w:lineRule="auto"/>
         <w:rPr>
           <w:rFonts w:ascii="Arial" w:eastAsia="Times New Roman" w:hAnsi="Arial" w:cs="Arial"/>
@@ -1370,6 +1411,11 @@
     </w:p>
     <w:p>
       <w:pPr>
+        <w:pStyle w:val="Prrafodelista"/>
+        <w:numPr>
+          <w:ilvl w:val="0"/>
+          <w:numId w:val="8"/>
+        </w:numPr>
         <w:spacing w:after="0" w:line="240" w:lineRule="auto"/>
         <w:rPr>
           <w:rFonts w:ascii="Arial" w:eastAsia="Times New Roman" w:hAnsi="Arial" w:cs="Arial"/>
@@ -1497,6 +1543,11 @@
     </w:p>
     <w:p>
       <w:pPr>
+        <w:pStyle w:val="Prrafodelista"/>
+        <w:numPr>
+          <w:ilvl w:val="0"/>
+          <w:numId w:val="8"/>
+        </w:numPr>
         <w:spacing w:after="0" w:line="240" w:lineRule="auto"/>
         <w:rPr>
           <w:rFonts w:ascii="Arial" w:eastAsia="Times New Roman" w:hAnsi="Arial" w:cs="Arial"/>
@@ -1650,6 +1701,11 @@
     </w:p>
     <w:p>
       <w:pPr>
+        <w:pStyle w:val="Prrafodelista"/>
+        <w:numPr>
+          <w:ilvl w:val="0"/>
+          <w:numId w:val="8"/>
+        </w:numPr>
         <w:spacing w:after="0" w:line="240" w:lineRule="auto"/>
         <w:rPr>
           <w:rFonts w:ascii="Arial" w:eastAsia="Times New Roman" w:hAnsi="Arial" w:cs="Arial"/>
@@ -1774,6 +1830,11 @@
     </w:p>
     <w:p>
       <w:pPr>
+        <w:pStyle w:val="Prrafodelista"/>
+        <w:numPr>
+          <w:ilvl w:val="0"/>
+          <w:numId w:val="8"/>
+        </w:numPr>
         <w:spacing w:after="0" w:line="240" w:lineRule="auto"/>
         <w:rPr>
           <w:rFonts w:ascii="Arial" w:eastAsia="Times New Roman" w:hAnsi="Arial" w:cs="Arial"/>
@@ -2005,6 +2066,11 @@
     </w:p>
     <w:p>
       <w:pPr>
+        <w:pStyle w:val="Prrafodelista"/>
+        <w:numPr>
+          <w:ilvl w:val="0"/>
+          <w:numId w:val="8"/>
+        </w:numPr>
         <w:spacing w:after="0" w:line="240" w:lineRule="auto"/>
         <w:rPr>
           <w:rFonts w:ascii="Arial" w:eastAsia="Times New Roman" w:hAnsi="Arial" w:cs="Arial"/>
@@ -2165,6 +2231,11 @@
     </w:p>
     <w:p>
       <w:pPr>
+        <w:pStyle w:val="Prrafodelista"/>
+        <w:numPr>
+          <w:ilvl w:val="0"/>
+          <w:numId w:val="8"/>
+        </w:numPr>
         <w:spacing w:after="0" w:line="240" w:lineRule="auto"/>
         <w:rPr>
           <w:rFonts w:ascii="Arial" w:eastAsia="Times New Roman" w:hAnsi="Arial" w:cs="Arial"/>
@@ -2234,6 +2305,7 @@
           <w:lang w:eastAsia="en-GB"/>
           <w14:ligatures w14:val="none"/>
         </w:rPr>
+        <w:lastRenderedPageBreak/>
         <w:drawing>
           <wp:inline distT="0" distB="0" distL="0" distR="0" wp14:anchorId="6DE78491" wp14:editId="458F3BCD">
             <wp:extent cx="5143500" cy="781685"/>
@@ -2300,84 +2372,89 @@
     </w:p>
     <w:p>
       <w:pPr>
-        <w:spacing w:after="0" w:line="240" w:lineRule="auto"/>
-        <w:rPr>
-          <w:rFonts w:ascii="Arial" w:eastAsia="Times New Roman" w:hAnsi="Arial" w:cs="Arial"/>
-          <w:color w:val="000000"/>
-          <w:sz w:val="20"/>
-          <w:szCs w:val="20"/>
-          <w:lang w:eastAsia="en-GB"/>
-          <w14:ligatures w14:val="none"/>
-        </w:rPr>
-      </w:pPr>
-      <w:proofErr w:type="spellStart"/>
-      <w:r>
-        <w:rPr>
-          <w:rFonts w:ascii="Arial" w:eastAsia="Times New Roman" w:hAnsi="Arial" w:cs="Arial"/>
-          <w:b/>
-          <w:bCs/>
-          <w:color w:val="000000"/>
-          <w:sz w:val="20"/>
-          <w:szCs w:val="20"/>
-          <w:lang w:eastAsia="en-GB"/>
-          <w14:ligatures w14:val="none"/>
-        </w:rPr>
-        <w:t>vim|nano|joe</w:t>
-      </w:r>
-      <w:proofErr w:type="spellEnd"/>
-      <w:r>
-        <w:rPr>
-          <w:rFonts w:ascii="Arial" w:eastAsia="Times New Roman" w:hAnsi="Arial" w:cs="Arial"/>
-          <w:b/>
-          <w:bCs/>
-          <w:color w:val="000000"/>
-          <w:sz w:val="20"/>
-          <w:szCs w:val="20"/>
-          <w:lang w:eastAsia="en-GB"/>
-          <w14:ligatures w14:val="none"/>
-        </w:rPr>
-        <w:t xml:space="preserve">: </w:t>
-      </w:r>
-      <w:r>
-        <w:rPr>
-          <w:rFonts w:ascii="Arial" w:eastAsia="Times New Roman" w:hAnsi="Arial" w:cs="Arial"/>
-          <w:color w:val="000000"/>
-          <w:sz w:val="20"/>
-          <w:szCs w:val="20"/>
-          <w:lang w:eastAsia="en-GB"/>
-          <w14:ligatures w14:val="none"/>
-        </w:rPr>
-        <w:t>son 3 editores de texto integrados en el entorno de la terminal, sirven para programar, entre otras cosas</w:t>
-      </w:r>
-      <w:r>
-        <w:rPr>
-          <w:rFonts w:ascii="Arial" w:eastAsia="Times New Roman" w:hAnsi="Arial" w:cs="Arial"/>
-          <w:color w:val="000000"/>
-          <w:sz w:val="20"/>
-          <w:szCs w:val="20"/>
-          <w:lang w:eastAsia="en-GB"/>
-          <w14:ligatures w14:val="none"/>
-        </w:rPr>
-        <w:t>.</w:t>
-      </w:r>
-    </w:p>
-    <w:p>
-      <w:pPr>
-        <w:spacing w:after="0" w:line="240" w:lineRule="auto"/>
-        <w:rPr>
-          <w:rFonts w:ascii="Arial" w:eastAsia="Times New Roman" w:hAnsi="Arial" w:cs="Arial"/>
-          <w:sz w:val="20"/>
-          <w:szCs w:val="20"/>
-          <w:lang w:eastAsia="en-GB"/>
-          <w14:ligatures w14:val="none"/>
-        </w:rPr>
-      </w:pPr>
-    </w:p>
-    <w:p>
-      <w:pPr>
+        <w:pStyle w:val="Prrafodelista"/>
         <w:numPr>
           <w:ilvl w:val="0"/>
-          <w:numId w:val="3"/>
+          <w:numId w:val="8"/>
+        </w:numPr>
+        <w:spacing w:after="0" w:line="240" w:lineRule="auto"/>
+        <w:rPr>
+          <w:rFonts w:ascii="Arial" w:eastAsia="Times New Roman" w:hAnsi="Arial" w:cs="Arial"/>
+          <w:color w:val="000000"/>
+          <w:sz w:val="20"/>
+          <w:szCs w:val="20"/>
+          <w:lang w:eastAsia="en-GB"/>
+          <w14:ligatures w14:val="none"/>
+        </w:rPr>
+      </w:pPr>
+      <w:proofErr w:type="spellStart"/>
+      <w:r>
+        <w:rPr>
+          <w:rFonts w:ascii="Arial" w:eastAsia="Times New Roman" w:hAnsi="Arial" w:cs="Arial"/>
+          <w:b/>
+          <w:bCs/>
+          <w:color w:val="000000"/>
+          <w:sz w:val="20"/>
+          <w:szCs w:val="20"/>
+          <w:lang w:eastAsia="en-GB"/>
+          <w14:ligatures w14:val="none"/>
+        </w:rPr>
+        <w:t>vim|nano|joe</w:t>
+      </w:r>
+      <w:proofErr w:type="spellEnd"/>
+      <w:r>
+        <w:rPr>
+          <w:rFonts w:ascii="Arial" w:eastAsia="Times New Roman" w:hAnsi="Arial" w:cs="Arial"/>
+          <w:b/>
+          <w:bCs/>
+          <w:color w:val="000000"/>
+          <w:sz w:val="20"/>
+          <w:szCs w:val="20"/>
+          <w:lang w:eastAsia="en-GB"/>
+          <w14:ligatures w14:val="none"/>
+        </w:rPr>
+        <w:t xml:space="preserve">: </w:t>
+      </w:r>
+      <w:r>
+        <w:rPr>
+          <w:rFonts w:ascii="Arial" w:eastAsia="Times New Roman" w:hAnsi="Arial" w:cs="Arial"/>
+          <w:color w:val="000000"/>
+          <w:sz w:val="20"/>
+          <w:szCs w:val="20"/>
+          <w:lang w:eastAsia="en-GB"/>
+          <w14:ligatures w14:val="none"/>
+        </w:rPr>
+        <w:t>son 3 editores de texto integrados en el entorno de la terminal, sirven para programar, entre otras cosas</w:t>
+      </w:r>
+      <w:r>
+        <w:rPr>
+          <w:rFonts w:ascii="Arial" w:eastAsia="Times New Roman" w:hAnsi="Arial" w:cs="Arial"/>
+          <w:color w:val="000000"/>
+          <w:sz w:val="20"/>
+          <w:szCs w:val="20"/>
+          <w:lang w:eastAsia="en-GB"/>
+          <w14:ligatures w14:val="none"/>
+        </w:rPr>
+        <w:t>.</w:t>
+      </w:r>
+    </w:p>
+    <w:p>
+      <w:pPr>
+        <w:spacing w:after="0" w:line="240" w:lineRule="auto"/>
+        <w:rPr>
+          <w:rFonts w:ascii="Arial" w:eastAsia="Times New Roman" w:hAnsi="Arial" w:cs="Arial"/>
+          <w:sz w:val="20"/>
+          <w:szCs w:val="20"/>
+          <w:lang w:eastAsia="en-GB"/>
+          <w14:ligatures w14:val="none"/>
+        </w:rPr>
+      </w:pPr>
+    </w:p>
+    <w:p>
+      <w:pPr>
+        <w:numPr>
+          <w:ilvl w:val="0"/>
+          <w:numId w:val="9"/>
         </w:numPr>
         <w:spacing w:after="0" w:line="240" w:lineRule="auto"/>
         <w:textAlignment w:val="baseline"/>
@@ -2479,7 +2556,7 @@
       <w:pPr>
         <w:numPr>
           <w:ilvl w:val="0"/>
-          <w:numId w:val="3"/>
+          <w:numId w:val="9"/>
         </w:numPr>
         <w:spacing w:after="0" w:line="240" w:lineRule="auto"/>
         <w:textAlignment w:val="baseline"/>
@@ -2553,7 +2630,7 @@
       <w:pPr>
         <w:numPr>
           <w:ilvl w:val="0"/>
-          <w:numId w:val="3"/>
+          <w:numId w:val="9"/>
         </w:numPr>
         <w:spacing w:after="0" w:line="240" w:lineRule="auto"/>
         <w:textAlignment w:val="baseline"/>
@@ -2638,6 +2715,11 @@
     </w:p>
     <w:p>
       <w:pPr>
+        <w:pStyle w:val="Prrafodelista"/>
+        <w:numPr>
+          <w:ilvl w:val="0"/>
+          <w:numId w:val="8"/>
+        </w:numPr>
         <w:spacing w:after="0" w:line="240" w:lineRule="auto"/>
         <w:rPr>
           <w:rFonts w:ascii="Arial" w:eastAsia="Times New Roman" w:hAnsi="Arial" w:cs="Arial"/>
@@ -2697,6 +2779,11 @@
     </w:p>
     <w:p>
       <w:pPr>
+        <w:pStyle w:val="Prrafodelista"/>
+        <w:numPr>
+          <w:ilvl w:val="0"/>
+          <w:numId w:val="8"/>
+        </w:numPr>
         <w:spacing w:after="0" w:line="240" w:lineRule="auto"/>
         <w:rPr>
           <w:rFonts w:ascii="Arial" w:eastAsia="Times New Roman" w:hAnsi="Arial" w:cs="Arial"/>
@@ -2771,6 +2858,11 @@
     </w:p>
     <w:p>
       <w:pPr>
+        <w:pStyle w:val="Prrafodelista"/>
+        <w:numPr>
+          <w:ilvl w:val="0"/>
+          <w:numId w:val="8"/>
+        </w:numPr>
         <w:spacing w:after="0" w:line="240" w:lineRule="auto"/>
         <w:rPr>
           <w:rFonts w:ascii="Arial" w:eastAsia="Times New Roman" w:hAnsi="Arial" w:cs="Arial"/>
@@ -2834,6 +2926,11 @@
     </w:p>
     <w:p>
       <w:pPr>
+        <w:pStyle w:val="Prrafodelista"/>
+        <w:numPr>
+          <w:ilvl w:val="0"/>
+          <w:numId w:val="8"/>
+        </w:numPr>
         <w:spacing w:after="0" w:line="240" w:lineRule="auto"/>
         <w:rPr>
           <w:rFonts w:ascii="Arial" w:eastAsia="Times New Roman" w:hAnsi="Arial" w:cs="Arial"/>
@@ -3001,6 +3098,11 @@
     </w:p>
     <w:p>
       <w:pPr>
+        <w:pStyle w:val="Prrafodelista"/>
+        <w:numPr>
+          <w:ilvl w:val="0"/>
+          <w:numId w:val="8"/>
+        </w:numPr>
         <w:spacing w:after="0" w:line="240" w:lineRule="auto"/>
         <w:rPr>
           <w:rFonts w:ascii="Arial" w:eastAsia="Times New Roman" w:hAnsi="Arial" w:cs="Arial"/>
@@ -3051,6 +3153,11 @@
     </w:p>
     <w:p>
       <w:pPr>
+        <w:pStyle w:val="Prrafodelista"/>
+        <w:numPr>
+          <w:ilvl w:val="0"/>
+          <w:numId w:val="8"/>
+        </w:numPr>
         <w:spacing w:after="0" w:line="240" w:lineRule="auto"/>
         <w:rPr>
           <w:rFonts w:ascii="Arial" w:eastAsia="Times New Roman" w:hAnsi="Arial" w:cs="Arial"/>
@@ -3112,6 +3219,11 @@
     </w:p>
     <w:p>
       <w:pPr>
+        <w:pStyle w:val="Prrafodelista"/>
+        <w:numPr>
+          <w:ilvl w:val="0"/>
+          <w:numId w:val="8"/>
+        </w:numPr>
         <w:spacing w:after="0" w:line="240" w:lineRule="auto"/>
         <w:rPr>
           <w:rFonts w:ascii="Arial" w:eastAsia="Times New Roman" w:hAnsi="Arial" w:cs="Arial"/>
@@ -3175,6 +3287,11 @@
     </w:p>
     <w:p>
       <w:pPr>
+        <w:pStyle w:val="Prrafodelista"/>
+        <w:numPr>
+          <w:ilvl w:val="0"/>
+          <w:numId w:val="8"/>
+        </w:numPr>
         <w:spacing w:after="0" w:line="240" w:lineRule="auto"/>
         <w:rPr>
           <w:rFonts w:ascii="Arial" w:eastAsia="Times New Roman" w:hAnsi="Arial" w:cs="Arial"/>
@@ -3287,6 +3404,11 @@
     </w:p>
     <w:p>
       <w:pPr>
+        <w:pStyle w:val="Prrafodelista"/>
+        <w:numPr>
+          <w:ilvl w:val="0"/>
+          <w:numId w:val="8"/>
+        </w:numPr>
         <w:spacing w:after="0" w:line="240" w:lineRule="auto"/>
         <w:rPr>
           <w:rFonts w:ascii="Arial" w:eastAsia="Times New Roman" w:hAnsi="Arial" w:cs="Arial"/>
@@ -5251,8 +5373,2381 @@
         <w:rPr>
           <w:rFonts w:eastAsia="Times New Roman"/>
         </w:rPr>
+        <w:t>tarea 2</w:t>
+      </w:r>
+    </w:p>
+    <w:p>
+      <w:pPr>
+        <w:pStyle w:val="Cabeceraypie"/>
+        <w:rPr>
+          <w:lang w:eastAsia="en-GB"/>
+        </w:rPr>
+      </w:pPr>
+      <w:r>
+        <w:rPr>
+          <w:lang w:eastAsia="en-GB"/>
+        </w:rPr>
+        <w:t xml:space="preserve">2a) // Este programa ordena una matriz 3x3 y devuelve la suma de todos sus elementos. </w:t>
+      </w:r>
+    </w:p>
+    <w:p>
+      <w:pPr>
+        <w:pStyle w:val="Cabeceraypie"/>
+        <w:rPr>
+          <w:lang w:eastAsia="en-GB"/>
+        </w:rPr>
+      </w:pPr>
+      <w:r>
+        <w:rPr>
+          <w:lang w:eastAsia="en-GB"/>
+        </w:rPr>
         <w:lastRenderedPageBreak/>
-        <w:t>tarea 2</w:t>
+        <w:t>#include &lt;</w:t>
+      </w:r>
+      <w:proofErr w:type="spellStart"/>
+      <w:r>
+        <w:rPr>
+          <w:lang w:eastAsia="en-GB"/>
+        </w:rPr>
+        <w:t>stdio.h</w:t>
+      </w:r>
+      <w:proofErr w:type="spellEnd"/>
+      <w:r>
+        <w:rPr>
+          <w:lang w:eastAsia="en-GB"/>
+        </w:rPr>
+        <w:t>&gt;</w:t>
+      </w:r>
+    </w:p>
+    <w:p>
+      <w:pPr>
+        <w:pStyle w:val="Cabeceraypie"/>
+        <w:rPr>
+          <w:lang w:eastAsia="en-GB"/>
+        </w:rPr>
+      </w:pPr>
+      <w:r>
+        <w:rPr>
+          <w:lang w:eastAsia="en-GB"/>
+        </w:rPr>
+        <w:t>#include &lt;</w:t>
+      </w:r>
+      <w:proofErr w:type="spellStart"/>
+      <w:r>
+        <w:rPr>
+          <w:lang w:eastAsia="en-GB"/>
+        </w:rPr>
+        <w:t>stdint.h</w:t>
+      </w:r>
+      <w:proofErr w:type="spellEnd"/>
+      <w:r>
+        <w:rPr>
+          <w:lang w:eastAsia="en-GB"/>
+        </w:rPr>
+        <w:t>&gt;</w:t>
+      </w:r>
+    </w:p>
+    <w:p>
+      <w:pPr>
+        <w:pStyle w:val="Cabeceraypie"/>
+        <w:rPr>
+          <w:lang w:eastAsia="en-GB"/>
+        </w:rPr>
+      </w:pPr>
+    </w:p>
+    <w:p>
+      <w:pPr>
+        <w:pStyle w:val="Cabeceraypie"/>
+        <w:rPr>
+          <w:lang w:eastAsia="en-GB"/>
+        </w:rPr>
+      </w:pPr>
+      <w:proofErr w:type="spellStart"/>
+      <w:r>
+        <w:rPr>
+          <w:lang w:eastAsia="en-GB"/>
+        </w:rPr>
+        <w:t>const</w:t>
+      </w:r>
+      <w:proofErr w:type="spellEnd"/>
+      <w:r>
+        <w:rPr>
+          <w:lang w:eastAsia="en-GB"/>
+        </w:rPr>
+        <w:t xml:space="preserve"> </w:t>
+      </w:r>
+      <w:proofErr w:type="spellStart"/>
+      <w:r>
+        <w:rPr>
+          <w:lang w:eastAsia="en-GB"/>
+        </w:rPr>
+        <w:t>int</w:t>
+      </w:r>
+      <w:proofErr w:type="spellEnd"/>
+      <w:r>
+        <w:rPr>
+          <w:lang w:eastAsia="en-GB"/>
+        </w:rPr>
+        <w:t xml:space="preserve"> A = 7;</w:t>
+      </w:r>
+    </w:p>
+    <w:p>
+      <w:pPr>
+        <w:pStyle w:val="Cabeceraypie"/>
+        <w:rPr>
+          <w:lang w:eastAsia="en-GB"/>
+        </w:rPr>
+      </w:pPr>
+    </w:p>
+    <w:p>
+      <w:pPr>
+        <w:pStyle w:val="Cabeceraypie"/>
+        <w:rPr>
+          <w:lang w:eastAsia="en-GB"/>
+        </w:rPr>
+      </w:pPr>
+      <w:proofErr w:type="spellStart"/>
+      <w:r>
+        <w:rPr>
+          <w:lang w:eastAsia="en-GB"/>
+        </w:rPr>
+        <w:t>void</w:t>
+      </w:r>
+      <w:proofErr w:type="spellEnd"/>
+      <w:r>
+        <w:rPr>
+          <w:lang w:eastAsia="en-GB"/>
+        </w:rPr>
+        <w:t xml:space="preserve"> swap(</w:t>
+      </w:r>
+      <w:proofErr w:type="spellStart"/>
+      <w:r>
+        <w:rPr>
+          <w:lang w:eastAsia="en-GB"/>
+        </w:rPr>
+        <w:t>int</w:t>
+      </w:r>
+      <w:proofErr w:type="spellEnd"/>
+      <w:r>
+        <w:rPr>
+          <w:lang w:eastAsia="en-GB"/>
+        </w:rPr>
+        <w:t xml:space="preserve"> *</w:t>
+      </w:r>
+      <w:proofErr w:type="spellStart"/>
+      <w:r>
+        <w:rPr>
+          <w:lang w:eastAsia="en-GB"/>
+        </w:rPr>
+        <w:t>stack_a</w:t>
+      </w:r>
+      <w:proofErr w:type="spellEnd"/>
+      <w:r>
+        <w:rPr>
+          <w:lang w:eastAsia="en-GB"/>
+        </w:rPr>
+        <w:t xml:space="preserve">, </w:t>
+      </w:r>
+      <w:proofErr w:type="spellStart"/>
+      <w:r>
+        <w:rPr>
+          <w:lang w:eastAsia="en-GB"/>
+        </w:rPr>
+        <w:t>int</w:t>
+      </w:r>
+      <w:proofErr w:type="spellEnd"/>
+      <w:r>
+        <w:rPr>
+          <w:lang w:eastAsia="en-GB"/>
+        </w:rPr>
+        <w:t xml:space="preserve"> *</w:t>
+      </w:r>
+      <w:proofErr w:type="spellStart"/>
+      <w:r>
+        <w:rPr>
+          <w:lang w:eastAsia="en-GB"/>
+        </w:rPr>
+        <w:t>stack_b</w:t>
+      </w:r>
+      <w:proofErr w:type="spellEnd"/>
+      <w:r>
+        <w:rPr>
+          <w:lang w:eastAsia="en-GB"/>
+        </w:rPr>
+        <w:t>) {</w:t>
+      </w:r>
+    </w:p>
+    <w:p>
+      <w:pPr>
+        <w:pStyle w:val="Cabeceraypie"/>
+        <w:rPr>
+          <w:lang w:eastAsia="en-GB"/>
+        </w:rPr>
+      </w:pPr>
+      <w:r>
+        <w:rPr>
+          <w:lang w:eastAsia="en-GB"/>
+        </w:rPr>
+        <w:t xml:space="preserve">    </w:t>
+      </w:r>
+      <w:proofErr w:type="spellStart"/>
+      <w:r>
+        <w:rPr>
+          <w:lang w:eastAsia="en-GB"/>
+        </w:rPr>
+        <w:t>int</w:t>
+      </w:r>
+      <w:proofErr w:type="spellEnd"/>
+      <w:r>
+        <w:rPr>
+          <w:lang w:eastAsia="en-GB"/>
+        </w:rPr>
+        <w:t xml:space="preserve"> </w:t>
+      </w:r>
+      <w:proofErr w:type="spellStart"/>
+      <w:r>
+        <w:rPr>
+          <w:lang w:eastAsia="en-GB"/>
+        </w:rPr>
+        <w:t>stack_temp</w:t>
+      </w:r>
+      <w:proofErr w:type="spellEnd"/>
+      <w:r>
+        <w:rPr>
+          <w:lang w:eastAsia="en-GB"/>
+        </w:rPr>
+        <w:t xml:space="preserve"> = *</w:t>
+      </w:r>
+      <w:proofErr w:type="spellStart"/>
+      <w:r>
+        <w:rPr>
+          <w:lang w:eastAsia="en-GB"/>
+        </w:rPr>
+        <w:t>stack_a</w:t>
+      </w:r>
+      <w:proofErr w:type="spellEnd"/>
+      <w:r>
+        <w:rPr>
+          <w:lang w:eastAsia="en-GB"/>
+        </w:rPr>
+        <w:t>;</w:t>
+      </w:r>
+    </w:p>
+    <w:p>
+      <w:pPr>
+        <w:pStyle w:val="Cabeceraypie"/>
+        <w:rPr>
+          <w:lang w:eastAsia="en-GB"/>
+        </w:rPr>
+      </w:pPr>
+      <w:r>
+        <w:rPr>
+          <w:lang w:eastAsia="en-GB"/>
+        </w:rPr>
+        <w:t xml:space="preserve">    *</w:t>
+      </w:r>
+      <w:proofErr w:type="spellStart"/>
+      <w:r>
+        <w:rPr>
+          <w:lang w:eastAsia="en-GB"/>
+        </w:rPr>
+        <w:t>stack_a</w:t>
+      </w:r>
+      <w:proofErr w:type="spellEnd"/>
+      <w:r>
+        <w:rPr>
+          <w:lang w:eastAsia="en-GB"/>
+        </w:rPr>
+        <w:t xml:space="preserve"> = *</w:t>
+      </w:r>
+      <w:proofErr w:type="spellStart"/>
+      <w:r>
+        <w:rPr>
+          <w:lang w:eastAsia="en-GB"/>
+        </w:rPr>
+        <w:t>stack_b</w:t>
+      </w:r>
+      <w:proofErr w:type="spellEnd"/>
+      <w:r>
+        <w:rPr>
+          <w:lang w:eastAsia="en-GB"/>
+        </w:rPr>
+        <w:t>;</w:t>
+      </w:r>
+    </w:p>
+    <w:p>
+      <w:pPr>
+        <w:pStyle w:val="Cabeceraypie"/>
+        <w:rPr>
+          <w:lang w:eastAsia="en-GB"/>
+        </w:rPr>
+      </w:pPr>
+      <w:r>
+        <w:rPr>
+          <w:lang w:eastAsia="en-GB"/>
+        </w:rPr>
+        <w:t xml:space="preserve">    *</w:t>
+      </w:r>
+      <w:proofErr w:type="spellStart"/>
+      <w:r>
+        <w:rPr>
+          <w:lang w:eastAsia="en-GB"/>
+        </w:rPr>
+        <w:t>stack_b</w:t>
+      </w:r>
+      <w:proofErr w:type="spellEnd"/>
+      <w:r>
+        <w:rPr>
+          <w:lang w:eastAsia="en-GB"/>
+        </w:rPr>
+        <w:t xml:space="preserve"> = </w:t>
+      </w:r>
+      <w:proofErr w:type="spellStart"/>
+      <w:r>
+        <w:rPr>
+          <w:lang w:eastAsia="en-GB"/>
+        </w:rPr>
+        <w:t>stack_temp</w:t>
+      </w:r>
+      <w:proofErr w:type="spellEnd"/>
+      <w:r>
+        <w:rPr>
+          <w:lang w:eastAsia="en-GB"/>
+        </w:rPr>
+        <w:t>;</w:t>
+      </w:r>
+    </w:p>
+    <w:p>
+      <w:pPr>
+        <w:pStyle w:val="Cabeceraypie"/>
+        <w:rPr>
+          <w:lang w:eastAsia="en-GB"/>
+        </w:rPr>
+      </w:pPr>
+      <w:r>
+        <w:rPr>
+          <w:lang w:eastAsia="en-GB"/>
+        </w:rPr>
+        <w:t>}</w:t>
+      </w:r>
+    </w:p>
+    <w:p>
+      <w:pPr>
+        <w:pStyle w:val="Cabeceraypie"/>
+        <w:rPr>
+          <w:lang w:eastAsia="en-GB"/>
+        </w:rPr>
+      </w:pPr>
+    </w:p>
+    <w:p>
+      <w:pPr>
+        <w:pStyle w:val="Cabeceraypie"/>
+        <w:rPr>
+          <w:lang w:eastAsia="en-GB"/>
+        </w:rPr>
+      </w:pPr>
+      <w:proofErr w:type="spellStart"/>
+      <w:r>
+        <w:rPr>
+          <w:lang w:eastAsia="en-GB"/>
+        </w:rPr>
+        <w:t>void</w:t>
+      </w:r>
+      <w:proofErr w:type="spellEnd"/>
+      <w:r>
+        <w:rPr>
+          <w:lang w:eastAsia="en-GB"/>
+        </w:rPr>
+        <w:t xml:space="preserve"> </w:t>
+      </w:r>
+      <w:proofErr w:type="spellStart"/>
+      <w:r>
+        <w:rPr>
+          <w:lang w:eastAsia="en-GB"/>
+        </w:rPr>
+        <w:t>sortMatrix</w:t>
+      </w:r>
+      <w:proofErr w:type="spellEnd"/>
+      <w:r>
+        <w:rPr>
+          <w:lang w:eastAsia="en-GB"/>
+        </w:rPr>
+        <w:t>(</w:t>
+      </w:r>
+      <w:proofErr w:type="spellStart"/>
+      <w:r>
+        <w:rPr>
+          <w:lang w:eastAsia="en-GB"/>
+        </w:rPr>
+        <w:t>int</w:t>
+      </w:r>
+      <w:proofErr w:type="spellEnd"/>
+      <w:r>
+        <w:rPr>
+          <w:lang w:eastAsia="en-GB"/>
+        </w:rPr>
+        <w:t xml:space="preserve"> </w:t>
+      </w:r>
+      <w:proofErr w:type="spellStart"/>
+      <w:r>
+        <w:rPr>
+          <w:lang w:eastAsia="en-GB"/>
+        </w:rPr>
+        <w:t>stack_mat</w:t>
+      </w:r>
+      <w:proofErr w:type="spellEnd"/>
+      <w:r>
+        <w:rPr>
+          <w:lang w:eastAsia="en-GB"/>
+        </w:rPr>
+        <w:t>[3][3]) {</w:t>
+      </w:r>
+    </w:p>
+    <w:p>
+      <w:pPr>
+        <w:pStyle w:val="Cabeceraypie"/>
+        <w:rPr>
+          <w:lang w:eastAsia="en-GB"/>
+        </w:rPr>
+      </w:pPr>
+      <w:r>
+        <w:rPr>
+          <w:lang w:eastAsia="en-GB"/>
+        </w:rPr>
+        <w:t xml:space="preserve">    </w:t>
+      </w:r>
+      <w:proofErr w:type="spellStart"/>
+      <w:r>
+        <w:rPr>
+          <w:lang w:eastAsia="en-GB"/>
+        </w:rPr>
+        <w:t>int</w:t>
+      </w:r>
+      <w:proofErr w:type="spellEnd"/>
+      <w:r>
+        <w:rPr>
+          <w:lang w:eastAsia="en-GB"/>
+        </w:rPr>
+        <w:t xml:space="preserve"> </w:t>
+      </w:r>
+      <w:proofErr w:type="spellStart"/>
+      <w:r>
+        <w:rPr>
+          <w:lang w:eastAsia="en-GB"/>
+        </w:rPr>
+        <w:t>stack_tempArr</w:t>
+      </w:r>
+      <w:proofErr w:type="spellEnd"/>
+      <w:r>
+        <w:rPr>
+          <w:lang w:eastAsia="en-GB"/>
+        </w:rPr>
+        <w:t>[9];</w:t>
+      </w:r>
+    </w:p>
+    <w:p>
+      <w:pPr>
+        <w:pStyle w:val="Cabeceraypie"/>
+        <w:rPr>
+          <w:lang w:eastAsia="en-GB"/>
+        </w:rPr>
+      </w:pPr>
+      <w:r>
+        <w:rPr>
+          <w:lang w:eastAsia="en-GB"/>
+        </w:rPr>
+        <w:t xml:space="preserve">    </w:t>
+      </w:r>
+      <w:proofErr w:type="spellStart"/>
+      <w:r>
+        <w:rPr>
+          <w:lang w:eastAsia="en-GB"/>
+        </w:rPr>
+        <w:t>int</w:t>
+      </w:r>
+      <w:proofErr w:type="spellEnd"/>
+      <w:r>
+        <w:rPr>
+          <w:lang w:eastAsia="en-GB"/>
+        </w:rPr>
+        <w:t xml:space="preserve"> </w:t>
+      </w:r>
+      <w:proofErr w:type="spellStart"/>
+      <w:r>
+        <w:rPr>
+          <w:lang w:eastAsia="en-GB"/>
+        </w:rPr>
+        <w:t>stack_k</w:t>
+      </w:r>
+      <w:proofErr w:type="spellEnd"/>
+      <w:r>
+        <w:rPr>
+          <w:lang w:eastAsia="en-GB"/>
+        </w:rPr>
+        <w:t xml:space="preserve"> = 0;</w:t>
+      </w:r>
+    </w:p>
+    <w:p>
+      <w:pPr>
+        <w:pStyle w:val="Cabeceraypie"/>
+        <w:rPr>
+          <w:lang w:eastAsia="en-GB"/>
+        </w:rPr>
+      </w:pPr>
+    </w:p>
+    <w:p>
+      <w:pPr>
+        <w:pStyle w:val="Cabeceraypie"/>
+        <w:rPr>
+          <w:lang w:eastAsia="en-GB"/>
+        </w:rPr>
+      </w:pPr>
+      <w:r>
+        <w:rPr>
+          <w:lang w:eastAsia="en-GB"/>
+        </w:rPr>
+        <w:t xml:space="preserve">    </w:t>
+      </w:r>
+      <w:proofErr w:type="spellStart"/>
+      <w:r>
+        <w:rPr>
+          <w:lang w:eastAsia="en-GB"/>
+        </w:rPr>
+        <w:t>for</w:t>
+      </w:r>
+      <w:proofErr w:type="spellEnd"/>
+      <w:r>
+        <w:rPr>
+          <w:lang w:eastAsia="en-GB"/>
+        </w:rPr>
+        <w:t xml:space="preserve"> (</w:t>
+      </w:r>
+      <w:proofErr w:type="spellStart"/>
+      <w:r>
+        <w:rPr>
+          <w:lang w:eastAsia="en-GB"/>
+        </w:rPr>
+        <w:t>int</w:t>
+      </w:r>
+      <w:proofErr w:type="spellEnd"/>
+      <w:r>
+        <w:rPr>
+          <w:lang w:eastAsia="en-GB"/>
+        </w:rPr>
+        <w:t xml:space="preserve"> </w:t>
+      </w:r>
+      <w:proofErr w:type="spellStart"/>
+      <w:r>
+        <w:rPr>
+          <w:lang w:eastAsia="en-GB"/>
+        </w:rPr>
+        <w:t>heap_i</w:t>
+      </w:r>
+      <w:proofErr w:type="spellEnd"/>
+      <w:r>
+        <w:rPr>
+          <w:lang w:eastAsia="en-GB"/>
+        </w:rPr>
+        <w:t xml:space="preserve"> = 0; </w:t>
+      </w:r>
+      <w:proofErr w:type="spellStart"/>
+      <w:r>
+        <w:rPr>
+          <w:lang w:eastAsia="en-GB"/>
+        </w:rPr>
+        <w:t>heap_i</w:t>
+      </w:r>
+      <w:proofErr w:type="spellEnd"/>
+      <w:r>
+        <w:rPr>
+          <w:lang w:eastAsia="en-GB"/>
+        </w:rPr>
+        <w:t xml:space="preserve"> &lt; 3; </w:t>
+      </w:r>
+      <w:proofErr w:type="spellStart"/>
+      <w:r>
+        <w:rPr>
+          <w:lang w:eastAsia="en-GB"/>
+        </w:rPr>
+        <w:t>heap_i</w:t>
+      </w:r>
+      <w:proofErr w:type="spellEnd"/>
+      <w:r>
+        <w:rPr>
+          <w:lang w:eastAsia="en-GB"/>
+        </w:rPr>
+        <w:t>++) {</w:t>
+      </w:r>
+    </w:p>
+    <w:p>
+      <w:pPr>
+        <w:pStyle w:val="Cabeceraypie"/>
+        <w:rPr>
+          <w:lang w:eastAsia="en-GB"/>
+        </w:rPr>
+      </w:pPr>
+      <w:r>
+        <w:rPr>
+          <w:lang w:eastAsia="en-GB"/>
+        </w:rPr>
+        <w:t xml:space="preserve">        </w:t>
+      </w:r>
+      <w:proofErr w:type="spellStart"/>
+      <w:r>
+        <w:rPr>
+          <w:lang w:eastAsia="en-GB"/>
+        </w:rPr>
+        <w:t>for</w:t>
+      </w:r>
+      <w:proofErr w:type="spellEnd"/>
+      <w:r>
+        <w:rPr>
+          <w:lang w:eastAsia="en-GB"/>
+        </w:rPr>
+        <w:t xml:space="preserve"> (</w:t>
+      </w:r>
+      <w:proofErr w:type="spellStart"/>
+      <w:r>
+        <w:rPr>
+          <w:lang w:eastAsia="en-GB"/>
+        </w:rPr>
+        <w:t>int</w:t>
+      </w:r>
+      <w:proofErr w:type="spellEnd"/>
+      <w:r>
+        <w:rPr>
+          <w:lang w:eastAsia="en-GB"/>
+        </w:rPr>
+        <w:t xml:space="preserve"> </w:t>
+      </w:r>
+      <w:proofErr w:type="spellStart"/>
+      <w:r>
+        <w:rPr>
+          <w:lang w:eastAsia="en-GB"/>
+        </w:rPr>
+        <w:t>heap_j</w:t>
+      </w:r>
+      <w:proofErr w:type="spellEnd"/>
+      <w:r>
+        <w:rPr>
+          <w:lang w:eastAsia="en-GB"/>
+        </w:rPr>
+        <w:t xml:space="preserve"> = 0; </w:t>
+      </w:r>
+      <w:proofErr w:type="spellStart"/>
+      <w:r>
+        <w:rPr>
+          <w:lang w:eastAsia="en-GB"/>
+        </w:rPr>
+        <w:t>heap_j</w:t>
+      </w:r>
+      <w:proofErr w:type="spellEnd"/>
+      <w:r>
+        <w:rPr>
+          <w:lang w:eastAsia="en-GB"/>
+        </w:rPr>
+        <w:t xml:space="preserve"> &lt; 3; </w:t>
+      </w:r>
+      <w:proofErr w:type="spellStart"/>
+      <w:r>
+        <w:rPr>
+          <w:lang w:eastAsia="en-GB"/>
+        </w:rPr>
+        <w:t>heap_j</w:t>
+      </w:r>
+      <w:proofErr w:type="spellEnd"/>
+      <w:r>
+        <w:rPr>
+          <w:lang w:eastAsia="en-GB"/>
+        </w:rPr>
+        <w:t>++) {</w:t>
+      </w:r>
+    </w:p>
+    <w:p>
+      <w:pPr>
+        <w:pStyle w:val="Cabeceraypie"/>
+        <w:rPr>
+          <w:lang w:eastAsia="en-GB"/>
+        </w:rPr>
+      </w:pPr>
+      <w:r>
+        <w:rPr>
+          <w:lang w:eastAsia="en-GB"/>
+        </w:rPr>
+        <w:t xml:space="preserve">            </w:t>
+      </w:r>
+      <w:proofErr w:type="spellStart"/>
+      <w:r>
+        <w:rPr>
+          <w:lang w:eastAsia="en-GB"/>
+        </w:rPr>
+        <w:t>stack_tempArr</w:t>
+      </w:r>
+      <w:proofErr w:type="spellEnd"/>
+      <w:r>
+        <w:rPr>
+          <w:lang w:eastAsia="en-GB"/>
+        </w:rPr>
+        <w:t>[</w:t>
+      </w:r>
+      <w:proofErr w:type="spellStart"/>
+      <w:r>
+        <w:rPr>
+          <w:lang w:eastAsia="en-GB"/>
+        </w:rPr>
+        <w:t>stack_k</w:t>
+      </w:r>
+      <w:proofErr w:type="spellEnd"/>
+      <w:r>
+        <w:rPr>
+          <w:lang w:eastAsia="en-GB"/>
+        </w:rPr>
+        <w:t xml:space="preserve">++] = </w:t>
+      </w:r>
+      <w:proofErr w:type="spellStart"/>
+      <w:r>
+        <w:rPr>
+          <w:lang w:eastAsia="en-GB"/>
+        </w:rPr>
+        <w:t>stack_mat</w:t>
+      </w:r>
+      <w:proofErr w:type="spellEnd"/>
+      <w:r>
+        <w:rPr>
+          <w:lang w:eastAsia="en-GB"/>
+        </w:rPr>
+        <w:t>[</w:t>
+      </w:r>
+      <w:proofErr w:type="spellStart"/>
+      <w:r>
+        <w:rPr>
+          <w:lang w:eastAsia="en-GB"/>
+        </w:rPr>
+        <w:t>heap_i</w:t>
+      </w:r>
+      <w:proofErr w:type="spellEnd"/>
+      <w:r>
+        <w:rPr>
+          <w:lang w:eastAsia="en-GB"/>
+        </w:rPr>
+        <w:t>][</w:t>
+      </w:r>
+      <w:proofErr w:type="spellStart"/>
+      <w:r>
+        <w:rPr>
+          <w:lang w:eastAsia="en-GB"/>
+        </w:rPr>
+        <w:t>heap_j</w:t>
+      </w:r>
+      <w:proofErr w:type="spellEnd"/>
+      <w:r>
+        <w:rPr>
+          <w:lang w:eastAsia="en-GB"/>
+        </w:rPr>
+        <w:t>];</w:t>
+      </w:r>
+    </w:p>
+    <w:p>
+      <w:pPr>
+        <w:pStyle w:val="Cabeceraypie"/>
+        <w:rPr>
+          <w:lang w:eastAsia="en-GB"/>
+        </w:rPr>
+      </w:pPr>
+      <w:r>
+        <w:rPr>
+          <w:lang w:eastAsia="en-GB"/>
+        </w:rPr>
+        <w:t xml:space="preserve">        }</w:t>
+      </w:r>
+    </w:p>
+    <w:p>
+      <w:pPr>
+        <w:pStyle w:val="Cabeceraypie"/>
+        <w:rPr>
+          <w:lang w:eastAsia="en-GB"/>
+        </w:rPr>
+      </w:pPr>
+      <w:r>
+        <w:rPr>
+          <w:lang w:eastAsia="en-GB"/>
+        </w:rPr>
+        <w:t xml:space="preserve">    }</w:t>
+      </w:r>
+    </w:p>
+    <w:p>
+      <w:pPr>
+        <w:pStyle w:val="Cabeceraypie"/>
+        <w:rPr>
+          <w:lang w:eastAsia="en-GB"/>
+        </w:rPr>
+      </w:pPr>
+    </w:p>
+    <w:p>
+      <w:pPr>
+        <w:pStyle w:val="Cabeceraypie"/>
+        <w:rPr>
+          <w:lang w:eastAsia="en-GB"/>
+        </w:rPr>
+      </w:pPr>
+      <w:r>
+        <w:rPr>
+          <w:lang w:eastAsia="en-GB"/>
+        </w:rPr>
+        <w:t xml:space="preserve">    </w:t>
+      </w:r>
+      <w:proofErr w:type="spellStart"/>
+      <w:r>
+        <w:rPr>
+          <w:lang w:eastAsia="en-GB"/>
+        </w:rPr>
+        <w:t>for</w:t>
+      </w:r>
+      <w:proofErr w:type="spellEnd"/>
+      <w:r>
+        <w:rPr>
+          <w:lang w:eastAsia="en-GB"/>
+        </w:rPr>
+        <w:t xml:space="preserve"> (</w:t>
+      </w:r>
+      <w:proofErr w:type="spellStart"/>
+      <w:r>
+        <w:rPr>
+          <w:lang w:eastAsia="en-GB"/>
+        </w:rPr>
+        <w:t>int</w:t>
+      </w:r>
+      <w:proofErr w:type="spellEnd"/>
+      <w:r>
+        <w:rPr>
+          <w:lang w:eastAsia="en-GB"/>
+        </w:rPr>
+        <w:t xml:space="preserve"> </w:t>
+      </w:r>
+      <w:proofErr w:type="spellStart"/>
+      <w:r>
+        <w:rPr>
+          <w:lang w:eastAsia="en-GB"/>
+        </w:rPr>
+        <w:t>heap_i</w:t>
+      </w:r>
+      <w:proofErr w:type="spellEnd"/>
+      <w:r>
+        <w:rPr>
+          <w:lang w:eastAsia="en-GB"/>
+        </w:rPr>
+        <w:t xml:space="preserve"> = 0; </w:t>
+      </w:r>
+      <w:proofErr w:type="spellStart"/>
+      <w:r>
+        <w:rPr>
+          <w:lang w:eastAsia="en-GB"/>
+        </w:rPr>
+        <w:t>heap_i</w:t>
+      </w:r>
+      <w:proofErr w:type="spellEnd"/>
+      <w:r>
+        <w:rPr>
+          <w:lang w:eastAsia="en-GB"/>
+        </w:rPr>
+        <w:t xml:space="preserve"> &lt; 9; </w:t>
+      </w:r>
+      <w:proofErr w:type="spellStart"/>
+      <w:r>
+        <w:rPr>
+          <w:lang w:eastAsia="en-GB"/>
+        </w:rPr>
+        <w:t>heap_i</w:t>
+      </w:r>
+      <w:proofErr w:type="spellEnd"/>
+      <w:r>
+        <w:rPr>
+          <w:lang w:eastAsia="en-GB"/>
+        </w:rPr>
+        <w:t>++) {</w:t>
+      </w:r>
+    </w:p>
+    <w:p>
+      <w:pPr>
+        <w:pStyle w:val="Cabeceraypie"/>
+        <w:rPr>
+          <w:lang w:eastAsia="en-GB"/>
+        </w:rPr>
+      </w:pPr>
+      <w:r>
+        <w:rPr>
+          <w:lang w:eastAsia="en-GB"/>
+        </w:rPr>
+        <w:t xml:space="preserve">        </w:t>
+      </w:r>
+      <w:proofErr w:type="spellStart"/>
+      <w:r>
+        <w:rPr>
+          <w:lang w:eastAsia="en-GB"/>
+        </w:rPr>
+        <w:t>for</w:t>
+      </w:r>
+      <w:proofErr w:type="spellEnd"/>
+      <w:r>
+        <w:rPr>
+          <w:lang w:eastAsia="en-GB"/>
+        </w:rPr>
+        <w:t xml:space="preserve"> (</w:t>
+      </w:r>
+      <w:proofErr w:type="spellStart"/>
+      <w:r>
+        <w:rPr>
+          <w:lang w:eastAsia="en-GB"/>
+        </w:rPr>
+        <w:t>int</w:t>
+      </w:r>
+      <w:proofErr w:type="spellEnd"/>
+      <w:r>
+        <w:rPr>
+          <w:lang w:eastAsia="en-GB"/>
+        </w:rPr>
+        <w:t xml:space="preserve"> </w:t>
+      </w:r>
+      <w:proofErr w:type="spellStart"/>
+      <w:r>
+        <w:rPr>
+          <w:lang w:eastAsia="en-GB"/>
+        </w:rPr>
+        <w:t>heap_j</w:t>
+      </w:r>
+      <w:proofErr w:type="spellEnd"/>
+      <w:r>
+        <w:rPr>
+          <w:lang w:eastAsia="en-GB"/>
+        </w:rPr>
+        <w:t xml:space="preserve"> = 0; </w:t>
+      </w:r>
+      <w:proofErr w:type="spellStart"/>
+      <w:r>
+        <w:rPr>
+          <w:lang w:eastAsia="en-GB"/>
+        </w:rPr>
+        <w:t>heap_j</w:t>
+      </w:r>
+      <w:proofErr w:type="spellEnd"/>
+      <w:r>
+        <w:rPr>
+          <w:lang w:eastAsia="en-GB"/>
+        </w:rPr>
+        <w:t xml:space="preserve"> &lt; 8; </w:t>
+      </w:r>
+      <w:proofErr w:type="spellStart"/>
+      <w:r>
+        <w:rPr>
+          <w:lang w:eastAsia="en-GB"/>
+        </w:rPr>
+        <w:t>heap_j</w:t>
+      </w:r>
+      <w:proofErr w:type="spellEnd"/>
+      <w:r>
+        <w:rPr>
+          <w:lang w:eastAsia="en-GB"/>
+        </w:rPr>
+        <w:t>++) {</w:t>
+      </w:r>
+    </w:p>
+    <w:p>
+      <w:pPr>
+        <w:pStyle w:val="Cabeceraypie"/>
+        <w:rPr>
+          <w:lang w:eastAsia="en-GB"/>
+        </w:rPr>
+      </w:pPr>
+      <w:r>
+        <w:rPr>
+          <w:lang w:eastAsia="en-GB"/>
+        </w:rPr>
+        <w:t xml:space="preserve">            </w:t>
+      </w:r>
+      <w:proofErr w:type="spellStart"/>
+      <w:r>
+        <w:rPr>
+          <w:lang w:eastAsia="en-GB"/>
+        </w:rPr>
+        <w:t>if</w:t>
+      </w:r>
+      <w:proofErr w:type="spellEnd"/>
+      <w:r>
+        <w:rPr>
+          <w:lang w:eastAsia="en-GB"/>
+        </w:rPr>
+        <w:t xml:space="preserve"> (</w:t>
+      </w:r>
+      <w:proofErr w:type="spellStart"/>
+      <w:r>
+        <w:rPr>
+          <w:lang w:eastAsia="en-GB"/>
+        </w:rPr>
+        <w:t>stack_tempArr</w:t>
+      </w:r>
+      <w:proofErr w:type="spellEnd"/>
+      <w:r>
+        <w:rPr>
+          <w:lang w:eastAsia="en-GB"/>
+        </w:rPr>
+        <w:t>[</w:t>
+      </w:r>
+      <w:proofErr w:type="spellStart"/>
+      <w:r>
+        <w:rPr>
+          <w:lang w:eastAsia="en-GB"/>
+        </w:rPr>
+        <w:t>heap_j</w:t>
+      </w:r>
+      <w:proofErr w:type="spellEnd"/>
+      <w:r>
+        <w:rPr>
+          <w:lang w:eastAsia="en-GB"/>
+        </w:rPr>
+        <w:t xml:space="preserve">] &gt; </w:t>
+      </w:r>
+      <w:proofErr w:type="spellStart"/>
+      <w:r>
+        <w:rPr>
+          <w:lang w:eastAsia="en-GB"/>
+        </w:rPr>
+        <w:t>stack_tempArr</w:t>
+      </w:r>
+      <w:proofErr w:type="spellEnd"/>
+      <w:r>
+        <w:rPr>
+          <w:lang w:eastAsia="en-GB"/>
+        </w:rPr>
+        <w:t>[</w:t>
+      </w:r>
+      <w:proofErr w:type="spellStart"/>
+      <w:r>
+        <w:rPr>
+          <w:lang w:eastAsia="en-GB"/>
+        </w:rPr>
+        <w:t>heap_j</w:t>
+      </w:r>
+      <w:proofErr w:type="spellEnd"/>
+      <w:r>
+        <w:rPr>
+          <w:lang w:eastAsia="en-GB"/>
+        </w:rPr>
+        <w:t xml:space="preserve"> + 1]) {</w:t>
+      </w:r>
+    </w:p>
+    <w:p>
+      <w:pPr>
+        <w:pStyle w:val="Cabeceraypie"/>
+        <w:rPr>
+          <w:lang w:eastAsia="en-GB"/>
+        </w:rPr>
+      </w:pPr>
+      <w:r>
+        <w:rPr>
+          <w:lang w:eastAsia="en-GB"/>
+        </w:rPr>
+        <w:t xml:space="preserve">                swap(&amp;</w:t>
+      </w:r>
+      <w:proofErr w:type="spellStart"/>
+      <w:r>
+        <w:rPr>
+          <w:lang w:eastAsia="en-GB"/>
+        </w:rPr>
+        <w:t>stack_tempArr</w:t>
+      </w:r>
+      <w:proofErr w:type="spellEnd"/>
+      <w:r>
+        <w:rPr>
+          <w:lang w:eastAsia="en-GB"/>
+        </w:rPr>
+        <w:t>[</w:t>
+      </w:r>
+      <w:proofErr w:type="spellStart"/>
+      <w:r>
+        <w:rPr>
+          <w:lang w:eastAsia="en-GB"/>
+        </w:rPr>
+        <w:t>heap_j</w:t>
+      </w:r>
+      <w:proofErr w:type="spellEnd"/>
+      <w:r>
+        <w:rPr>
+          <w:lang w:eastAsia="en-GB"/>
+        </w:rPr>
+        <w:t>], &amp;</w:t>
+      </w:r>
+      <w:proofErr w:type="spellStart"/>
+      <w:r>
+        <w:rPr>
+          <w:lang w:eastAsia="en-GB"/>
+        </w:rPr>
+        <w:t>stack_tempArr</w:t>
+      </w:r>
+      <w:proofErr w:type="spellEnd"/>
+      <w:r>
+        <w:rPr>
+          <w:lang w:eastAsia="en-GB"/>
+        </w:rPr>
+        <w:t>[</w:t>
+      </w:r>
+      <w:proofErr w:type="spellStart"/>
+      <w:r>
+        <w:rPr>
+          <w:lang w:eastAsia="en-GB"/>
+        </w:rPr>
+        <w:t>heap_j</w:t>
+      </w:r>
+      <w:proofErr w:type="spellEnd"/>
+      <w:r>
+        <w:rPr>
+          <w:lang w:eastAsia="en-GB"/>
+        </w:rPr>
+        <w:t xml:space="preserve"> + 1]);</w:t>
+      </w:r>
+    </w:p>
+    <w:p>
+      <w:pPr>
+        <w:pStyle w:val="Cabeceraypie"/>
+        <w:rPr>
+          <w:lang w:eastAsia="en-GB"/>
+        </w:rPr>
+      </w:pPr>
+      <w:r>
+        <w:rPr>
+          <w:lang w:eastAsia="en-GB"/>
+        </w:rPr>
+        <w:t xml:space="preserve">            }</w:t>
+      </w:r>
+    </w:p>
+    <w:p>
+      <w:pPr>
+        <w:pStyle w:val="Cabeceraypie"/>
+        <w:rPr>
+          <w:lang w:eastAsia="en-GB"/>
+        </w:rPr>
+      </w:pPr>
+      <w:r>
+        <w:rPr>
+          <w:lang w:eastAsia="en-GB"/>
+        </w:rPr>
+        <w:t xml:space="preserve">        }</w:t>
+      </w:r>
+    </w:p>
+    <w:p>
+      <w:pPr>
+        <w:pStyle w:val="Cabeceraypie"/>
+        <w:rPr>
+          <w:lang w:eastAsia="en-GB"/>
+        </w:rPr>
+      </w:pPr>
+      <w:r>
+        <w:rPr>
+          <w:lang w:eastAsia="en-GB"/>
+        </w:rPr>
+        <w:t xml:space="preserve">    }</w:t>
+      </w:r>
+    </w:p>
+    <w:p>
+      <w:pPr>
+        <w:pStyle w:val="Cabeceraypie"/>
+        <w:rPr>
+          <w:lang w:eastAsia="en-GB"/>
+        </w:rPr>
+      </w:pPr>
+    </w:p>
+    <w:p>
+      <w:pPr>
+        <w:pStyle w:val="Cabeceraypie"/>
+        <w:rPr>
+          <w:lang w:eastAsia="en-GB"/>
+        </w:rPr>
+      </w:pPr>
+      <w:r>
+        <w:rPr>
+          <w:lang w:eastAsia="en-GB"/>
+        </w:rPr>
+        <w:t xml:space="preserve">    </w:t>
+      </w:r>
+      <w:proofErr w:type="spellStart"/>
+      <w:r>
+        <w:rPr>
+          <w:lang w:eastAsia="en-GB"/>
+        </w:rPr>
+        <w:t>stack_k</w:t>
+      </w:r>
+      <w:proofErr w:type="spellEnd"/>
+      <w:r>
+        <w:rPr>
+          <w:lang w:eastAsia="en-GB"/>
+        </w:rPr>
+        <w:t xml:space="preserve"> = 0;</w:t>
+      </w:r>
+    </w:p>
+    <w:p>
+      <w:pPr>
+        <w:pStyle w:val="Cabeceraypie"/>
+        <w:rPr>
+          <w:lang w:eastAsia="en-GB"/>
+        </w:rPr>
+      </w:pPr>
+    </w:p>
+    <w:p>
+      <w:pPr>
+        <w:pStyle w:val="Cabeceraypie"/>
+        <w:rPr>
+          <w:lang w:eastAsia="en-GB"/>
+        </w:rPr>
+      </w:pPr>
+      <w:r>
+        <w:rPr>
+          <w:lang w:eastAsia="en-GB"/>
+        </w:rPr>
+        <w:lastRenderedPageBreak/>
+        <w:t xml:space="preserve">    </w:t>
+      </w:r>
+      <w:proofErr w:type="spellStart"/>
+      <w:r>
+        <w:rPr>
+          <w:lang w:eastAsia="en-GB"/>
+        </w:rPr>
+        <w:t>for</w:t>
+      </w:r>
+      <w:proofErr w:type="spellEnd"/>
+      <w:r>
+        <w:rPr>
+          <w:lang w:eastAsia="en-GB"/>
+        </w:rPr>
+        <w:t xml:space="preserve"> (</w:t>
+      </w:r>
+      <w:proofErr w:type="spellStart"/>
+      <w:r>
+        <w:rPr>
+          <w:lang w:eastAsia="en-GB"/>
+        </w:rPr>
+        <w:t>int</w:t>
+      </w:r>
+      <w:proofErr w:type="spellEnd"/>
+      <w:r>
+        <w:rPr>
+          <w:lang w:eastAsia="en-GB"/>
+        </w:rPr>
+        <w:t xml:space="preserve"> </w:t>
+      </w:r>
+      <w:proofErr w:type="spellStart"/>
+      <w:r>
+        <w:rPr>
+          <w:lang w:eastAsia="en-GB"/>
+        </w:rPr>
+        <w:t>heap_i</w:t>
+      </w:r>
+      <w:proofErr w:type="spellEnd"/>
+      <w:r>
+        <w:rPr>
+          <w:lang w:eastAsia="en-GB"/>
+        </w:rPr>
+        <w:t xml:space="preserve"> = 0; </w:t>
+      </w:r>
+      <w:proofErr w:type="spellStart"/>
+      <w:r>
+        <w:rPr>
+          <w:lang w:eastAsia="en-GB"/>
+        </w:rPr>
+        <w:t>heap_i</w:t>
+      </w:r>
+      <w:proofErr w:type="spellEnd"/>
+      <w:r>
+        <w:rPr>
+          <w:lang w:eastAsia="en-GB"/>
+        </w:rPr>
+        <w:t xml:space="preserve"> &lt; 3; </w:t>
+      </w:r>
+      <w:proofErr w:type="spellStart"/>
+      <w:r>
+        <w:rPr>
+          <w:lang w:eastAsia="en-GB"/>
+        </w:rPr>
+        <w:t>heap_i</w:t>
+      </w:r>
+      <w:proofErr w:type="spellEnd"/>
+      <w:r>
+        <w:rPr>
+          <w:lang w:eastAsia="en-GB"/>
+        </w:rPr>
+        <w:t>++) {</w:t>
+      </w:r>
+    </w:p>
+    <w:p>
+      <w:pPr>
+        <w:pStyle w:val="Cabeceraypie"/>
+        <w:rPr>
+          <w:lang w:eastAsia="en-GB"/>
+        </w:rPr>
+      </w:pPr>
+      <w:r>
+        <w:rPr>
+          <w:lang w:eastAsia="en-GB"/>
+        </w:rPr>
+        <w:t xml:space="preserve">        </w:t>
+      </w:r>
+      <w:proofErr w:type="spellStart"/>
+      <w:r>
+        <w:rPr>
+          <w:lang w:eastAsia="en-GB"/>
+        </w:rPr>
+        <w:t>for</w:t>
+      </w:r>
+      <w:proofErr w:type="spellEnd"/>
+      <w:r>
+        <w:rPr>
+          <w:lang w:eastAsia="en-GB"/>
+        </w:rPr>
+        <w:t xml:space="preserve"> (</w:t>
+      </w:r>
+      <w:proofErr w:type="spellStart"/>
+      <w:r>
+        <w:rPr>
+          <w:lang w:eastAsia="en-GB"/>
+        </w:rPr>
+        <w:t>int</w:t>
+      </w:r>
+      <w:proofErr w:type="spellEnd"/>
+      <w:r>
+        <w:rPr>
+          <w:lang w:eastAsia="en-GB"/>
+        </w:rPr>
+        <w:t xml:space="preserve"> </w:t>
+      </w:r>
+      <w:proofErr w:type="spellStart"/>
+      <w:r>
+        <w:rPr>
+          <w:lang w:eastAsia="en-GB"/>
+        </w:rPr>
+        <w:t>heap_j</w:t>
+      </w:r>
+      <w:proofErr w:type="spellEnd"/>
+      <w:r>
+        <w:rPr>
+          <w:lang w:eastAsia="en-GB"/>
+        </w:rPr>
+        <w:t xml:space="preserve"> = 0; </w:t>
+      </w:r>
+      <w:proofErr w:type="spellStart"/>
+      <w:r>
+        <w:rPr>
+          <w:lang w:eastAsia="en-GB"/>
+        </w:rPr>
+        <w:t>heap_j</w:t>
+      </w:r>
+      <w:proofErr w:type="spellEnd"/>
+      <w:r>
+        <w:rPr>
+          <w:lang w:eastAsia="en-GB"/>
+        </w:rPr>
+        <w:t xml:space="preserve"> &lt; 3; </w:t>
+      </w:r>
+      <w:proofErr w:type="spellStart"/>
+      <w:r>
+        <w:rPr>
+          <w:lang w:eastAsia="en-GB"/>
+        </w:rPr>
+        <w:t>heap_j</w:t>
+      </w:r>
+      <w:proofErr w:type="spellEnd"/>
+      <w:r>
+        <w:rPr>
+          <w:lang w:eastAsia="en-GB"/>
+        </w:rPr>
+        <w:t>++) {</w:t>
+      </w:r>
+    </w:p>
+    <w:p>
+      <w:pPr>
+        <w:pStyle w:val="Cabeceraypie"/>
+        <w:rPr>
+          <w:lang w:eastAsia="en-GB"/>
+        </w:rPr>
+      </w:pPr>
+      <w:r>
+        <w:rPr>
+          <w:lang w:eastAsia="en-GB"/>
+        </w:rPr>
+        <w:t xml:space="preserve">            </w:t>
+      </w:r>
+      <w:proofErr w:type="spellStart"/>
+      <w:r>
+        <w:rPr>
+          <w:lang w:eastAsia="en-GB"/>
+        </w:rPr>
+        <w:t>stack_mat</w:t>
+      </w:r>
+      <w:proofErr w:type="spellEnd"/>
+      <w:r>
+        <w:rPr>
+          <w:lang w:eastAsia="en-GB"/>
+        </w:rPr>
+        <w:t>[</w:t>
+      </w:r>
+      <w:proofErr w:type="spellStart"/>
+      <w:r>
+        <w:rPr>
+          <w:lang w:eastAsia="en-GB"/>
+        </w:rPr>
+        <w:t>heap_i</w:t>
+      </w:r>
+      <w:proofErr w:type="spellEnd"/>
+      <w:r>
+        <w:rPr>
+          <w:lang w:eastAsia="en-GB"/>
+        </w:rPr>
+        <w:t>][</w:t>
+      </w:r>
+      <w:proofErr w:type="spellStart"/>
+      <w:r>
+        <w:rPr>
+          <w:lang w:eastAsia="en-GB"/>
+        </w:rPr>
+        <w:t>heap_j</w:t>
+      </w:r>
+      <w:proofErr w:type="spellEnd"/>
+      <w:r>
+        <w:rPr>
+          <w:lang w:eastAsia="en-GB"/>
+        </w:rPr>
+        <w:t xml:space="preserve">] = </w:t>
+      </w:r>
+      <w:proofErr w:type="spellStart"/>
+      <w:r>
+        <w:rPr>
+          <w:lang w:eastAsia="en-GB"/>
+        </w:rPr>
+        <w:t>stack_tempArr</w:t>
+      </w:r>
+      <w:proofErr w:type="spellEnd"/>
+      <w:r>
+        <w:rPr>
+          <w:lang w:eastAsia="en-GB"/>
+        </w:rPr>
+        <w:t>[</w:t>
+      </w:r>
+      <w:proofErr w:type="spellStart"/>
+      <w:r>
+        <w:rPr>
+          <w:lang w:eastAsia="en-GB"/>
+        </w:rPr>
+        <w:t>stack_k</w:t>
+      </w:r>
+      <w:proofErr w:type="spellEnd"/>
+      <w:r>
+        <w:rPr>
+          <w:lang w:eastAsia="en-GB"/>
+        </w:rPr>
+        <w:t>++];</w:t>
+      </w:r>
+    </w:p>
+    <w:p>
+      <w:pPr>
+        <w:pStyle w:val="Cabeceraypie"/>
+        <w:rPr>
+          <w:lang w:eastAsia="en-GB"/>
+        </w:rPr>
+      </w:pPr>
+      <w:r>
+        <w:rPr>
+          <w:lang w:eastAsia="en-GB"/>
+        </w:rPr>
+        <w:t xml:space="preserve">        }</w:t>
+      </w:r>
+    </w:p>
+    <w:p>
+      <w:pPr>
+        <w:pStyle w:val="Cabeceraypie"/>
+        <w:rPr>
+          <w:lang w:eastAsia="en-GB"/>
+        </w:rPr>
+      </w:pPr>
+      <w:r>
+        <w:rPr>
+          <w:lang w:eastAsia="en-GB"/>
+        </w:rPr>
+        <w:t xml:space="preserve">    }</w:t>
+      </w:r>
+    </w:p>
+    <w:p>
+      <w:pPr>
+        <w:pStyle w:val="Cabeceraypie"/>
+        <w:rPr>
+          <w:lang w:eastAsia="en-GB"/>
+        </w:rPr>
+      </w:pPr>
+      <w:r>
+        <w:rPr>
+          <w:lang w:eastAsia="en-GB"/>
+        </w:rPr>
+        <w:t>}</w:t>
+      </w:r>
+    </w:p>
+    <w:p>
+      <w:pPr>
+        <w:pStyle w:val="Cabeceraypie"/>
+        <w:rPr>
+          <w:lang w:eastAsia="en-GB"/>
+        </w:rPr>
+      </w:pPr>
+    </w:p>
+    <w:p>
+      <w:pPr>
+        <w:pStyle w:val="Cabeceraypie"/>
+        <w:rPr>
+          <w:lang w:eastAsia="en-GB"/>
+        </w:rPr>
+      </w:pPr>
+      <w:r>
+        <w:rPr>
+          <w:lang w:eastAsia="en-GB"/>
+        </w:rPr>
+        <w:t>int8_t suma(</w:t>
+      </w:r>
+      <w:proofErr w:type="spellStart"/>
+      <w:r>
+        <w:rPr>
+          <w:lang w:eastAsia="en-GB"/>
+        </w:rPr>
+        <w:t>int</w:t>
+      </w:r>
+      <w:proofErr w:type="spellEnd"/>
+      <w:r>
+        <w:rPr>
+          <w:lang w:eastAsia="en-GB"/>
+        </w:rPr>
+        <w:t xml:space="preserve"> </w:t>
+      </w:r>
+      <w:proofErr w:type="spellStart"/>
+      <w:r>
+        <w:rPr>
+          <w:lang w:eastAsia="en-GB"/>
+        </w:rPr>
+        <w:t>stack_mat</w:t>
+      </w:r>
+      <w:proofErr w:type="spellEnd"/>
+      <w:r>
+        <w:rPr>
+          <w:lang w:eastAsia="en-GB"/>
+        </w:rPr>
+        <w:t>[3][3]){</w:t>
+      </w:r>
+    </w:p>
+    <w:p>
+      <w:pPr>
+        <w:pStyle w:val="Cabeceraypie"/>
+        <w:rPr>
+          <w:lang w:eastAsia="en-GB"/>
+        </w:rPr>
+      </w:pPr>
+      <w:r>
+        <w:rPr>
+          <w:lang w:eastAsia="en-GB"/>
+        </w:rPr>
+        <w:t xml:space="preserve">    int8_t </w:t>
+      </w:r>
+      <w:proofErr w:type="spellStart"/>
+      <w:r>
+        <w:rPr>
+          <w:lang w:eastAsia="en-GB"/>
+        </w:rPr>
+        <w:t>stack_sum</w:t>
+      </w:r>
+      <w:proofErr w:type="spellEnd"/>
+      <w:r>
+        <w:rPr>
+          <w:lang w:eastAsia="en-GB"/>
+        </w:rPr>
+        <w:t xml:space="preserve"> = 0;</w:t>
+      </w:r>
+    </w:p>
+    <w:p>
+      <w:pPr>
+        <w:pStyle w:val="Cabeceraypie"/>
+        <w:rPr>
+          <w:lang w:eastAsia="en-GB"/>
+        </w:rPr>
+      </w:pPr>
+      <w:r>
+        <w:rPr>
+          <w:lang w:eastAsia="en-GB"/>
+        </w:rPr>
+        <w:t xml:space="preserve">    </w:t>
+      </w:r>
+      <w:proofErr w:type="spellStart"/>
+      <w:r>
+        <w:rPr>
+          <w:lang w:eastAsia="en-GB"/>
+        </w:rPr>
+        <w:t>for</w:t>
+      </w:r>
+      <w:proofErr w:type="spellEnd"/>
+      <w:r>
+        <w:rPr>
+          <w:lang w:eastAsia="en-GB"/>
+        </w:rPr>
+        <w:t xml:space="preserve"> (</w:t>
+      </w:r>
+      <w:proofErr w:type="spellStart"/>
+      <w:r>
+        <w:rPr>
+          <w:lang w:eastAsia="en-GB"/>
+        </w:rPr>
+        <w:t>int</w:t>
+      </w:r>
+      <w:proofErr w:type="spellEnd"/>
+      <w:r>
+        <w:rPr>
+          <w:lang w:eastAsia="en-GB"/>
+        </w:rPr>
+        <w:t xml:space="preserve"> </w:t>
+      </w:r>
+      <w:proofErr w:type="spellStart"/>
+      <w:r>
+        <w:rPr>
+          <w:lang w:eastAsia="en-GB"/>
+        </w:rPr>
+        <w:t>heap_i</w:t>
+      </w:r>
+      <w:proofErr w:type="spellEnd"/>
+      <w:r>
+        <w:rPr>
+          <w:lang w:eastAsia="en-GB"/>
+        </w:rPr>
+        <w:t xml:space="preserve"> = 0; </w:t>
+      </w:r>
+      <w:proofErr w:type="spellStart"/>
+      <w:r>
+        <w:rPr>
+          <w:lang w:eastAsia="en-GB"/>
+        </w:rPr>
+        <w:t>heap_i</w:t>
+      </w:r>
+      <w:proofErr w:type="spellEnd"/>
+      <w:r>
+        <w:rPr>
+          <w:lang w:eastAsia="en-GB"/>
+        </w:rPr>
+        <w:t xml:space="preserve"> &lt; 3; </w:t>
+      </w:r>
+      <w:proofErr w:type="spellStart"/>
+      <w:r>
+        <w:rPr>
+          <w:lang w:eastAsia="en-GB"/>
+        </w:rPr>
+        <w:t>heap_i</w:t>
+      </w:r>
+      <w:proofErr w:type="spellEnd"/>
+      <w:r>
+        <w:rPr>
+          <w:lang w:eastAsia="en-GB"/>
+        </w:rPr>
+        <w:t>++) {</w:t>
+      </w:r>
+    </w:p>
+    <w:p>
+      <w:pPr>
+        <w:pStyle w:val="Cabeceraypie"/>
+        <w:rPr>
+          <w:lang w:eastAsia="en-GB"/>
+        </w:rPr>
+      </w:pPr>
+      <w:r>
+        <w:rPr>
+          <w:lang w:eastAsia="en-GB"/>
+        </w:rPr>
+        <w:t xml:space="preserve">        </w:t>
+      </w:r>
+      <w:proofErr w:type="spellStart"/>
+      <w:r>
+        <w:rPr>
+          <w:lang w:eastAsia="en-GB"/>
+        </w:rPr>
+        <w:t>for</w:t>
+      </w:r>
+      <w:proofErr w:type="spellEnd"/>
+      <w:r>
+        <w:rPr>
+          <w:lang w:eastAsia="en-GB"/>
+        </w:rPr>
+        <w:t xml:space="preserve"> (</w:t>
+      </w:r>
+      <w:proofErr w:type="spellStart"/>
+      <w:r>
+        <w:rPr>
+          <w:lang w:eastAsia="en-GB"/>
+        </w:rPr>
+        <w:t>int</w:t>
+      </w:r>
+      <w:proofErr w:type="spellEnd"/>
+      <w:r>
+        <w:rPr>
+          <w:lang w:eastAsia="en-GB"/>
+        </w:rPr>
+        <w:t xml:space="preserve"> </w:t>
+      </w:r>
+      <w:proofErr w:type="spellStart"/>
+      <w:r>
+        <w:rPr>
+          <w:lang w:eastAsia="en-GB"/>
+        </w:rPr>
+        <w:t>heap_j</w:t>
+      </w:r>
+      <w:proofErr w:type="spellEnd"/>
+      <w:r>
+        <w:rPr>
+          <w:lang w:eastAsia="en-GB"/>
+        </w:rPr>
+        <w:t xml:space="preserve"> = 0; </w:t>
+      </w:r>
+      <w:proofErr w:type="spellStart"/>
+      <w:r>
+        <w:rPr>
+          <w:lang w:eastAsia="en-GB"/>
+        </w:rPr>
+        <w:t>heap_j</w:t>
+      </w:r>
+      <w:proofErr w:type="spellEnd"/>
+      <w:r>
+        <w:rPr>
+          <w:lang w:eastAsia="en-GB"/>
+        </w:rPr>
+        <w:t xml:space="preserve"> &lt; 3; </w:t>
+      </w:r>
+      <w:proofErr w:type="spellStart"/>
+      <w:r>
+        <w:rPr>
+          <w:lang w:eastAsia="en-GB"/>
+        </w:rPr>
+        <w:t>heap_j</w:t>
+      </w:r>
+      <w:proofErr w:type="spellEnd"/>
+      <w:r>
+        <w:rPr>
+          <w:lang w:eastAsia="en-GB"/>
+        </w:rPr>
+        <w:t>++) {</w:t>
+      </w:r>
+    </w:p>
+    <w:p>
+      <w:pPr>
+        <w:pStyle w:val="Cabeceraypie"/>
+        <w:rPr>
+          <w:lang w:eastAsia="en-GB"/>
+        </w:rPr>
+      </w:pPr>
+      <w:r>
+        <w:rPr>
+          <w:lang w:eastAsia="en-GB"/>
+        </w:rPr>
+        <w:t xml:space="preserve">            </w:t>
+      </w:r>
+      <w:proofErr w:type="spellStart"/>
+      <w:r>
+        <w:rPr>
+          <w:lang w:eastAsia="en-GB"/>
+        </w:rPr>
+        <w:t>stack_sum</w:t>
+      </w:r>
+      <w:proofErr w:type="spellEnd"/>
+      <w:r>
+        <w:rPr>
+          <w:lang w:eastAsia="en-GB"/>
+        </w:rPr>
+        <w:t>+=</w:t>
+      </w:r>
+      <w:proofErr w:type="spellStart"/>
+      <w:r>
+        <w:rPr>
+          <w:lang w:eastAsia="en-GB"/>
+        </w:rPr>
+        <w:t>stack_mat</w:t>
+      </w:r>
+      <w:proofErr w:type="spellEnd"/>
+      <w:r>
+        <w:rPr>
+          <w:lang w:eastAsia="en-GB"/>
+        </w:rPr>
+        <w:t>[</w:t>
+      </w:r>
+      <w:proofErr w:type="spellStart"/>
+      <w:r>
+        <w:rPr>
+          <w:lang w:eastAsia="en-GB"/>
+        </w:rPr>
+        <w:t>heap_i</w:t>
+      </w:r>
+      <w:proofErr w:type="spellEnd"/>
+      <w:r>
+        <w:rPr>
+          <w:lang w:eastAsia="en-GB"/>
+        </w:rPr>
+        <w:t>][</w:t>
+      </w:r>
+      <w:proofErr w:type="spellStart"/>
+      <w:r>
+        <w:rPr>
+          <w:lang w:eastAsia="en-GB"/>
+        </w:rPr>
+        <w:t>heap_j</w:t>
+      </w:r>
+      <w:proofErr w:type="spellEnd"/>
+      <w:r>
+        <w:rPr>
+          <w:lang w:eastAsia="en-GB"/>
+        </w:rPr>
+        <w:t>];</w:t>
+      </w:r>
+    </w:p>
+    <w:p>
+      <w:pPr>
+        <w:pStyle w:val="Cabeceraypie"/>
+        <w:rPr>
+          <w:lang w:eastAsia="en-GB"/>
+        </w:rPr>
+      </w:pPr>
+      <w:r>
+        <w:rPr>
+          <w:lang w:eastAsia="en-GB"/>
+        </w:rPr>
+        <w:t xml:space="preserve">        }</w:t>
+      </w:r>
+    </w:p>
+    <w:p>
+      <w:pPr>
+        <w:pStyle w:val="Cabeceraypie"/>
+        <w:rPr>
+          <w:lang w:eastAsia="en-GB"/>
+        </w:rPr>
+      </w:pPr>
+      <w:r>
+        <w:rPr>
+          <w:lang w:eastAsia="en-GB"/>
+        </w:rPr>
+        <w:t xml:space="preserve">    }</w:t>
+      </w:r>
+    </w:p>
+    <w:p>
+      <w:pPr>
+        <w:pStyle w:val="Cabeceraypie"/>
+        <w:rPr>
+          <w:lang w:eastAsia="en-GB"/>
+        </w:rPr>
+      </w:pPr>
+      <w:r>
+        <w:rPr>
+          <w:lang w:eastAsia="en-GB"/>
+        </w:rPr>
+        <w:t xml:space="preserve">    </w:t>
+      </w:r>
+      <w:proofErr w:type="spellStart"/>
+      <w:r>
+        <w:rPr>
+          <w:lang w:eastAsia="en-GB"/>
+        </w:rPr>
+        <w:t>return</w:t>
+      </w:r>
+      <w:proofErr w:type="spellEnd"/>
+      <w:r>
+        <w:rPr>
+          <w:lang w:eastAsia="en-GB"/>
+        </w:rPr>
+        <w:t xml:space="preserve"> </w:t>
+      </w:r>
+      <w:proofErr w:type="spellStart"/>
+      <w:r>
+        <w:rPr>
+          <w:lang w:eastAsia="en-GB"/>
+        </w:rPr>
+        <w:t>stack_sum</w:t>
+      </w:r>
+      <w:proofErr w:type="spellEnd"/>
+      <w:r>
+        <w:rPr>
+          <w:lang w:eastAsia="en-GB"/>
+        </w:rPr>
+        <w:t>;</w:t>
+      </w:r>
+    </w:p>
+    <w:p>
+      <w:pPr>
+        <w:pStyle w:val="Cabeceraypie"/>
+        <w:rPr>
+          <w:lang w:eastAsia="en-GB"/>
+        </w:rPr>
+      </w:pPr>
+      <w:r>
+        <w:rPr>
+          <w:lang w:eastAsia="en-GB"/>
+        </w:rPr>
+        <w:t>}</w:t>
+      </w:r>
+    </w:p>
+    <w:p>
+      <w:pPr>
+        <w:pStyle w:val="Cabeceraypie"/>
+        <w:rPr>
+          <w:lang w:eastAsia="en-GB"/>
+        </w:rPr>
+      </w:pPr>
+    </w:p>
+    <w:p>
+      <w:pPr>
+        <w:pStyle w:val="Cabeceraypie"/>
+        <w:rPr>
+          <w:lang w:eastAsia="en-GB"/>
+        </w:rPr>
+      </w:pPr>
+      <w:proofErr w:type="spellStart"/>
+      <w:r>
+        <w:rPr>
+          <w:lang w:eastAsia="en-GB"/>
+        </w:rPr>
+        <w:t>int</w:t>
+      </w:r>
+      <w:proofErr w:type="spellEnd"/>
+      <w:r>
+        <w:rPr>
+          <w:lang w:eastAsia="en-GB"/>
+        </w:rPr>
+        <w:t xml:space="preserve"> </w:t>
+      </w:r>
+      <w:proofErr w:type="spellStart"/>
+      <w:r>
+        <w:rPr>
+          <w:lang w:eastAsia="en-GB"/>
+        </w:rPr>
+        <w:t>main</w:t>
+      </w:r>
+      <w:proofErr w:type="spellEnd"/>
+      <w:r>
+        <w:rPr>
+          <w:lang w:eastAsia="en-GB"/>
+        </w:rPr>
+        <w:t>() {</w:t>
+      </w:r>
+    </w:p>
+    <w:p>
+      <w:pPr>
+        <w:pStyle w:val="Cabeceraypie"/>
+        <w:rPr>
+          <w:lang w:eastAsia="en-GB"/>
+        </w:rPr>
+      </w:pPr>
+      <w:r>
+        <w:rPr>
+          <w:lang w:eastAsia="en-GB"/>
+        </w:rPr>
+        <w:t xml:space="preserve">    </w:t>
+      </w:r>
+      <w:proofErr w:type="spellStart"/>
+      <w:r>
+        <w:rPr>
+          <w:lang w:eastAsia="en-GB"/>
+        </w:rPr>
+        <w:t>int</w:t>
+      </w:r>
+      <w:proofErr w:type="spellEnd"/>
+      <w:r>
+        <w:rPr>
+          <w:lang w:eastAsia="en-GB"/>
+        </w:rPr>
+        <w:t xml:space="preserve"> </w:t>
+      </w:r>
+      <w:proofErr w:type="spellStart"/>
+      <w:r>
+        <w:rPr>
+          <w:lang w:eastAsia="en-GB"/>
+        </w:rPr>
+        <w:t>ELF_st_matrix</w:t>
+      </w:r>
+      <w:proofErr w:type="spellEnd"/>
+      <w:r>
+        <w:rPr>
+          <w:lang w:eastAsia="en-GB"/>
+        </w:rPr>
+        <w:t>[3][3] = {</w:t>
+      </w:r>
+    </w:p>
+    <w:p>
+      <w:pPr>
+        <w:pStyle w:val="Cabeceraypie"/>
+        <w:rPr>
+          <w:lang w:eastAsia="en-GB"/>
+        </w:rPr>
+      </w:pPr>
+      <w:r>
+        <w:rPr>
+          <w:lang w:eastAsia="en-GB"/>
+        </w:rPr>
+        <w:t xml:space="preserve">        {4, 5, 7},</w:t>
+      </w:r>
+    </w:p>
+    <w:p>
+      <w:pPr>
+        <w:pStyle w:val="Cabeceraypie"/>
+        <w:rPr>
+          <w:lang w:eastAsia="en-GB"/>
+        </w:rPr>
+      </w:pPr>
+      <w:r>
+        <w:rPr>
+          <w:lang w:eastAsia="en-GB"/>
+        </w:rPr>
+        <w:t xml:space="preserve">        {8, 1, 6},</w:t>
+      </w:r>
+    </w:p>
+    <w:p>
+      <w:pPr>
+        <w:pStyle w:val="Cabeceraypie"/>
+        <w:rPr>
+          <w:lang w:eastAsia="en-GB"/>
+        </w:rPr>
+      </w:pPr>
+      <w:r>
+        <w:rPr>
+          <w:lang w:eastAsia="en-GB"/>
+        </w:rPr>
+        <w:t xml:space="preserve">        {3, 2, 9}</w:t>
+      </w:r>
+    </w:p>
+    <w:p>
+      <w:pPr>
+        <w:pStyle w:val="Cabeceraypie"/>
+        <w:rPr>
+          <w:lang w:eastAsia="en-GB"/>
+        </w:rPr>
+      </w:pPr>
+      <w:r>
+        <w:rPr>
+          <w:lang w:eastAsia="en-GB"/>
+        </w:rPr>
+        <w:t xml:space="preserve">    };</w:t>
+      </w:r>
+    </w:p>
+    <w:p>
+      <w:pPr>
+        <w:pStyle w:val="Cabeceraypie"/>
+        <w:rPr>
+          <w:lang w:eastAsia="en-GB"/>
+        </w:rPr>
+      </w:pPr>
+      <w:r>
+        <w:rPr>
+          <w:lang w:eastAsia="en-GB"/>
+        </w:rPr>
+        <w:t xml:space="preserve">    auto </w:t>
+      </w:r>
+      <w:proofErr w:type="spellStart"/>
+      <w:r>
+        <w:rPr>
+          <w:lang w:eastAsia="en-GB"/>
+        </w:rPr>
+        <w:t>ELF_auto_sumaContenido</w:t>
+      </w:r>
+      <w:proofErr w:type="spellEnd"/>
+      <w:r>
+        <w:rPr>
+          <w:lang w:eastAsia="en-GB"/>
+        </w:rPr>
+        <w:t xml:space="preserve"> = 0;</w:t>
+      </w:r>
+    </w:p>
+    <w:p>
+      <w:pPr>
+        <w:pStyle w:val="Cabeceraypie"/>
+        <w:rPr>
+          <w:lang w:eastAsia="en-GB"/>
+        </w:rPr>
+      </w:pPr>
+      <w:r>
+        <w:rPr>
+          <w:lang w:eastAsia="en-GB"/>
+        </w:rPr>
+        <w:t xml:space="preserve">    </w:t>
+      </w:r>
+      <w:proofErr w:type="spellStart"/>
+      <w:r>
+        <w:rPr>
+          <w:lang w:eastAsia="en-GB"/>
+        </w:rPr>
+        <w:t>long</w:t>
+      </w:r>
+      <w:proofErr w:type="spellEnd"/>
+      <w:r>
+        <w:rPr>
+          <w:lang w:eastAsia="en-GB"/>
+        </w:rPr>
+        <w:t xml:space="preserve"> </w:t>
+      </w:r>
+      <w:proofErr w:type="spellStart"/>
+      <w:r>
+        <w:rPr>
+          <w:lang w:eastAsia="en-GB"/>
+        </w:rPr>
+        <w:t>st_rperez_a</w:t>
+      </w:r>
+      <w:proofErr w:type="spellEnd"/>
+      <w:r>
+        <w:rPr>
+          <w:lang w:eastAsia="en-GB"/>
+        </w:rPr>
+        <w:t>;</w:t>
+      </w:r>
+    </w:p>
+    <w:p>
+      <w:pPr>
+        <w:pStyle w:val="Cabeceraypie"/>
+        <w:rPr>
+          <w:lang w:eastAsia="en-GB"/>
+        </w:rPr>
+      </w:pPr>
+      <w:r>
+        <w:rPr>
+          <w:lang w:eastAsia="en-GB"/>
+        </w:rPr>
+        <w:t xml:space="preserve">    </w:t>
+      </w:r>
+    </w:p>
+    <w:p>
+      <w:pPr>
+        <w:pStyle w:val="Cabeceraypie"/>
+        <w:rPr>
+          <w:lang w:eastAsia="en-GB"/>
+        </w:rPr>
+      </w:pPr>
+      <w:r>
+        <w:rPr>
+          <w:lang w:eastAsia="en-GB"/>
+        </w:rPr>
+        <w:t xml:space="preserve">    </w:t>
+      </w:r>
+      <w:proofErr w:type="spellStart"/>
+      <w:r>
+        <w:rPr>
+          <w:lang w:eastAsia="en-GB"/>
+        </w:rPr>
+        <w:t>sortMatrix</w:t>
+      </w:r>
+      <w:proofErr w:type="spellEnd"/>
+      <w:r>
+        <w:rPr>
+          <w:lang w:eastAsia="en-GB"/>
+        </w:rPr>
+        <w:t>(</w:t>
+      </w:r>
+      <w:proofErr w:type="spellStart"/>
+      <w:r>
+        <w:rPr>
+          <w:lang w:eastAsia="en-GB"/>
+        </w:rPr>
+        <w:t>ELF_st_matrix</w:t>
+      </w:r>
+      <w:proofErr w:type="spellEnd"/>
+      <w:r>
+        <w:rPr>
+          <w:lang w:eastAsia="en-GB"/>
+        </w:rPr>
+        <w:t>);</w:t>
+      </w:r>
+    </w:p>
+    <w:p>
+      <w:pPr>
+        <w:pStyle w:val="Cabeceraypie"/>
+        <w:rPr>
+          <w:lang w:eastAsia="en-GB"/>
+        </w:rPr>
+      </w:pPr>
+      <w:r>
+        <w:rPr>
+          <w:lang w:eastAsia="en-GB"/>
+        </w:rPr>
+        <w:t xml:space="preserve">    </w:t>
+      </w:r>
+      <w:proofErr w:type="spellStart"/>
+      <w:r>
+        <w:rPr>
+          <w:lang w:eastAsia="en-GB"/>
+        </w:rPr>
+        <w:t>ELF_auto_sumaContenido</w:t>
+      </w:r>
+      <w:proofErr w:type="spellEnd"/>
+      <w:r>
+        <w:rPr>
+          <w:lang w:eastAsia="en-GB"/>
+        </w:rPr>
+        <w:t xml:space="preserve"> = suma(</w:t>
+      </w:r>
+      <w:proofErr w:type="spellStart"/>
+      <w:r>
+        <w:rPr>
+          <w:lang w:eastAsia="en-GB"/>
+        </w:rPr>
+        <w:t>ELF_st_matrix</w:t>
+      </w:r>
+      <w:proofErr w:type="spellEnd"/>
+      <w:r>
+        <w:rPr>
+          <w:lang w:eastAsia="en-GB"/>
+        </w:rPr>
+        <w:t>);</w:t>
+      </w:r>
+    </w:p>
+    <w:p>
+      <w:pPr>
+        <w:pStyle w:val="Cabeceraypie"/>
+        <w:rPr>
+          <w:lang w:eastAsia="en-GB"/>
+        </w:rPr>
+      </w:pPr>
+      <w:r>
+        <w:rPr>
+          <w:lang w:eastAsia="en-GB"/>
+        </w:rPr>
+        <w:t xml:space="preserve">    </w:t>
+      </w:r>
+      <w:proofErr w:type="spellStart"/>
+      <w:r>
+        <w:rPr>
+          <w:lang w:eastAsia="en-GB"/>
+        </w:rPr>
+        <w:t>printf</w:t>
+      </w:r>
+      <w:proofErr w:type="spellEnd"/>
+      <w:r>
+        <w:rPr>
+          <w:lang w:eastAsia="en-GB"/>
+        </w:rPr>
+        <w:t>("%d \n",</w:t>
+      </w:r>
+      <w:proofErr w:type="spellStart"/>
+      <w:r>
+        <w:rPr>
+          <w:lang w:eastAsia="en-GB"/>
+        </w:rPr>
+        <w:t>ELF_auto_sumaContenido</w:t>
+      </w:r>
+      <w:proofErr w:type="spellEnd"/>
+      <w:r>
+        <w:rPr>
+          <w:lang w:eastAsia="en-GB"/>
+        </w:rPr>
+        <w:t>);</w:t>
+      </w:r>
+    </w:p>
+    <w:p>
+      <w:pPr>
+        <w:pStyle w:val="Cabeceraypie"/>
+        <w:rPr>
+          <w:lang w:eastAsia="en-GB"/>
+        </w:rPr>
+      </w:pPr>
+      <w:r>
+        <w:rPr>
+          <w:lang w:eastAsia="en-GB"/>
+        </w:rPr>
+        <w:tab/>
+      </w:r>
+    </w:p>
+    <w:p>
+      <w:pPr>
+        <w:pStyle w:val="Cabeceraypie"/>
+        <w:rPr>
+          <w:lang w:eastAsia="en-GB"/>
+        </w:rPr>
+      </w:pPr>
+      <w:r>
+        <w:rPr>
+          <w:lang w:eastAsia="en-GB"/>
+        </w:rPr>
+        <w:t xml:space="preserve">    </w:t>
+      </w:r>
+    </w:p>
+    <w:p>
+      <w:pPr>
+        <w:pStyle w:val="Cabeceraypie"/>
+        <w:rPr>
+          <w:lang w:eastAsia="en-GB"/>
+        </w:rPr>
+      </w:pPr>
+    </w:p>
+    <w:p>
+      <w:pPr>
+        <w:pStyle w:val="Cabeceraypie"/>
+        <w:rPr>
+          <w:lang w:eastAsia="en-GB"/>
+        </w:rPr>
+      </w:pPr>
+      <w:r>
+        <w:rPr>
+          <w:lang w:eastAsia="en-GB"/>
+        </w:rPr>
+        <w:t xml:space="preserve">    </w:t>
+      </w:r>
+      <w:proofErr w:type="spellStart"/>
+      <w:r>
+        <w:rPr>
+          <w:lang w:eastAsia="en-GB"/>
+        </w:rPr>
+        <w:t>return</w:t>
+      </w:r>
+      <w:proofErr w:type="spellEnd"/>
+      <w:r>
+        <w:rPr>
+          <w:lang w:eastAsia="en-GB"/>
+        </w:rPr>
+        <w:t xml:space="preserve"> 0;</w:t>
+      </w:r>
+    </w:p>
+    <w:p>
+      <w:pPr>
+        <w:pStyle w:val="Cabeceraypie"/>
+        <w:rPr>
+          <w:lang w:eastAsia="en-GB"/>
+        </w:rPr>
+      </w:pPr>
+      <w:r>
+        <w:rPr>
+          <w:lang w:eastAsia="en-GB"/>
+        </w:rPr>
+        <w:t>}</w:t>
+      </w:r>
+    </w:p>
+    <w:p>
+      <w:pPr>
+        <w:pStyle w:val="Cabeceraypie"/>
+        <w:rPr>
+          <w:lang w:eastAsia="en-GB"/>
+        </w:rPr>
+      </w:pPr>
+      <w:r>
+        <w:rPr>
+          <w:lang w:eastAsia="en-GB"/>
+        </w:rPr>
+        <w:t>2b) En el proceso de carga se inicializarán las variables globales o las explícitamente declaradas en el código. El resto se inicializa</w:t>
+      </w:r>
+      <w:r>
+        <w:rPr>
+          <w:lang w:eastAsia="en-GB"/>
+        </w:rPr>
+        <w:t>n en tiempo de ejecución y, dependiendo de su declaración, puede ser con un valor aleatorio o no.</w:t>
+      </w:r>
+    </w:p>
+    <w:p>
+      <w:pPr>
+        <w:pStyle w:val="Cabeceraypie"/>
+        <w:rPr>
+          <w:rStyle w:val="c"/>
+        </w:rPr>
+      </w:pPr>
+      <w:r>
+        <w:rPr>
+          <w:lang w:eastAsia="en-GB"/>
+        </w:rPr>
+        <w:t>2d) La diferencia reside en su ciclo de vida. Una variable estática dura tanto como dure la ejecución del programa y mantiene su valor. Una variable dinámica se crea en tiempo de ejecución y su ciclo de vida es controlado por el programa en cuestión, pudiendo eliminarse antes de que termine. Finalmente, una variable automática está dentro del ámbito de una función, se crea al llamarla y se destruye al terminar la ejecución de la función.</w:t>
       </w:r>
     </w:p>
     <w:p>
@@ -5588,6 +8083,7 @@
       <w:r>
         <w:rPr>
           <w:rFonts w:ascii="Arial" w:hAnsi="Arial" w:cs="Arial"/>
+          <w:noProof/>
           <w:sz w:val="20"/>
           <w:szCs w:val="20"/>
         </w:rPr>
@@ -5712,6 +8208,7 @@
         <w:rPr>
           <w:noProof/>
         </w:rPr>
+        <w:lastRenderedPageBreak/>
         <w:drawing>
           <wp:inline distT="0" distB="0" distL="0" distR="0" wp14:anchorId="35C83742" wp14:editId="5CFCB42B">
             <wp:extent cx="5400040" cy="2121535"/>
@@ -5842,7 +8339,6 @@
           <w:sz w:val="20"/>
           <w:szCs w:val="20"/>
         </w:rPr>
-        <w:lastRenderedPageBreak/>
         <w:t xml:space="preserve">La primera forma de ver las dependencias dinámicas del programa es mediante el comando </w:t>
       </w:r>
       <w:proofErr w:type="spellStart"/>
@@ -6889,6 +9385,7 @@
       <w:r>
         <w:rPr>
           <w:rFonts w:ascii="Arial" w:eastAsia="Times New Roman" w:hAnsi="Arial" w:cs="Arial"/>
+          <w:noProof/>
           <w:color w:val="000000"/>
           <w:sz w:val="18"/>
           <w:szCs w:val="18"/>
@@ -7046,6 +9543,7 @@
       <w:r>
         <w:rPr>
           <w:rFonts w:ascii="Arial" w:eastAsia="Times New Roman" w:hAnsi="Arial" w:cs="Arial"/>
+          <w:noProof/>
           <w:color w:val="000000"/>
           <w:sz w:val="20"/>
           <w:szCs w:val="20"/>
@@ -7135,7 +9633,6 @@
           <w:lang w:eastAsia="en-GB"/>
           <w14:ligatures w14:val="none"/>
         </w:rPr>
-        <w:lastRenderedPageBreak/>
         <w:t xml:space="preserve">Al crear el archivo </w:t>
       </w:r>
       <w:r>
@@ -7258,6 +9755,7 @@
       <w:r>
         <w:rPr>
           <w:rFonts w:ascii="Arial" w:eastAsia="Times New Roman" w:hAnsi="Arial" w:cs="Arial"/>
+          <w:noProof/>
           <w:color w:val="000000"/>
           <w:sz w:val="20"/>
           <w:szCs w:val="20"/>
@@ -7584,6 +10082,7 @@
       <w:r>
         <w:rPr>
           <w:rFonts w:ascii="Arial" w:eastAsia="Times New Roman" w:hAnsi="Arial" w:cs="Arial"/>
+          <w:noProof/>
           <w:color w:val="000000"/>
           <w:sz w:val="20"/>
           <w:szCs w:val="20"/>
@@ -7636,6 +10135,27 @@
     </w:p>
     <w:p>
       <w:pPr>
+        <w:pStyle w:val="Sutitulos"/>
+        <w:jc w:val="center"/>
+        <w:rPr>
+          <w:rFonts w:eastAsia="Times New Roman"/>
+        </w:rPr>
+      </w:pPr>
+      <w:r>
+        <w:rPr>
+          <w:rFonts w:eastAsia="Times New Roman"/>
+        </w:rPr>
+        <w:t xml:space="preserve">tarea </w:t>
+      </w:r>
+      <w:r>
+        <w:rPr>
+          <w:rFonts w:eastAsia="Times New Roman"/>
+        </w:rPr>
+        <w:t>4</w:t>
+      </w:r>
+    </w:p>
+    <w:p>
+      <w:pPr>
         <w:spacing w:after="0" w:line="240" w:lineRule="auto"/>
         <w:jc w:val="both"/>
         <w:rPr>
@@ -7956,7 +10476,6 @@
           <w:lang w:eastAsia="en-GB"/>
           <w14:ligatures w14:val="none"/>
         </w:rPr>
-        <w:lastRenderedPageBreak/>
         <w:t xml:space="preserve">En primer lugar se usará el comando </w:t>
       </w:r>
       <w:r>
@@ -8527,6 +11046,7 @@
           <w:lang w:eastAsia="en-GB"/>
           <w14:ligatures w14:val="none"/>
         </w:rPr>
+        <w:lastRenderedPageBreak/>
         <w:t>Los</w:t>
       </w:r>
       <w:r>
@@ -9146,7 +11666,6 @@
           <w:rFonts w:ascii="Arial" w:hAnsi="Arial" w:cs="Arial"/>
           <w:noProof/>
         </w:rPr>
-        <w:lastRenderedPageBreak/>
         <w:drawing>
           <wp:inline distT="0" distB="0" distL="0" distR="0" wp14:anchorId="086D831D" wp14:editId="5259EB8E">
             <wp:extent cx="5400040" cy="125277"/>
@@ -9650,6 +12169,7 @@
           <w:lang w:eastAsia="en-GB"/>
           <w14:ligatures w14:val="none"/>
         </w:rPr>
+        <w:lastRenderedPageBreak/>
         <w:t>inicializados se encuentran dos variables que ocupan 28234 y 81456 bytes respectivamente.</w:t>
       </w:r>
       <w:r>
@@ -10010,7 +12530,6 @@
           <w:sz w:val="18"/>
           <w:szCs w:val="18"/>
         </w:rPr>
-        <w:lastRenderedPageBreak/>
         <w:t>Dirección física blob = (dirección blob en sección – dirección comienzo sección) + offset sección</w:t>
       </w:r>
     </w:p>
@@ -10033,7 +12552,7 @@
     </w:p>
     <w:p>
       <w:pPr>
-        <w:pStyle w:val="ListParagraph"/>
+        <w:pStyle w:val="Prrafodelista"/>
         <w:numPr>
           <w:ilvl w:val="0"/>
           <w:numId w:val="5"/>
@@ -10066,7 +12585,7 @@
     </w:p>
     <w:p>
       <w:pPr>
-        <w:pStyle w:val="ListParagraph"/>
+        <w:pStyle w:val="Prrafodelista"/>
         <w:numPr>
           <w:ilvl w:val="0"/>
           <w:numId w:val="5"/>
@@ -10284,7 +12803,7 @@
     </w:p>
     <w:p>
       <w:pPr>
-        <w:pStyle w:val="ListParagraph"/>
+        <w:pStyle w:val="Prrafodelista"/>
         <w:numPr>
           <w:ilvl w:val="0"/>
           <w:numId w:val="6"/>
@@ -10303,6 +12822,7 @@
           <w:sz w:val="20"/>
           <w:szCs w:val="20"/>
         </w:rPr>
+        <w:lastRenderedPageBreak/>
         <w:t xml:space="preserve">Para obtener su valor MD5 se usará el comando </w:t>
       </w:r>
       <w:r>
@@ -10387,7 +12907,7 @@
     </w:p>
     <w:p>
       <w:pPr>
-        <w:pStyle w:val="ListParagraph"/>
+        <w:pStyle w:val="Prrafodelista"/>
         <w:numPr>
           <w:ilvl w:val="0"/>
           <w:numId w:val="6"/>
@@ -10623,7 +13143,6 @@
           <w:sz w:val="20"/>
           <w:szCs w:val="20"/>
         </w:rPr>
-        <w:lastRenderedPageBreak/>
         <w:t>Además, ejecutando el programa de forma similar al ejercicio 5, se encuentra un nuevo mensaje secreto.</w:t>
       </w:r>
     </w:p>
@@ -10846,7 +13365,7 @@
     </w:p>
     <w:p>
       <w:pPr>
-        <w:pStyle w:val="ListParagraph"/>
+        <w:pStyle w:val="Prrafodelista"/>
         <w:numPr>
           <w:ilvl w:val="0"/>
           <w:numId w:val="5"/>
@@ -11004,6 +13523,7 @@
           <w:sz w:val="20"/>
           <w:szCs w:val="20"/>
         </w:rPr>
+        <w:lastRenderedPageBreak/>
         <w:drawing>
           <wp:inline distT="0" distB="0" distL="0" distR="0" wp14:anchorId="0ABEE6F3" wp14:editId="512980E5">
             <wp:extent cx="5400040" cy="615043"/>
@@ -11157,7 +13677,7 @@
     </w:p>
     <w:p>
       <w:pPr>
-        <w:pStyle w:val="ListParagraph"/>
+        <w:pStyle w:val="Prrafodelista"/>
         <w:numPr>
           <w:ilvl w:val="0"/>
           <w:numId w:val="5"/>
@@ -11581,7 +14101,6 @@
           <w:sz w:val="20"/>
           <w:szCs w:val="20"/>
         </w:rPr>
-        <w:lastRenderedPageBreak/>
         <w:drawing>
           <wp:inline distT="0" distB="0" distL="0" distR="0" wp14:anchorId="745ABA9E" wp14:editId="3F374CE5">
             <wp:extent cx="5400040" cy="901156"/>
@@ -11761,6 +14280,7 @@
           <w:sz w:val="20"/>
           <w:szCs w:val="20"/>
         </w:rPr>
+        <w:lastRenderedPageBreak/>
         <w:drawing>
           <wp:inline distT="0" distB="0" distL="0" distR="0" wp14:anchorId="7CCF14B2" wp14:editId="2F59E87A">
             <wp:extent cx="4572638" cy="1467055"/>
@@ -12258,6 +14778,232 @@
     </w:lvl>
   </w:abstractNum>
   <w:abstractNum w:abstractNumId="3" w15:restartNumberingAfterBreak="0">
+    <w:nsid w:val="19E0524D"/>
+    <w:multiLevelType w:val="hybridMultilevel"/>
+    <w:tmpl w:val="5248096C"/>
+    <w:lvl w:ilvl="0" w:tplc="0C0A0001">
+      <w:start w:val="1"/>
+      <w:numFmt w:val="bullet"/>
+      <w:lvlText w:val=""/>
+      <w:lvlJc w:val="left"/>
+      <w:pPr>
+        <w:ind w:left="720" w:hanging="360"/>
+      </w:pPr>
+      <w:rPr>
+        <w:rFonts w:ascii="Symbol" w:hAnsi="Symbol" w:hint="default"/>
+      </w:rPr>
+    </w:lvl>
+    <w:lvl w:ilvl="1" w:tplc="0C0A0003" w:tentative="1">
+      <w:start w:val="1"/>
+      <w:numFmt w:val="bullet"/>
+      <w:lvlText w:val="o"/>
+      <w:lvlJc w:val="left"/>
+      <w:pPr>
+        <w:ind w:left="1440" w:hanging="360"/>
+      </w:pPr>
+      <w:rPr>
+        <w:rFonts w:ascii="Courier New" w:hAnsi="Courier New" w:cs="Courier New" w:hint="default"/>
+      </w:rPr>
+    </w:lvl>
+    <w:lvl w:ilvl="2" w:tplc="0C0A0005" w:tentative="1">
+      <w:start w:val="1"/>
+      <w:numFmt w:val="bullet"/>
+      <w:lvlText w:val=""/>
+      <w:lvlJc w:val="left"/>
+      <w:pPr>
+        <w:ind w:left="2160" w:hanging="360"/>
+      </w:pPr>
+      <w:rPr>
+        <w:rFonts w:ascii="Wingdings" w:hAnsi="Wingdings" w:hint="default"/>
+      </w:rPr>
+    </w:lvl>
+    <w:lvl w:ilvl="3" w:tplc="0C0A0001" w:tentative="1">
+      <w:start w:val="1"/>
+      <w:numFmt w:val="bullet"/>
+      <w:lvlText w:val=""/>
+      <w:lvlJc w:val="left"/>
+      <w:pPr>
+        <w:ind w:left="2880" w:hanging="360"/>
+      </w:pPr>
+      <w:rPr>
+        <w:rFonts w:ascii="Symbol" w:hAnsi="Symbol" w:hint="default"/>
+      </w:rPr>
+    </w:lvl>
+    <w:lvl w:ilvl="4" w:tplc="0C0A0003" w:tentative="1">
+      <w:start w:val="1"/>
+      <w:numFmt w:val="bullet"/>
+      <w:lvlText w:val="o"/>
+      <w:lvlJc w:val="left"/>
+      <w:pPr>
+        <w:ind w:left="3600" w:hanging="360"/>
+      </w:pPr>
+      <w:rPr>
+        <w:rFonts w:ascii="Courier New" w:hAnsi="Courier New" w:cs="Courier New" w:hint="default"/>
+      </w:rPr>
+    </w:lvl>
+    <w:lvl w:ilvl="5" w:tplc="0C0A0005" w:tentative="1">
+      <w:start w:val="1"/>
+      <w:numFmt w:val="bullet"/>
+      <w:lvlText w:val=""/>
+      <w:lvlJc w:val="left"/>
+      <w:pPr>
+        <w:ind w:left="4320" w:hanging="360"/>
+      </w:pPr>
+      <w:rPr>
+        <w:rFonts w:ascii="Wingdings" w:hAnsi="Wingdings" w:hint="default"/>
+      </w:rPr>
+    </w:lvl>
+    <w:lvl w:ilvl="6" w:tplc="0C0A0001" w:tentative="1">
+      <w:start w:val="1"/>
+      <w:numFmt w:val="bullet"/>
+      <w:lvlText w:val=""/>
+      <w:lvlJc w:val="left"/>
+      <w:pPr>
+        <w:ind w:left="5040" w:hanging="360"/>
+      </w:pPr>
+      <w:rPr>
+        <w:rFonts w:ascii="Symbol" w:hAnsi="Symbol" w:hint="default"/>
+      </w:rPr>
+    </w:lvl>
+    <w:lvl w:ilvl="7" w:tplc="0C0A0003" w:tentative="1">
+      <w:start w:val="1"/>
+      <w:numFmt w:val="bullet"/>
+      <w:lvlText w:val="o"/>
+      <w:lvlJc w:val="left"/>
+      <w:pPr>
+        <w:ind w:left="5760" w:hanging="360"/>
+      </w:pPr>
+      <w:rPr>
+        <w:rFonts w:ascii="Courier New" w:hAnsi="Courier New" w:cs="Courier New" w:hint="default"/>
+      </w:rPr>
+    </w:lvl>
+    <w:lvl w:ilvl="8" w:tplc="0C0A0005" w:tentative="1">
+      <w:start w:val="1"/>
+      <w:numFmt w:val="bullet"/>
+      <w:lvlText w:val=""/>
+      <w:lvlJc w:val="left"/>
+      <w:pPr>
+        <w:ind w:left="6480" w:hanging="360"/>
+      </w:pPr>
+      <w:rPr>
+        <w:rFonts w:ascii="Wingdings" w:hAnsi="Wingdings" w:hint="default"/>
+      </w:rPr>
+    </w:lvl>
+  </w:abstractNum>
+  <w:abstractNum w:abstractNumId="4" w15:restartNumberingAfterBreak="0">
+    <w:nsid w:val="309577D8"/>
+    <w:multiLevelType w:val="hybridMultilevel"/>
+    <w:tmpl w:val="E2C43A8C"/>
+    <w:lvl w:ilvl="0" w:tplc="0C0A0001">
+      <w:start w:val="1"/>
+      <w:numFmt w:val="bullet"/>
+      <w:lvlText w:val=""/>
+      <w:lvlJc w:val="left"/>
+      <w:pPr>
+        <w:ind w:left="720" w:hanging="360"/>
+      </w:pPr>
+      <w:rPr>
+        <w:rFonts w:ascii="Symbol" w:hAnsi="Symbol" w:hint="default"/>
+      </w:rPr>
+    </w:lvl>
+    <w:lvl w:ilvl="1" w:tplc="0C0A0003" w:tentative="1">
+      <w:start w:val="1"/>
+      <w:numFmt w:val="bullet"/>
+      <w:lvlText w:val="o"/>
+      <w:lvlJc w:val="left"/>
+      <w:pPr>
+        <w:ind w:left="1440" w:hanging="360"/>
+      </w:pPr>
+      <w:rPr>
+        <w:rFonts w:ascii="Courier New" w:hAnsi="Courier New" w:cs="Courier New" w:hint="default"/>
+      </w:rPr>
+    </w:lvl>
+    <w:lvl w:ilvl="2" w:tplc="0C0A0005" w:tentative="1">
+      <w:start w:val="1"/>
+      <w:numFmt w:val="bullet"/>
+      <w:lvlText w:val=""/>
+      <w:lvlJc w:val="left"/>
+      <w:pPr>
+        <w:ind w:left="2160" w:hanging="360"/>
+      </w:pPr>
+      <w:rPr>
+        <w:rFonts w:ascii="Wingdings" w:hAnsi="Wingdings" w:hint="default"/>
+      </w:rPr>
+    </w:lvl>
+    <w:lvl w:ilvl="3" w:tplc="0C0A0001" w:tentative="1">
+      <w:start w:val="1"/>
+      <w:numFmt w:val="bullet"/>
+      <w:lvlText w:val=""/>
+      <w:lvlJc w:val="left"/>
+      <w:pPr>
+        <w:ind w:left="2880" w:hanging="360"/>
+      </w:pPr>
+      <w:rPr>
+        <w:rFonts w:ascii="Symbol" w:hAnsi="Symbol" w:hint="default"/>
+      </w:rPr>
+    </w:lvl>
+    <w:lvl w:ilvl="4" w:tplc="0C0A0003" w:tentative="1">
+      <w:start w:val="1"/>
+      <w:numFmt w:val="bullet"/>
+      <w:lvlText w:val="o"/>
+      <w:lvlJc w:val="left"/>
+      <w:pPr>
+        <w:ind w:left="3600" w:hanging="360"/>
+      </w:pPr>
+      <w:rPr>
+        <w:rFonts w:ascii="Courier New" w:hAnsi="Courier New" w:cs="Courier New" w:hint="default"/>
+      </w:rPr>
+    </w:lvl>
+    <w:lvl w:ilvl="5" w:tplc="0C0A0005" w:tentative="1">
+      <w:start w:val="1"/>
+      <w:numFmt w:val="bullet"/>
+      <w:lvlText w:val=""/>
+      <w:lvlJc w:val="left"/>
+      <w:pPr>
+        <w:ind w:left="4320" w:hanging="360"/>
+      </w:pPr>
+      <w:rPr>
+        <w:rFonts w:ascii="Wingdings" w:hAnsi="Wingdings" w:hint="default"/>
+      </w:rPr>
+    </w:lvl>
+    <w:lvl w:ilvl="6" w:tplc="0C0A0001" w:tentative="1">
+      <w:start w:val="1"/>
+      <w:numFmt w:val="bullet"/>
+      <w:lvlText w:val=""/>
+      <w:lvlJc w:val="left"/>
+      <w:pPr>
+        <w:ind w:left="5040" w:hanging="360"/>
+      </w:pPr>
+      <w:rPr>
+        <w:rFonts w:ascii="Symbol" w:hAnsi="Symbol" w:hint="default"/>
+      </w:rPr>
+    </w:lvl>
+    <w:lvl w:ilvl="7" w:tplc="0C0A0003" w:tentative="1">
+      <w:start w:val="1"/>
+      <w:numFmt w:val="bullet"/>
+      <w:lvlText w:val="o"/>
+      <w:lvlJc w:val="left"/>
+      <w:pPr>
+        <w:ind w:left="5760" w:hanging="360"/>
+      </w:pPr>
+      <w:rPr>
+        <w:rFonts w:ascii="Courier New" w:hAnsi="Courier New" w:cs="Courier New" w:hint="default"/>
+      </w:rPr>
+    </w:lvl>
+    <w:lvl w:ilvl="8" w:tplc="0C0A0005" w:tentative="1">
+      <w:start w:val="1"/>
+      <w:numFmt w:val="bullet"/>
+      <w:lvlText w:val=""/>
+      <w:lvlJc w:val="left"/>
+      <w:pPr>
+        <w:ind w:left="6480" w:hanging="360"/>
+      </w:pPr>
+      <w:rPr>
+        <w:rFonts w:ascii="Wingdings" w:hAnsi="Wingdings" w:hint="default"/>
+      </w:rPr>
+    </w:lvl>
+  </w:abstractNum>
+  <w:abstractNum w:abstractNumId="5" w15:restartNumberingAfterBreak="0">
     <w:nsid w:val="5846324C"/>
     <w:multiLevelType w:val="multilevel"/>
     <w:tmpl w:val="B9B4AD3C"/>
@@ -12397,7 +15143,7 @@
       </w:rPr>
     </w:lvl>
   </w:abstractNum>
-  <w:abstractNum w:abstractNumId="4" w15:restartNumberingAfterBreak="0">
+  <w:abstractNum w:abstractNumId="6" w15:restartNumberingAfterBreak="0">
     <w:nsid w:val="6B5B5E10"/>
     <w:multiLevelType w:val="multilevel"/>
     <w:tmpl w:val="91BEB118"/>
@@ -12519,7 +15265,7 @@
       </w:pPr>
     </w:lvl>
   </w:abstractNum>
-  <w:abstractNum w:abstractNumId="5" w15:restartNumberingAfterBreak="0">
+  <w:abstractNum w:abstractNumId="7" w15:restartNumberingAfterBreak="0">
     <w:nsid w:val="6D8B3DD2"/>
     <w:multiLevelType w:val="multilevel"/>
     <w:tmpl w:val="CA2C7592"/>
@@ -12659,23 +15405,172 @@
       </w:rPr>
     </w:lvl>
   </w:abstractNum>
+  <w:abstractNum w:abstractNumId="8" w15:restartNumberingAfterBreak="0">
+    <w:nsid w:val="7BAA777A"/>
+    <w:multiLevelType w:val="multilevel"/>
+    <w:tmpl w:val="F0103116"/>
+    <w:lvl w:ilvl="0">
+      <w:start w:val="6"/>
+      <w:numFmt w:val="bullet"/>
+      <w:lvlText w:val="-"/>
+      <w:lvlJc w:val="left"/>
+      <w:pPr>
+        <w:tabs>
+          <w:tab w:val="num" w:pos="720"/>
+        </w:tabs>
+        <w:ind w:left="720" w:hanging="360"/>
+      </w:pPr>
+      <w:rPr>
+        <w:rFonts w:ascii="Calibri" w:eastAsiaTheme="minorHAnsi" w:hAnsi="Calibri" w:cs="Calibri" w:hint="default"/>
+      </w:rPr>
+    </w:lvl>
+    <w:lvl w:ilvl="1">
+      <w:start w:val="1"/>
+      <w:numFmt w:val="bullet"/>
+      <w:lvlText w:val="o"/>
+      <w:lvlJc w:val="left"/>
+      <w:pPr>
+        <w:tabs>
+          <w:tab w:val="num" w:pos="1440"/>
+        </w:tabs>
+        <w:ind w:left="1440" w:hanging="360"/>
+      </w:pPr>
+      <w:rPr>
+        <w:rFonts w:ascii="Courier New" w:hAnsi="Courier New" w:cs="Courier New" w:hint="default"/>
+      </w:rPr>
+    </w:lvl>
+    <w:lvl w:ilvl="2">
+      <w:start w:val="1"/>
+      <w:numFmt w:val="bullet"/>
+      <w:lvlText w:val=""/>
+      <w:lvlJc w:val="left"/>
+      <w:pPr>
+        <w:tabs>
+          <w:tab w:val="num" w:pos="2160"/>
+        </w:tabs>
+        <w:ind w:left="2160" w:hanging="360"/>
+      </w:pPr>
+      <w:rPr>
+        <w:rFonts w:ascii="Wingdings" w:hAnsi="Wingdings" w:cs="Wingdings" w:hint="default"/>
+      </w:rPr>
+    </w:lvl>
+    <w:lvl w:ilvl="3">
+      <w:start w:val="1"/>
+      <w:numFmt w:val="bullet"/>
+      <w:lvlText w:val=""/>
+      <w:lvlJc w:val="left"/>
+      <w:pPr>
+        <w:tabs>
+          <w:tab w:val="num" w:pos="2880"/>
+        </w:tabs>
+        <w:ind w:left="2880" w:hanging="360"/>
+      </w:pPr>
+      <w:rPr>
+        <w:rFonts w:ascii="Wingdings" w:hAnsi="Wingdings" w:cs="Wingdings" w:hint="default"/>
+      </w:rPr>
+    </w:lvl>
+    <w:lvl w:ilvl="4">
+      <w:start w:val="1"/>
+      <w:numFmt w:val="bullet"/>
+      <w:lvlText w:val=""/>
+      <w:lvlJc w:val="left"/>
+      <w:pPr>
+        <w:tabs>
+          <w:tab w:val="num" w:pos="3600"/>
+        </w:tabs>
+        <w:ind w:left="3600" w:hanging="360"/>
+      </w:pPr>
+      <w:rPr>
+        <w:rFonts w:ascii="Wingdings" w:hAnsi="Wingdings" w:cs="Wingdings" w:hint="default"/>
+      </w:rPr>
+    </w:lvl>
+    <w:lvl w:ilvl="5">
+      <w:start w:val="1"/>
+      <w:numFmt w:val="bullet"/>
+      <w:lvlText w:val=""/>
+      <w:lvlJc w:val="left"/>
+      <w:pPr>
+        <w:tabs>
+          <w:tab w:val="num" w:pos="4320"/>
+        </w:tabs>
+        <w:ind w:left="4320" w:hanging="360"/>
+      </w:pPr>
+      <w:rPr>
+        <w:rFonts w:ascii="Wingdings" w:hAnsi="Wingdings" w:cs="Wingdings" w:hint="default"/>
+      </w:rPr>
+    </w:lvl>
+    <w:lvl w:ilvl="6">
+      <w:start w:val="1"/>
+      <w:numFmt w:val="bullet"/>
+      <w:lvlText w:val=""/>
+      <w:lvlJc w:val="left"/>
+      <w:pPr>
+        <w:tabs>
+          <w:tab w:val="num" w:pos="5040"/>
+        </w:tabs>
+        <w:ind w:left="5040" w:hanging="360"/>
+      </w:pPr>
+      <w:rPr>
+        <w:rFonts w:ascii="Wingdings" w:hAnsi="Wingdings" w:cs="Wingdings" w:hint="default"/>
+      </w:rPr>
+    </w:lvl>
+    <w:lvl w:ilvl="7">
+      <w:start w:val="1"/>
+      <w:numFmt w:val="bullet"/>
+      <w:lvlText w:val=""/>
+      <w:lvlJc w:val="left"/>
+      <w:pPr>
+        <w:tabs>
+          <w:tab w:val="num" w:pos="5760"/>
+        </w:tabs>
+        <w:ind w:left="5760" w:hanging="360"/>
+      </w:pPr>
+      <w:rPr>
+        <w:rFonts w:ascii="Wingdings" w:hAnsi="Wingdings" w:cs="Wingdings" w:hint="default"/>
+      </w:rPr>
+    </w:lvl>
+    <w:lvl w:ilvl="8">
+      <w:start w:val="1"/>
+      <w:numFmt w:val="bullet"/>
+      <w:lvlText w:val=""/>
+      <w:lvlJc w:val="left"/>
+      <w:pPr>
+        <w:tabs>
+          <w:tab w:val="num" w:pos="6480"/>
+        </w:tabs>
+        <w:ind w:left="6480" w:hanging="360"/>
+      </w:pPr>
+      <w:rPr>
+        <w:rFonts w:ascii="Wingdings" w:hAnsi="Wingdings" w:cs="Wingdings" w:hint="default"/>
+      </w:rPr>
+    </w:lvl>
+  </w:abstractNum>
   <w:num w:numId="1" w16cid:durableId="345793916">
     <w:abstractNumId w:val="0"/>
   </w:num>
   <w:num w:numId="2" w16cid:durableId="700009821">
+    <w:abstractNumId w:val="7"/>
+  </w:num>
+  <w:num w:numId="3" w16cid:durableId="692540202">
     <w:abstractNumId w:val="5"/>
   </w:num>
-  <w:num w:numId="3" w16cid:durableId="692540202">
-    <w:abstractNumId w:val="3"/>
-  </w:num>
   <w:num w:numId="4" w16cid:durableId="1575159564">
-    <w:abstractNumId w:val="4"/>
+    <w:abstractNumId w:val="6"/>
   </w:num>
   <w:num w:numId="5" w16cid:durableId="231618632">
     <w:abstractNumId w:val="1"/>
   </w:num>
   <w:num w:numId="6" w16cid:durableId="792285201">
     <w:abstractNumId w:val="2"/>
+  </w:num>
+  <w:num w:numId="7" w16cid:durableId="2041860499">
+    <w:abstractNumId w:val="4"/>
+  </w:num>
+  <w:num w:numId="8" w16cid:durableId="2050181291">
+    <w:abstractNumId w:val="3"/>
+  </w:num>
+  <w:num w:numId="9" w16cid:durableId="1331787192">
+    <w:abstractNumId w:val="8"/>
   </w:num>
 </w:numbering>
 </file>
@@ -13086,11 +15981,11 @@
       <w:lang w:val="es-ES"/>
     </w:rPr>
   </w:style>
-  <w:style w:type="paragraph" w:styleId="Heading1">
+  <w:style w:type="paragraph" w:styleId="Ttulo1">
     <w:name w:val="heading 1"/>
     <w:basedOn w:val="Normal"/>
     <w:next w:val="Normal"/>
-    <w:link w:val="Heading1Char"/>
+    <w:link w:val="Ttulo1Car"/>
     <w:uiPriority w:val="9"/>
     <w:qFormat/>
     <w:rsid w:val="00CD3CBD"/>
@@ -13107,11 +16002,11 @@
       <w:szCs w:val="32"/>
     </w:rPr>
   </w:style>
-  <w:style w:type="paragraph" w:styleId="Heading2">
+  <w:style w:type="paragraph" w:styleId="Ttulo2">
     <w:name w:val="heading 2"/>
     <w:basedOn w:val="Normal"/>
     <w:next w:val="Normal"/>
-    <w:link w:val="Heading2Char"/>
+    <w:link w:val="Ttulo2Car"/>
     <w:uiPriority w:val="9"/>
     <w:semiHidden/>
     <w:unhideWhenUsed/>
@@ -13130,13 +16025,13 @@
       <w:szCs w:val="26"/>
     </w:rPr>
   </w:style>
-  <w:style w:type="character" w:default="1" w:styleId="DefaultParagraphFont">
+  <w:style w:type="character" w:default="1" w:styleId="Fuentedeprrafopredeter">
     <w:name w:val="Default Paragraph Font"/>
     <w:uiPriority w:val="1"/>
     <w:semiHidden/>
     <w:unhideWhenUsed/>
   </w:style>
-  <w:style w:type="table" w:default="1" w:styleId="TableNormal">
+  <w:style w:type="table" w:default="1" w:styleId="Tablanormal">
     <w:name w:val="Normal Table"/>
     <w:uiPriority w:val="99"/>
     <w:semiHidden/>
@@ -13151,7 +16046,7 @@
       </w:tblCellMar>
     </w:tblPr>
   </w:style>
-  <w:style w:type="numbering" w:default="1" w:styleId="NoList">
+  <w:style w:type="numbering" w:default="1" w:styleId="Sinlista">
     <w:name w:val="No List"/>
     <w:uiPriority w:val="99"/>
     <w:semiHidden/>
@@ -13159,7 +16054,7 @@
   </w:style>
   <w:style w:type="character" w:customStyle="1" w:styleId="EnlacedeInternet">
     <w:name w:val="Enlace de Internet"/>
-    <w:basedOn w:val="DefaultParagraphFont"/>
+    <w:basedOn w:val="Fuentedeprrafopredeter"/>
     <w:uiPriority w:val="99"/>
     <w:semiHidden/>
     <w:unhideWhenUsed/>
@@ -13171,7 +16066,7 @@
   </w:style>
   <w:style w:type="character" w:customStyle="1" w:styleId="Destacado">
     <w:name w:val="Destacado"/>
-    <w:basedOn w:val="DefaultParagraphFont"/>
+    <w:basedOn w:val="Fuentedeprrafopredeter"/>
     <w:uiPriority w:val="20"/>
     <w:qFormat/>
     <w:rsid w:val="00C36CBF"/>
@@ -13180,10 +16075,10 @@
       <w:iCs/>
     </w:rPr>
   </w:style>
-  <w:style w:type="character" w:customStyle="1" w:styleId="HTMLPreformattedChar">
-    <w:name w:val="HTML Preformatted Char"/>
-    <w:basedOn w:val="DefaultParagraphFont"/>
-    <w:link w:val="HTMLPreformatted"/>
+  <w:style w:type="character" w:customStyle="1" w:styleId="HTMLconformatoprevioCar">
+    <w:name w:val="HTML con formato previo Car"/>
+    <w:basedOn w:val="Fuentedeprrafopredeter"/>
+    <w:link w:val="HTMLconformatoprevio"/>
     <w:uiPriority w:val="99"/>
     <w:qFormat/>
     <w:rsid w:val="006A1BFD"/>
@@ -13195,9 +16090,9 @@
       <w14:ligatures w14:val="none"/>
     </w:rPr>
   </w:style>
-  <w:style w:type="character" w:styleId="HTMLCode">
+  <w:style w:type="character" w:styleId="CdigoHTML">
     <w:name w:val="HTML Code"/>
-    <w:basedOn w:val="DefaultParagraphFont"/>
+    <w:basedOn w:val="Fuentedeprrafopredeter"/>
     <w:uiPriority w:val="99"/>
     <w:semiHidden/>
     <w:unhideWhenUsed/>
@@ -13211,91 +16106,91 @@
   </w:style>
   <w:style w:type="character" w:customStyle="1" w:styleId="c">
     <w:name w:val="c"/>
-    <w:basedOn w:val="DefaultParagraphFont"/>
+    <w:basedOn w:val="Fuentedeprrafopredeter"/>
     <w:qFormat/>
     <w:rsid w:val="006A1BFD"/>
   </w:style>
   <w:style w:type="character" w:customStyle="1" w:styleId="nb">
     <w:name w:val="nb"/>
-    <w:basedOn w:val="DefaultParagraphFont"/>
+    <w:basedOn w:val="Fuentedeprrafopredeter"/>
     <w:qFormat/>
     <w:rsid w:val="0085592E"/>
   </w:style>
   <w:style w:type="character" w:customStyle="1" w:styleId="nt">
     <w:name w:val="nt"/>
-    <w:basedOn w:val="DefaultParagraphFont"/>
+    <w:basedOn w:val="Fuentedeprrafopredeter"/>
     <w:qFormat/>
     <w:rsid w:val="0085592E"/>
   </w:style>
   <w:style w:type="character" w:customStyle="1" w:styleId="s1">
     <w:name w:val="s1"/>
-    <w:basedOn w:val="DefaultParagraphFont"/>
+    <w:basedOn w:val="Fuentedeprrafopredeter"/>
     <w:qFormat/>
     <w:rsid w:val="00AA3580"/>
   </w:style>
   <w:style w:type="character" w:customStyle="1" w:styleId="c1">
     <w:name w:val="c1"/>
-    <w:basedOn w:val="DefaultParagraphFont"/>
+    <w:basedOn w:val="Fuentedeprrafopredeter"/>
     <w:qFormat/>
     <w:rsid w:val="007479B0"/>
   </w:style>
   <w:style w:type="character" w:customStyle="1" w:styleId="kn">
     <w:name w:val="kn"/>
-    <w:basedOn w:val="DefaultParagraphFont"/>
+    <w:basedOn w:val="Fuentedeprrafopredeter"/>
     <w:qFormat/>
     <w:rsid w:val="007479B0"/>
   </w:style>
   <w:style w:type="character" w:customStyle="1" w:styleId="nn">
     <w:name w:val="nn"/>
-    <w:basedOn w:val="DefaultParagraphFont"/>
+    <w:basedOn w:val="Fuentedeprrafopredeter"/>
     <w:qFormat/>
     <w:rsid w:val="007479B0"/>
   </w:style>
   <w:style w:type="character" w:customStyle="1" w:styleId="n">
     <w:name w:val="n"/>
-    <w:basedOn w:val="DefaultParagraphFont"/>
+    <w:basedOn w:val="Fuentedeprrafopredeter"/>
     <w:qFormat/>
     <w:rsid w:val="007479B0"/>
   </w:style>
   <w:style w:type="character" w:customStyle="1" w:styleId="p">
     <w:name w:val="p"/>
-    <w:basedOn w:val="DefaultParagraphFont"/>
+    <w:basedOn w:val="Fuentedeprrafopredeter"/>
     <w:qFormat/>
     <w:rsid w:val="007479B0"/>
   </w:style>
   <w:style w:type="character" w:customStyle="1" w:styleId="s">
     <w:name w:val="s"/>
-    <w:basedOn w:val="DefaultParagraphFont"/>
+    <w:basedOn w:val="Fuentedeprrafopredeter"/>
     <w:qFormat/>
     <w:rsid w:val="007479B0"/>
   </w:style>
   <w:style w:type="character" w:customStyle="1" w:styleId="o">
     <w:name w:val="o"/>
-    <w:basedOn w:val="DefaultParagraphFont"/>
+    <w:basedOn w:val="Fuentedeprrafopredeter"/>
     <w:qFormat/>
     <w:rsid w:val="007479B0"/>
   </w:style>
   <w:style w:type="character" w:customStyle="1" w:styleId="mi">
     <w:name w:val="mi"/>
-    <w:basedOn w:val="DefaultParagraphFont"/>
+    <w:basedOn w:val="Fuentedeprrafopredeter"/>
     <w:qFormat/>
     <w:rsid w:val="007479B0"/>
   </w:style>
   <w:style w:type="character" w:customStyle="1" w:styleId="k">
     <w:name w:val="k"/>
-    <w:basedOn w:val="DefaultParagraphFont"/>
+    <w:basedOn w:val="Fuentedeprrafopredeter"/>
     <w:qFormat/>
     <w:rsid w:val="007479B0"/>
   </w:style>
   <w:style w:type="character" w:customStyle="1" w:styleId="ow">
     <w:name w:val="ow"/>
-    <w:basedOn w:val="DefaultParagraphFont"/>
+    <w:basedOn w:val="Fuentedeprrafopredeter"/>
     <w:qFormat/>
     <w:rsid w:val="007479B0"/>
   </w:style>
-  <w:style w:type="character" w:styleId="Strong">
+  <w:style w:type="character" w:styleId="Textoennegrita">
     <w:name w:val="Strong"/>
-    <w:basedOn w:val="DefaultParagraphFont"/>
+    <w:basedOn w:val="Fuentedeprrafopredeter"/>
     <w:uiPriority w:val="22"/>
     <w:qFormat/>
     <w:rsid w:val="007479B0"/>
@@ -13306,14 +16201,14 @@
   </w:style>
   <w:style w:type="character" w:customStyle="1" w:styleId="nf">
     <w:name w:val="nf"/>
-    <w:basedOn w:val="DefaultParagraphFont"/>
+    <w:basedOn w:val="Fuentedeprrafopredeter"/>
     <w:qFormat/>
     <w:rsid w:val="006B4594"/>
   </w:style>
-  <w:style w:type="character" w:customStyle="1" w:styleId="Heading1Char">
-    <w:name w:val="Heading 1 Char"/>
-    <w:basedOn w:val="DefaultParagraphFont"/>
-    <w:link w:val="Heading1"/>
+  <w:style w:type="character" w:customStyle="1" w:styleId="Ttulo1Car">
+    <w:name w:val="Título 1 Car"/>
+    <w:basedOn w:val="Fuentedeprrafopredeter"/>
+    <w:link w:val="Ttulo1"/>
     <w:uiPriority w:val="9"/>
     <w:qFormat/>
     <w:rsid w:val="00CD3CBD"/>
@@ -13326,7 +16221,7 @@
   </w:style>
   <w:style w:type="character" w:customStyle="1" w:styleId="TemasChar">
     <w:name w:val="Temas Char"/>
-    <w:basedOn w:val="Heading1Char"/>
+    <w:basedOn w:val="Ttulo1Car"/>
     <w:link w:val="Temas"/>
     <w:qFormat/>
     <w:rsid w:val="00CD3CBD"/>
@@ -13358,10 +16253,10 @@
       <w14:ligatures w14:val="none"/>
     </w:rPr>
   </w:style>
-  <w:style w:type="character" w:customStyle="1" w:styleId="Heading2Char">
-    <w:name w:val="Heading 2 Char"/>
-    <w:basedOn w:val="DefaultParagraphFont"/>
-    <w:link w:val="Heading2"/>
+  <w:style w:type="character" w:customStyle="1" w:styleId="Ttulo2Car">
+    <w:name w:val="Título 2 Car"/>
+    <w:basedOn w:val="Fuentedeprrafopredeter"/>
+    <w:link w:val="Ttulo2"/>
     <w:uiPriority w:val="9"/>
     <w:semiHidden/>
     <w:qFormat/>
@@ -13375,42 +16270,42 @@
   </w:style>
   <w:style w:type="character" w:customStyle="1" w:styleId="err">
     <w:name w:val="err"/>
-    <w:basedOn w:val="DefaultParagraphFont"/>
+    <w:basedOn w:val="Fuentedeprrafopredeter"/>
     <w:qFormat/>
     <w:rsid w:val="00122B9B"/>
   </w:style>
   <w:style w:type="character" w:customStyle="1" w:styleId="w">
     <w:name w:val="w"/>
-    <w:basedOn w:val="DefaultParagraphFont"/>
+    <w:basedOn w:val="Fuentedeprrafopredeter"/>
     <w:qFormat/>
     <w:rsid w:val="00122B9B"/>
   </w:style>
   <w:style w:type="character" w:customStyle="1" w:styleId="mf">
     <w:name w:val="mf"/>
-    <w:basedOn w:val="DefaultParagraphFont"/>
+    <w:basedOn w:val="Fuentedeprrafopredeter"/>
     <w:qFormat/>
     <w:rsid w:val="00286DBE"/>
   </w:style>
-  <w:style w:type="character" w:customStyle="1" w:styleId="HeaderChar">
-    <w:name w:val="Header Char"/>
-    <w:basedOn w:val="DefaultParagraphFont"/>
-    <w:link w:val="Header"/>
+  <w:style w:type="character" w:customStyle="1" w:styleId="EncabezadoCar">
+    <w:name w:val="Encabezado Car"/>
+    <w:basedOn w:val="Fuentedeprrafopredeter"/>
+    <w:link w:val="Encabezado"/>
     <w:uiPriority w:val="99"/>
     <w:qFormat/>
     <w:rsid w:val="005778BD"/>
   </w:style>
-  <w:style w:type="character" w:customStyle="1" w:styleId="FooterChar">
-    <w:name w:val="Footer Char"/>
-    <w:basedOn w:val="DefaultParagraphFont"/>
-    <w:link w:val="Footer"/>
+  <w:style w:type="character" w:customStyle="1" w:styleId="PiedepginaCar">
+    <w:name w:val="Pie de página Car"/>
+    <w:basedOn w:val="Fuentedeprrafopredeter"/>
+    <w:link w:val="Piedepgina"/>
     <w:uiPriority w:val="99"/>
     <w:qFormat/>
     <w:rsid w:val="005778BD"/>
   </w:style>
-  <w:style w:type="paragraph" w:styleId="Title">
+  <w:style w:type="paragraph" w:styleId="Ttulo">
     <w:name w:val="Title"/>
     <w:basedOn w:val="Normal"/>
-    <w:next w:val="BodyText"/>
+    <w:next w:val="Textoindependiente"/>
     <w:qFormat/>
     <w:pPr>
       <w:keepNext/>
@@ -13422,21 +16317,21 @@
       <w:szCs w:val="28"/>
     </w:rPr>
   </w:style>
-  <w:style w:type="paragraph" w:styleId="BodyText">
+  <w:style w:type="paragraph" w:styleId="Textoindependiente">
     <w:name w:val="Body Text"/>
     <w:basedOn w:val="Normal"/>
     <w:pPr>
       <w:spacing w:after="140" w:line="276" w:lineRule="auto"/>
     </w:pPr>
   </w:style>
-  <w:style w:type="paragraph" w:styleId="List">
+  <w:style w:type="paragraph" w:styleId="Lista">
     <w:name w:val="List"/>
-    <w:basedOn w:val="BodyText"/>
+    <w:basedOn w:val="Textoindependiente"/>
     <w:rPr>
       <w:rFonts w:cs="Lohit Devanagari"/>
     </w:rPr>
   </w:style>
-  <w:style w:type="paragraph" w:styleId="Caption">
+  <w:style w:type="paragraph" w:styleId="Descripcin">
     <w:name w:val="caption"/>
     <w:basedOn w:val="Normal"/>
     <w:qFormat/>
@@ -13482,7 +16377,7 @@
       <w14:ligatures w14:val="none"/>
     </w:rPr>
   </w:style>
-  <w:style w:type="paragraph" w:styleId="ListParagraph">
+  <w:style w:type="paragraph" w:styleId="Prrafodelista">
     <w:name w:val="List Paragraph"/>
     <w:basedOn w:val="Normal"/>
     <w:uiPriority w:val="34"/>
@@ -13493,10 +16388,10 @@
       <w:contextualSpacing/>
     </w:pPr>
   </w:style>
-  <w:style w:type="paragraph" w:styleId="HTMLPreformatted">
+  <w:style w:type="paragraph" w:styleId="HTMLconformatoprevio">
     <w:name w:val="HTML Preformatted"/>
     <w:basedOn w:val="Normal"/>
-    <w:link w:val="HTMLPreformattedChar"/>
+    <w:link w:val="HTMLconformatoprevioCar"/>
     <w:uiPriority w:val="99"/>
     <w:unhideWhenUsed/>
     <w:qFormat/>
@@ -13532,7 +16427,7 @@
   </w:style>
   <w:style w:type="paragraph" w:customStyle="1" w:styleId="Temas">
     <w:name w:val="Temas"/>
-    <w:basedOn w:val="Heading1"/>
+    <w:basedOn w:val="Ttulo1"/>
     <w:link w:val="TemasChar"/>
     <w:qFormat/>
     <w:rsid w:val="00CD3CBD"/>
@@ -13548,7 +16443,7 @@
   </w:style>
   <w:style w:type="paragraph" w:customStyle="1" w:styleId="Sutitulos">
     <w:name w:val="Sutitulos"/>
-    <w:basedOn w:val="Heading2"/>
+    <w:basedOn w:val="Ttulo2"/>
     <w:link w:val="SutitulosChar"/>
     <w:qFormat/>
     <w:rsid w:val="00286DBE"/>
@@ -13568,10 +16463,10 @@
     <w:basedOn w:val="Normal"/>
     <w:qFormat/>
   </w:style>
-  <w:style w:type="paragraph" w:styleId="Header">
+  <w:style w:type="paragraph" w:styleId="Encabezado">
     <w:name w:val="header"/>
     <w:basedOn w:val="Normal"/>
-    <w:link w:val="HeaderChar"/>
+    <w:link w:val="EncabezadoCar"/>
     <w:uiPriority w:val="99"/>
     <w:unhideWhenUsed/>
     <w:rsid w:val="005778BD"/>
@@ -13583,10 +16478,10 @@
       <w:spacing w:after="0" w:line="240" w:lineRule="auto"/>
     </w:pPr>
   </w:style>
-  <w:style w:type="paragraph" w:styleId="Footer">
+  <w:style w:type="paragraph" w:styleId="Piedepgina">
     <w:name w:val="footer"/>
     <w:basedOn w:val="Normal"/>
-    <w:link w:val="FooterChar"/>
+    <w:link w:val="PiedepginaCar"/>
     <w:uiPriority w:val="99"/>
     <w:unhideWhenUsed/>
     <w:rsid w:val="005778BD"/>

</xml_diff>

<commit_message>
3c + Archivos MV
</commit_message>
<xml_diff>
--- a/P2 SE.docx
+++ b/P2 SE.docx
@@ -8815,13 +8815,369 @@
     </w:p>
     <w:p>
       <w:pPr>
+        <w:spacing w:after="0" w:line="240" w:lineRule="auto"/>
+        <w:jc w:val="both"/>
+        <w:rPr>
+          <w:rFonts w:ascii="Arial" w:hAnsi="Arial" w:cs="Arial"/>
+        </w:rPr>
+      </w:pPr>
+    </w:p>
+    <w:p>
+      <w:pPr>
+        <w:spacing w:after="0" w:line="240" w:lineRule="auto"/>
+        <w:jc w:val="both"/>
+        <w:rPr>
+          <w:rFonts w:ascii="Arial" w:hAnsi="Arial" w:cs="Arial"/>
+        </w:rPr>
+      </w:pPr>
+    </w:p>
+    <w:p>
+      <w:pPr>
+        <w:spacing w:after="0" w:line="240" w:lineRule="auto"/>
+        <w:jc w:val="both"/>
+        <w:rPr>
+          <w:rFonts w:ascii="Arial" w:eastAsia="Times New Roman" w:hAnsi="Arial" w:cs="Arial"/>
+          <w:b/>
+          <w:bCs/>
+          <w:color w:val="000000"/>
+          <w:lang w:eastAsia="en-GB"/>
+          <w14:ligatures w14:val="none"/>
+        </w:rPr>
+      </w:pPr>
+    </w:p>
+    <w:p>
+      <w:pPr>
+        <w:spacing w:after="0" w:line="240" w:lineRule="auto"/>
+        <w:jc w:val="both"/>
+        <w:rPr>
+          <w:rFonts w:ascii="Arial" w:eastAsia="Times New Roman" w:hAnsi="Arial" w:cs="Arial"/>
+          <w:b/>
+          <w:bCs/>
+          <w:color w:val="000000"/>
+          <w:lang w:eastAsia="en-GB"/>
+          <w14:ligatures w14:val="none"/>
+        </w:rPr>
+      </w:pPr>
+      <w:r>
+        <w:rPr>
+          <w:rFonts w:ascii="Arial" w:eastAsia="Times New Roman" w:hAnsi="Arial" w:cs="Arial"/>
+          <w:b/>
+          <w:bCs/>
+          <w:color w:val="000000"/>
+          <w:lang w:eastAsia="en-GB"/>
+          <w14:ligatures w14:val="none"/>
+        </w:rPr>
+        <w:lastRenderedPageBreak/>
+        <w:t>3c) Con los programas realizados en la tarea 2f) obtenga lo</w:t>
+      </w:r>
+      <w:r>
+        <w:rPr>
+          <w:rFonts w:ascii="Arial" w:eastAsia="Times New Roman" w:hAnsi="Arial" w:cs="Arial"/>
+          <w:b/>
+          <w:bCs/>
+          <w:color w:val="000000"/>
+          <w:lang w:eastAsia="en-GB"/>
+          <w14:ligatures w14:val="none"/>
+        </w:rPr>
+        <w:t xml:space="preserve"> </w:t>
+      </w:r>
+      <w:r>
+        <w:rPr>
+          <w:rFonts w:ascii="Arial" w:eastAsia="Times New Roman" w:hAnsi="Arial" w:cs="Arial"/>
+          <w:b/>
+          <w:bCs/>
+          <w:color w:val="000000"/>
+          <w:lang w:eastAsia="en-GB"/>
+          <w14:ligatures w14:val="none"/>
+        </w:rPr>
+        <w:t>siguiente</w:t>
+      </w:r>
+      <w:r>
+        <w:rPr>
+          <w:rFonts w:ascii="Arial" w:eastAsia="Times New Roman" w:hAnsi="Arial" w:cs="Arial"/>
+          <w:b/>
+          <w:bCs/>
+          <w:color w:val="000000"/>
+          <w:lang w:eastAsia="en-GB"/>
+          <w14:ligatures w14:val="none"/>
+        </w:rPr>
+        <w:t>:</w:t>
+      </w:r>
+    </w:p>
+    <w:p>
+      <w:pPr>
+        <w:spacing w:after="0" w:line="240" w:lineRule="auto"/>
+        <w:jc w:val="both"/>
+        <w:rPr>
+          <w:rFonts w:ascii="Arial" w:eastAsia="Times New Roman" w:hAnsi="Arial" w:cs="Arial"/>
+          <w:b/>
+          <w:bCs/>
+          <w:color w:val="000000"/>
+          <w:lang w:eastAsia="en-GB"/>
+          <w14:ligatures w14:val="none"/>
+        </w:rPr>
+      </w:pPr>
+    </w:p>
+    <w:p>
+      <w:pPr>
+        <w:spacing w:after="0" w:line="240" w:lineRule="auto"/>
+        <w:jc w:val="right"/>
+        <w:rPr>
+          <w:rFonts w:ascii="Arial" w:eastAsia="Times New Roman" w:hAnsi="Arial" w:cs="Arial"/>
+          <w:b/>
+          <w:bCs/>
+          <w:color w:val="000000"/>
+          <w:sz w:val="20"/>
+          <w:szCs w:val="20"/>
+          <w:lang w:eastAsia="en-GB"/>
+          <w14:ligatures w14:val="none"/>
+        </w:rPr>
+      </w:pPr>
+      <w:r>
+        <w:rPr>
+          <w:rFonts w:ascii="Arial" w:eastAsia="Times New Roman" w:hAnsi="Arial" w:cs="Arial"/>
+          <w:b/>
+          <w:bCs/>
+          <w:color w:val="000000"/>
+          <w:lang w:eastAsia="en-GB"/>
+          <w14:ligatures w14:val="none"/>
+        </w:rPr>
+        <w:t xml:space="preserve">1. </w:t>
+      </w:r>
+      <w:r>
+        <w:rPr>
+          <w:rFonts w:ascii="Arial" w:eastAsia="Times New Roman" w:hAnsi="Arial" w:cs="Arial"/>
+          <w:b/>
+          <w:bCs/>
+          <w:color w:val="000000"/>
+          <w:sz w:val="20"/>
+          <w:szCs w:val="20"/>
+          <w:lang w:eastAsia="en-GB"/>
+          <w14:ligatures w14:val="none"/>
+        </w:rPr>
+        <w:t xml:space="preserve">Use </w:t>
+      </w:r>
+      <w:proofErr w:type="spellStart"/>
+      <w:r>
+        <w:rPr>
+          <w:rFonts w:ascii="Arial" w:eastAsia="Times New Roman" w:hAnsi="Arial" w:cs="Arial"/>
+          <w:b/>
+          <w:bCs/>
+          <w:color w:val="000000"/>
+          <w:sz w:val="20"/>
+          <w:szCs w:val="20"/>
+          <w:lang w:eastAsia="en-GB"/>
+          <w14:ligatures w14:val="none"/>
+        </w:rPr>
+        <w:t>objdump</w:t>
+      </w:r>
+      <w:proofErr w:type="spellEnd"/>
+      <w:r>
+        <w:rPr>
+          <w:rFonts w:ascii="Arial" w:eastAsia="Times New Roman" w:hAnsi="Arial" w:cs="Arial"/>
+          <w:b/>
+          <w:bCs/>
+          <w:color w:val="000000"/>
+          <w:sz w:val="20"/>
+          <w:szCs w:val="20"/>
+          <w:lang w:eastAsia="en-GB"/>
+          <w14:ligatures w14:val="none"/>
+        </w:rPr>
+        <w:t>, u otras órdenes que conozca, para averiguar en qué dirección de la memoria empieza cada función que usted ha definido y cuánto ocupa cada función.</w:t>
+      </w:r>
+    </w:p>
+    <w:p>
+      <w:pPr>
         <w:shd w:val="clear" w:color="auto" w:fill="FFFFFF"/>
-        <w:spacing w:before="400" w:after="120" w:line="240" w:lineRule="auto"/>
+        <w:spacing w:before="400" w:after="0" w:line="240" w:lineRule="auto"/>
+        <w:jc w:val="both"/>
         <w:outlineLvl w:val="0"/>
         <w:rPr>
-          <w:rFonts w:ascii="Arial" w:hAnsi="Arial" w:cs="Arial"/>
-        </w:rPr>
-      </w:pPr>
+          <w:rFonts w:ascii="Arial" w:eastAsia="Times New Roman" w:hAnsi="Arial" w:cs="Arial"/>
+          <w:color w:val="000000"/>
+          <w:sz w:val="20"/>
+          <w:szCs w:val="20"/>
+          <w:lang w:eastAsia="en-GB"/>
+          <w14:ligatures w14:val="none"/>
+        </w:rPr>
+      </w:pPr>
+      <w:r>
+        <w:rPr>
+          <w:rFonts w:ascii="Arial" w:eastAsia="Times New Roman" w:hAnsi="Arial" w:cs="Arial"/>
+          <w:color w:val="000000"/>
+          <w:sz w:val="20"/>
+          <w:szCs w:val="20"/>
+          <w:lang w:eastAsia="en-GB"/>
+          <w14:ligatures w14:val="none"/>
+        </w:rPr>
+        <w:t>Haciendo uso de</w:t>
+      </w:r>
+      <w:r>
+        <w:rPr>
+          <w:rFonts w:ascii="Arial" w:eastAsia="Times New Roman" w:hAnsi="Arial" w:cs="Arial"/>
+          <w:color w:val="000000"/>
+          <w:sz w:val="20"/>
+          <w:szCs w:val="20"/>
+          <w:lang w:eastAsia="en-GB"/>
+          <w14:ligatures w14:val="none"/>
+        </w:rPr>
+        <w:t xml:space="preserve"> los comandos</w:t>
+      </w:r>
+      <w:r>
+        <w:rPr>
+          <w:rFonts w:ascii="Arial" w:eastAsia="Times New Roman" w:hAnsi="Arial" w:cs="Arial"/>
+          <w:color w:val="000000"/>
+          <w:sz w:val="20"/>
+          <w:szCs w:val="20"/>
+          <w:lang w:eastAsia="en-GB"/>
+          <w14:ligatures w14:val="none"/>
+        </w:rPr>
+        <w:t xml:space="preserve"> </w:t>
+      </w:r>
+      <w:proofErr w:type="spellStart"/>
+      <w:r>
+        <w:rPr>
+          <w:rFonts w:ascii="Arial" w:eastAsia="Times New Roman" w:hAnsi="Arial" w:cs="Arial"/>
+          <w:i/>
+          <w:iCs/>
+          <w:color w:val="000000"/>
+          <w:sz w:val="20"/>
+          <w:szCs w:val="20"/>
+          <w:lang w:eastAsia="en-GB"/>
+          <w14:ligatures w14:val="none"/>
+        </w:rPr>
+        <w:t>objdump</w:t>
+      </w:r>
+      <w:proofErr w:type="spellEnd"/>
+      <w:r>
+        <w:rPr>
+          <w:rFonts w:ascii="Arial" w:eastAsia="Times New Roman" w:hAnsi="Arial" w:cs="Arial"/>
+          <w:color w:val="000000"/>
+          <w:sz w:val="20"/>
+          <w:szCs w:val="20"/>
+          <w:lang w:eastAsia="en-GB"/>
+          <w14:ligatures w14:val="none"/>
+        </w:rPr>
+        <w:t xml:space="preserve"> y </w:t>
+      </w:r>
+      <w:r>
+        <w:rPr>
+          <w:rFonts w:ascii="Arial" w:eastAsia="Times New Roman" w:hAnsi="Arial" w:cs="Arial"/>
+          <w:i/>
+          <w:iCs/>
+          <w:color w:val="000000"/>
+          <w:sz w:val="20"/>
+          <w:szCs w:val="20"/>
+          <w:lang w:eastAsia="en-GB"/>
+          <w14:ligatures w14:val="none"/>
+        </w:rPr>
+        <w:t>grep</w:t>
+      </w:r>
+      <w:r>
+        <w:rPr>
+          <w:rFonts w:ascii="Arial" w:eastAsia="Times New Roman" w:hAnsi="Arial" w:cs="Arial"/>
+          <w:color w:val="000000"/>
+          <w:sz w:val="20"/>
+          <w:szCs w:val="20"/>
+          <w:lang w:eastAsia="en-GB"/>
+          <w14:ligatures w14:val="none"/>
+        </w:rPr>
+        <w:t xml:space="preserve">, se </w:t>
+      </w:r>
+      <w:r>
+        <w:rPr>
+          <w:rFonts w:ascii="Arial" w:eastAsia="Times New Roman" w:hAnsi="Arial" w:cs="Arial"/>
+          <w:color w:val="000000"/>
+          <w:sz w:val="20"/>
+          <w:szCs w:val="20"/>
+          <w:lang w:eastAsia="en-GB"/>
+          <w14:ligatures w14:val="none"/>
+        </w:rPr>
+        <w:t>mostrará</w:t>
+      </w:r>
+      <w:r>
+        <w:rPr>
+          <w:rFonts w:ascii="Arial" w:eastAsia="Times New Roman" w:hAnsi="Arial" w:cs="Arial"/>
+          <w:color w:val="000000"/>
+          <w:sz w:val="20"/>
+          <w:szCs w:val="20"/>
+          <w:lang w:eastAsia="en-GB"/>
+          <w14:ligatures w14:val="none"/>
+        </w:rPr>
+        <w:t xml:space="preserve"> la dirección de memoria</w:t>
+      </w:r>
+      <w:r>
+        <w:rPr>
+          <w:rFonts w:ascii="Arial" w:eastAsia="Times New Roman" w:hAnsi="Arial" w:cs="Arial"/>
+          <w:color w:val="000000"/>
+          <w:sz w:val="20"/>
+          <w:szCs w:val="20"/>
+          <w:lang w:eastAsia="en-GB"/>
+          <w14:ligatures w14:val="none"/>
+        </w:rPr>
+        <w:t xml:space="preserve"> y la cantidad de memoria que ocupan las funciones </w:t>
+      </w:r>
+      <w:proofErr w:type="spellStart"/>
+      <w:r>
+        <w:rPr>
+          <w:rFonts w:ascii="Arial" w:eastAsia="Times New Roman" w:hAnsi="Arial" w:cs="Arial"/>
+          <w:i/>
+          <w:iCs/>
+          <w:color w:val="000000"/>
+          <w:sz w:val="20"/>
+          <w:szCs w:val="20"/>
+          <w:lang w:eastAsia="en-GB"/>
+          <w14:ligatures w14:val="none"/>
+        </w:rPr>
+        <w:t>SortMatrix</w:t>
+      </w:r>
+      <w:proofErr w:type="spellEnd"/>
+      <w:r>
+        <w:rPr>
+          <w:rFonts w:ascii="Arial" w:eastAsia="Times New Roman" w:hAnsi="Arial" w:cs="Arial"/>
+          <w:color w:val="000000"/>
+          <w:sz w:val="20"/>
+          <w:szCs w:val="20"/>
+          <w:lang w:eastAsia="en-GB"/>
+          <w14:ligatures w14:val="none"/>
+        </w:rPr>
+        <w:t xml:space="preserve"> y </w:t>
+      </w:r>
+      <w:r>
+        <w:rPr>
+          <w:rFonts w:ascii="Arial" w:eastAsia="Times New Roman" w:hAnsi="Arial" w:cs="Arial"/>
+          <w:i/>
+          <w:iCs/>
+          <w:color w:val="000000"/>
+          <w:sz w:val="20"/>
+          <w:szCs w:val="20"/>
+          <w:lang w:eastAsia="en-GB"/>
+          <w14:ligatures w14:val="none"/>
+        </w:rPr>
+        <w:t>suma</w:t>
+      </w:r>
+      <w:r>
+        <w:rPr>
+          <w:rFonts w:ascii="Arial" w:eastAsia="Times New Roman" w:hAnsi="Arial" w:cs="Arial"/>
+          <w:color w:val="000000"/>
+          <w:sz w:val="20"/>
+          <w:szCs w:val="20"/>
+          <w:lang w:eastAsia="en-GB"/>
+          <w14:ligatures w14:val="none"/>
+        </w:rPr>
+        <w:t xml:space="preserve"> para las dos arquitecturas</w:t>
+      </w:r>
+      <w:r>
+        <w:rPr>
+          <w:rFonts w:ascii="Arial" w:eastAsia="Times New Roman" w:hAnsi="Arial" w:cs="Arial"/>
+          <w:color w:val="000000"/>
+          <w:sz w:val="20"/>
+          <w:szCs w:val="20"/>
+          <w:lang w:eastAsia="en-GB"/>
+          <w14:ligatures w14:val="none"/>
+        </w:rPr>
+        <w:t>.</w:t>
+      </w:r>
     </w:p>
     <w:p>
       <w:pPr>
@@ -8829,31 +9185,571 @@
         <w:jc w:val="both"/>
         <w:rPr>
           <w:rFonts w:ascii="Arial" w:eastAsia="Times New Roman" w:hAnsi="Arial" w:cs="Arial"/>
-          <w:b/>
-          <w:bCs/>
-          <w:color w:val="000000"/>
-          <w:lang w:eastAsia="en-GB"/>
-          <w14:ligatures w14:val="none"/>
-        </w:rPr>
-      </w:pPr>
-      <w:r>
-        <w:rPr>
-          <w:rFonts w:ascii="Arial" w:eastAsia="Times New Roman" w:hAnsi="Arial" w:cs="Arial"/>
-          <w:b/>
-          <w:bCs/>
-          <w:color w:val="000000"/>
+          <w:color w:val="000000"/>
+          <w:sz w:val="20"/>
+          <w:szCs w:val="20"/>
+          <w:lang w:eastAsia="en-GB"/>
+          <w14:ligatures w14:val="none"/>
+        </w:rPr>
+      </w:pPr>
+    </w:p>
+    <w:p>
+      <w:pPr>
+        <w:spacing w:after="0" w:line="240" w:lineRule="auto"/>
+        <w:jc w:val="both"/>
+        <w:rPr>
+          <w:rFonts w:ascii="Arial" w:eastAsia="Times New Roman" w:hAnsi="Arial" w:cs="Arial"/>
+          <w:color w:val="000000"/>
+          <w:sz w:val="20"/>
+          <w:szCs w:val="20"/>
+          <w:lang w:eastAsia="en-GB"/>
+          <w14:ligatures w14:val="none"/>
+        </w:rPr>
+      </w:pPr>
+      <w:r>
+        <w:rPr>
+          <w:rFonts w:ascii="Arial" w:eastAsia="Times New Roman" w:hAnsi="Arial" w:cs="Arial"/>
+          <w:color w:val="000000"/>
+          <w:sz w:val="20"/>
+          <w:szCs w:val="20"/>
+          <w:lang w:eastAsia="en-GB"/>
+          <w14:ligatures w14:val="none"/>
+        </w:rPr>
+        <w:drawing>
+          <wp:inline distT="0" distB="0" distL="0" distR="0" wp14:anchorId="160DF0B5" wp14:editId="2FD81DC2">
+            <wp:extent cx="5400040" cy="1025525"/>
+            <wp:effectExtent l="0" t="0" r="0" b="3175"/>
+            <wp:docPr id="181124057" name="Picture 1" descr="A screen shot of a computer screen&#10;&#10;Description automatically generated"/>
+            <wp:cNvGraphicFramePr>
+              <a:graphicFrameLocks xmlns:a="http://schemas.openxmlformats.org/drawingml/2006/main" noChangeAspect="1"/>
+            </wp:cNvGraphicFramePr>
+            <a:graphic xmlns:a="http://schemas.openxmlformats.org/drawingml/2006/main">
+              <a:graphicData uri="http://schemas.openxmlformats.org/drawingml/2006/picture">
+                <pic:pic xmlns:pic="http://schemas.openxmlformats.org/drawingml/2006/picture">
+                  <pic:nvPicPr>
+                    <pic:cNvPr id="181124057" name="Picture 1" descr="A screen shot of a computer screen&#10;&#10;Description automatically generated"/>
+                    <pic:cNvPicPr/>
+                  </pic:nvPicPr>
+                  <pic:blipFill rotWithShape="1">
+                    <a:blip r:embed="rId34"/>
+                    <a:srcRect t="4154"/>
+                    <a:stretch/>
+                  </pic:blipFill>
+                  <pic:spPr bwMode="auto">
+                    <a:xfrm>
+                      <a:off x="0" y="0"/>
+                      <a:ext cx="5400040" cy="1025525"/>
+                    </a:xfrm>
+                    <a:prstGeom prst="rect">
+                      <a:avLst/>
+                    </a:prstGeom>
+                    <a:ln>
+                      <a:noFill/>
+                    </a:ln>
+                    <a:extLst>
+                      <a:ext uri="{53640926-AAD7-44D8-BBD7-CCE9431645EC}">
+                        <a14:shadowObscured xmlns:a14="http://schemas.microsoft.com/office/drawing/2010/main"/>
+                      </a:ext>
+                    </a:extLst>
+                  </pic:spPr>
+                </pic:pic>
+              </a:graphicData>
+            </a:graphic>
+          </wp:inline>
+        </w:drawing>
+      </w:r>
+    </w:p>
+    <w:p>
+      <w:pPr>
+        <w:spacing w:after="0" w:line="240" w:lineRule="auto"/>
+        <w:jc w:val="both"/>
+        <w:rPr>
+          <w:rFonts w:ascii="Arial" w:eastAsia="Times New Roman" w:hAnsi="Arial" w:cs="Arial"/>
+          <w:color w:val="000000"/>
+          <w:sz w:val="20"/>
+          <w:szCs w:val="20"/>
+          <w:lang w:eastAsia="en-GB"/>
+          <w14:ligatures w14:val="none"/>
+        </w:rPr>
+      </w:pPr>
+    </w:p>
+    <w:p>
+      <w:pPr>
+        <w:spacing w:after="0" w:line="240" w:lineRule="auto"/>
+        <w:jc w:val="both"/>
+        <w:rPr>
+          <w:rFonts w:ascii="Arial" w:eastAsia="Times New Roman" w:hAnsi="Arial" w:cs="Arial"/>
+          <w:color w:val="000000"/>
+          <w:sz w:val="20"/>
+          <w:szCs w:val="20"/>
+          <w:lang w:eastAsia="en-GB"/>
+          <w14:ligatures w14:val="none"/>
+        </w:rPr>
+      </w:pPr>
+      <w:r>
+        <w:rPr>
+          <w:rFonts w:ascii="Arial" w:eastAsia="Times New Roman" w:hAnsi="Arial" w:cs="Arial"/>
+          <w:color w:val="000000"/>
+          <w:sz w:val="20"/>
+          <w:szCs w:val="20"/>
+          <w:lang w:eastAsia="en-GB"/>
+          <w14:ligatures w14:val="none"/>
+        </w:rPr>
+        <w:t>Como se puede observar, las funciones en el programa con arquitectura ARM ocupan menos espacio.</w:t>
+      </w:r>
+    </w:p>
+    <w:p>
+      <w:pPr>
+        <w:spacing w:after="0" w:line="240" w:lineRule="auto"/>
+        <w:jc w:val="both"/>
+        <w:rPr>
+          <w:rFonts w:ascii="Arial" w:eastAsia="Times New Roman" w:hAnsi="Arial" w:cs="Arial"/>
+          <w:color w:val="000000"/>
+          <w:sz w:val="20"/>
+          <w:szCs w:val="20"/>
+          <w:lang w:eastAsia="en-GB"/>
+          <w14:ligatures w14:val="none"/>
+        </w:rPr>
+      </w:pPr>
+    </w:p>
+    <w:p>
+      <w:pPr>
+        <w:spacing w:after="0" w:line="240" w:lineRule="auto"/>
+        <w:jc w:val="both"/>
+        <w:rPr>
+          <w:rFonts w:ascii="Arial" w:eastAsia="Times New Roman" w:hAnsi="Arial" w:cs="Arial"/>
+          <w:color w:val="000000"/>
+          <w:sz w:val="20"/>
+          <w:szCs w:val="20"/>
+          <w:lang w:eastAsia="en-GB"/>
+          <w14:ligatures w14:val="none"/>
+        </w:rPr>
+      </w:pPr>
+    </w:p>
+    <w:p>
+      <w:pPr>
+        <w:spacing w:after="0" w:line="240" w:lineRule="auto"/>
+        <w:jc w:val="right"/>
+        <w:rPr>
+          <w:rFonts w:ascii="Arial" w:eastAsia="Times New Roman" w:hAnsi="Arial" w:cs="Arial"/>
+          <w:b/>
+          <w:bCs/>
+          <w:color w:val="000000"/>
+          <w:sz w:val="20"/>
+          <w:szCs w:val="20"/>
+          <w:lang w:eastAsia="en-GB"/>
+          <w14:ligatures w14:val="none"/>
+        </w:rPr>
+      </w:pPr>
+      <w:r>
+        <w:rPr>
+          <w:rFonts w:ascii="Arial" w:eastAsia="Times New Roman" w:hAnsi="Arial" w:cs="Arial"/>
+          <w:b/>
+          <w:bCs/>
+          <w:color w:val="000000"/>
+          <w:sz w:val="20"/>
+          <w:szCs w:val="20"/>
+          <w:lang w:eastAsia="en-GB"/>
+          <w14:ligatures w14:val="none"/>
+        </w:rPr>
+        <w:t xml:space="preserve">2. </w:t>
+      </w:r>
+      <w:proofErr w:type="gramStart"/>
+      <w:r>
+        <w:rPr>
+          <w:rFonts w:ascii="Arial" w:eastAsia="Times New Roman" w:hAnsi="Arial" w:cs="Arial"/>
+          <w:b/>
+          <w:bCs/>
+          <w:color w:val="000000"/>
+          <w:sz w:val="20"/>
+          <w:szCs w:val="20"/>
+          <w:lang w:eastAsia="en-GB"/>
+          <w14:ligatures w14:val="none"/>
+        </w:rPr>
+        <w:t>¿Qué porcentaje de la sección .</w:t>
+      </w:r>
+      <w:proofErr w:type="spellStart"/>
+      <w:proofErr w:type="gramEnd"/>
+      <w:r>
+        <w:rPr>
+          <w:rFonts w:ascii="Arial" w:eastAsia="Times New Roman" w:hAnsi="Arial" w:cs="Arial"/>
+          <w:b/>
+          <w:bCs/>
+          <w:color w:val="000000"/>
+          <w:sz w:val="20"/>
+          <w:szCs w:val="20"/>
+          <w:lang w:eastAsia="en-GB"/>
+          <w14:ligatures w14:val="none"/>
+        </w:rPr>
+        <w:t>text</w:t>
+      </w:r>
+      <w:proofErr w:type="spellEnd"/>
+      <w:r>
+        <w:rPr>
+          <w:rFonts w:ascii="Arial" w:eastAsia="Times New Roman" w:hAnsi="Arial" w:cs="Arial"/>
+          <w:b/>
+          <w:bCs/>
+          <w:color w:val="000000"/>
+          <w:sz w:val="20"/>
+          <w:szCs w:val="20"/>
+          <w:lang w:eastAsia="en-GB"/>
+          <w14:ligatures w14:val="none"/>
+        </w:rPr>
+        <w:t xml:space="preserve"> ha empleado el compilador para implementar el código que ha definido en C/C++</w:t>
+      </w:r>
+      <w:r>
+        <w:rPr>
+          <w:rFonts w:ascii="Arial" w:eastAsia="Times New Roman" w:hAnsi="Arial" w:cs="Arial"/>
+          <w:b/>
+          <w:bCs/>
+          <w:color w:val="000000"/>
+          <w:sz w:val="20"/>
+          <w:szCs w:val="20"/>
+          <w:lang w:eastAsia="en-GB"/>
+          <w14:ligatures w14:val="none"/>
+        </w:rPr>
+        <w:t>?</w:t>
+      </w:r>
+      <w:r>
+        <w:rPr>
+          <w:rFonts w:ascii="Arial" w:eastAsia="Times New Roman" w:hAnsi="Arial" w:cs="Arial"/>
+          <w:b/>
+          <w:bCs/>
+          <w:color w:val="000000"/>
+          <w:sz w:val="20"/>
+          <w:szCs w:val="20"/>
+          <w:lang w:eastAsia="en-GB"/>
+          <w14:ligatures w14:val="none"/>
+        </w:rPr>
+        <w:t xml:space="preserve"> </w:t>
+      </w:r>
+      <w:proofErr w:type="gramStart"/>
+      <w:r>
+        <w:rPr>
+          <w:rFonts w:ascii="Arial" w:eastAsia="Times New Roman" w:hAnsi="Arial" w:cs="Arial"/>
+          <w:b/>
+          <w:bCs/>
+          <w:color w:val="000000"/>
+          <w:sz w:val="20"/>
+          <w:szCs w:val="20"/>
+          <w:lang w:eastAsia="en-GB"/>
+          <w14:ligatures w14:val="none"/>
+        </w:rPr>
+        <w:t>¿Qué hay en el resto de la sección .</w:t>
+      </w:r>
+      <w:proofErr w:type="spellStart"/>
+      <w:proofErr w:type="gramEnd"/>
+      <w:r>
+        <w:rPr>
+          <w:rFonts w:ascii="Arial" w:eastAsia="Times New Roman" w:hAnsi="Arial" w:cs="Arial"/>
+          <w:b/>
+          <w:bCs/>
+          <w:color w:val="000000"/>
+          <w:sz w:val="20"/>
+          <w:szCs w:val="20"/>
+          <w:lang w:eastAsia="en-GB"/>
+          <w14:ligatures w14:val="none"/>
+        </w:rPr>
+        <w:t>text</w:t>
+      </w:r>
+      <w:proofErr w:type="spellEnd"/>
+      <w:r>
+        <w:rPr>
+          <w:rFonts w:ascii="Arial" w:eastAsia="Times New Roman" w:hAnsi="Arial" w:cs="Arial"/>
+          <w:b/>
+          <w:bCs/>
+          <w:color w:val="000000"/>
+          <w:sz w:val="20"/>
+          <w:szCs w:val="20"/>
+          <w:lang w:eastAsia="en-GB"/>
+          <w14:ligatures w14:val="none"/>
+        </w:rPr>
+        <w:t>?</w:t>
+      </w:r>
+    </w:p>
+    <w:p>
+      <w:pPr>
+        <w:spacing w:after="0" w:line="240" w:lineRule="auto"/>
+        <w:jc w:val="both"/>
+        <w:rPr>
+          <w:rFonts w:ascii="Arial" w:eastAsia="Times New Roman" w:hAnsi="Arial" w:cs="Arial"/>
+          <w:b/>
+          <w:bCs/>
+          <w:color w:val="000000"/>
+          <w:sz w:val="20"/>
+          <w:szCs w:val="20"/>
+          <w:lang w:eastAsia="en-GB"/>
+          <w14:ligatures w14:val="none"/>
+        </w:rPr>
+      </w:pPr>
+    </w:p>
+    <w:p>
+      <w:pPr>
+        <w:spacing w:after="0" w:line="240" w:lineRule="auto"/>
+        <w:jc w:val="both"/>
+        <w:rPr>
+          <w:rFonts w:ascii="Arial" w:eastAsia="Times New Roman" w:hAnsi="Arial" w:cs="Arial"/>
+          <w:color w:val="000000"/>
+          <w:sz w:val="20"/>
+          <w:szCs w:val="20"/>
+          <w:lang w:eastAsia="en-GB"/>
+          <w14:ligatures w14:val="none"/>
+        </w:rPr>
+      </w:pPr>
+      <w:r>
+        <w:rPr>
+          <w:rFonts w:ascii="Arial" w:eastAsia="Times New Roman" w:hAnsi="Arial" w:cs="Arial"/>
+          <w:color w:val="000000"/>
+          <w:sz w:val="20"/>
+          <w:szCs w:val="20"/>
+          <w:lang w:eastAsia="en-GB"/>
+          <w14:ligatures w14:val="none"/>
+        </w:rPr>
+        <w:t>La mayor parte de la sección .</w:t>
+      </w:r>
+      <w:proofErr w:type="spellStart"/>
+      <w:r>
+        <w:rPr>
+          <w:rFonts w:ascii="Arial" w:eastAsia="Times New Roman" w:hAnsi="Arial" w:cs="Arial"/>
+          <w:color w:val="000000"/>
+          <w:sz w:val="20"/>
+          <w:szCs w:val="20"/>
+          <w:lang w:eastAsia="en-GB"/>
+          <w14:ligatures w14:val="none"/>
+        </w:rPr>
+        <w:t>text</w:t>
+      </w:r>
+      <w:proofErr w:type="spellEnd"/>
+      <w:r>
+        <w:rPr>
+          <w:rFonts w:ascii="Arial" w:eastAsia="Times New Roman" w:hAnsi="Arial" w:cs="Arial"/>
+          <w:color w:val="000000"/>
+          <w:sz w:val="20"/>
+          <w:szCs w:val="20"/>
+          <w:lang w:eastAsia="en-GB"/>
+          <w14:ligatures w14:val="none"/>
+        </w:rPr>
+        <w:t xml:space="preserve"> contiene código creado por el compilador, algo que no hemos programado. Para los dos programas se encuentran las mismas funciones, excepto </w:t>
+      </w:r>
+      <w:proofErr w:type="spellStart"/>
+      <w:r>
+        <w:rPr>
+          <w:rFonts w:ascii="Arial" w:eastAsia="Times New Roman" w:hAnsi="Arial" w:cs="Arial"/>
+          <w:i/>
+          <w:iCs/>
+          <w:color w:val="000000"/>
+          <w:sz w:val="20"/>
+          <w:szCs w:val="20"/>
+          <w:lang w:eastAsia="en-GB"/>
+          <w14:ligatures w14:val="none"/>
+        </w:rPr>
+        <w:t>call_weak_fn</w:t>
+      </w:r>
+      <w:proofErr w:type="spellEnd"/>
+      <w:r>
+        <w:rPr>
+          <w:rFonts w:ascii="Arial" w:eastAsia="Times New Roman" w:hAnsi="Arial" w:cs="Arial"/>
+          <w:color w:val="000000"/>
+          <w:sz w:val="20"/>
+          <w:szCs w:val="20"/>
+          <w:lang w:eastAsia="en-GB"/>
+          <w14:ligatures w14:val="none"/>
+        </w:rPr>
+        <w:t xml:space="preserve"> que solo aparece en la arquitectura ARM. Para el programa en ARM también se encuentran una gran cantidad de símbolos creados por el compilador de esta arquitectura.</w:t>
+      </w:r>
+    </w:p>
+    <w:p>
+      <w:pPr>
+        <w:shd w:val="clear" w:color="auto" w:fill="FFFFFF"/>
+        <w:spacing w:after="0" w:line="240" w:lineRule="auto"/>
+        <w:jc w:val="center"/>
+        <w:outlineLvl w:val="0"/>
+        <w:rPr>
+          <w:rFonts w:ascii="Arial" w:eastAsia="Times New Roman" w:hAnsi="Arial" w:cs="Arial"/>
+          <w:color w:val="000000"/>
+          <w:sz w:val="20"/>
+          <w:szCs w:val="20"/>
+          <w:lang w:eastAsia="en-GB"/>
+          <w14:ligatures w14:val="none"/>
+        </w:rPr>
+      </w:pPr>
+      <w:r>
+        <w:rPr>
+          <w:rFonts w:ascii="Arial" w:eastAsia="Times New Roman" w:hAnsi="Arial" w:cs="Arial"/>
+          <w:color w:val="000000"/>
+          <w:sz w:val="20"/>
+          <w:szCs w:val="20"/>
+          <w:lang w:eastAsia="en-GB"/>
+          <w14:ligatures w14:val="none"/>
+        </w:rPr>
+        <w:drawing>
+          <wp:inline distT="0" distB="0" distL="0" distR="0" wp14:anchorId="10FA5DD4" wp14:editId="6FEE4EA4">
+            <wp:extent cx="3963450" cy="4349750"/>
+            <wp:effectExtent l="0" t="0" r="0" b="0"/>
+            <wp:docPr id="195575039" name="Picture 1" descr="A screenshot of a computer screen&#10;&#10;Description automatically generated"/>
+            <wp:cNvGraphicFramePr>
+              <a:graphicFrameLocks xmlns:a="http://schemas.openxmlformats.org/drawingml/2006/main" noChangeAspect="1"/>
+            </wp:cNvGraphicFramePr>
+            <a:graphic xmlns:a="http://schemas.openxmlformats.org/drawingml/2006/main">
+              <a:graphicData uri="http://schemas.openxmlformats.org/drawingml/2006/picture">
+                <pic:pic xmlns:pic="http://schemas.openxmlformats.org/drawingml/2006/picture">
+                  <pic:nvPicPr>
+                    <pic:cNvPr id="195575039" name="Picture 1" descr="A screenshot of a computer screen&#10;&#10;Description automatically generated"/>
+                    <pic:cNvPicPr/>
+                  </pic:nvPicPr>
+                  <pic:blipFill rotWithShape="1">
+                    <a:blip r:embed="rId35"/>
+                    <a:srcRect l="705"/>
+                    <a:stretch/>
+                  </pic:blipFill>
+                  <pic:spPr bwMode="auto">
+                    <a:xfrm>
+                      <a:off x="0" y="0"/>
+                      <a:ext cx="3966678" cy="4353293"/>
+                    </a:xfrm>
+                    <a:prstGeom prst="rect">
+                      <a:avLst/>
+                    </a:prstGeom>
+                    <a:ln>
+                      <a:noFill/>
+                    </a:ln>
+                    <a:extLst>
+                      <a:ext uri="{53640926-AAD7-44D8-BBD7-CCE9431645EC}">
+                        <a14:shadowObscured xmlns:a14="http://schemas.microsoft.com/office/drawing/2010/main"/>
+                      </a:ext>
+                    </a:extLst>
+                  </pic:spPr>
+                </pic:pic>
+              </a:graphicData>
+            </a:graphic>
+          </wp:inline>
+        </w:drawing>
+      </w:r>
+    </w:p>
+    <w:p>
+      <w:pPr>
+        <w:shd w:val="clear" w:color="auto" w:fill="FFFFFF"/>
+        <w:spacing w:before="400" w:after="0" w:line="240" w:lineRule="auto"/>
+        <w:outlineLvl w:val="0"/>
+        <w:rPr>
+          <w:rFonts w:ascii="Arial" w:eastAsia="Times New Roman" w:hAnsi="Arial" w:cs="Arial"/>
+          <w:color w:val="000000"/>
+          <w:sz w:val="20"/>
+          <w:szCs w:val="20"/>
+          <w:lang w:eastAsia="en-GB"/>
+          <w14:ligatures w14:val="none"/>
+        </w:rPr>
+      </w:pPr>
+    </w:p>
+    <w:p>
+      <w:pPr>
+        <w:spacing w:after="0" w:line="240" w:lineRule="auto"/>
+        <w:ind w:firstLine="720"/>
+        <w:jc w:val="both"/>
+        <w:rPr>
+          <w:rFonts w:ascii="Arial" w:eastAsia="Times New Roman" w:hAnsi="Arial" w:cs="Arial"/>
+          <w:b/>
+          <w:bCs/>
+          <w:color w:val="000000"/>
+          <w:sz w:val="20"/>
+          <w:szCs w:val="20"/>
+          <w:lang w:eastAsia="en-GB"/>
+          <w14:ligatures w14:val="none"/>
+        </w:rPr>
+      </w:pPr>
+      <w:r>
+        <w:rPr>
+          <w:rFonts w:ascii="Arial" w:eastAsia="Times New Roman" w:hAnsi="Arial" w:cs="Arial"/>
+          <w:b/>
+          <w:bCs/>
+          <w:color w:val="000000"/>
+          <w:sz w:val="20"/>
+          <w:szCs w:val="20"/>
           <w:lang w:eastAsia="en-GB"/>
           <w14:ligatures w14:val="none"/>
         </w:rPr>
         <w:lastRenderedPageBreak/>
-        <w:t>3c) Con los programas realizados en la tarea 2f) (para las dos arquitecturas) obtenga lo</w:t>
-      </w:r>
-      <w:r>
-        <w:rPr>
-          <w:rFonts w:ascii="Arial" w:eastAsia="Times New Roman" w:hAnsi="Arial" w:cs="Arial"/>
-          <w:b/>
-          <w:bCs/>
-          <w:color w:val="000000"/>
+        <w:t xml:space="preserve">3. En qué se diferencia el código ensamblador que proporciona </w:t>
+      </w:r>
+      <w:proofErr w:type="spellStart"/>
+      <w:r>
+        <w:rPr>
+          <w:rFonts w:ascii="Arial" w:eastAsia="Times New Roman" w:hAnsi="Arial" w:cs="Arial"/>
+          <w:b/>
+          <w:bCs/>
+          <w:color w:val="000000"/>
+          <w:sz w:val="20"/>
+          <w:szCs w:val="20"/>
+          <w:lang w:eastAsia="en-GB"/>
+          <w14:ligatures w14:val="none"/>
+        </w:rPr>
+        <w:t>gcc</w:t>
+      </w:r>
+      <w:proofErr w:type="spellEnd"/>
+      <w:r>
+        <w:rPr>
+          <w:rFonts w:ascii="Arial" w:eastAsia="Times New Roman" w:hAnsi="Arial" w:cs="Arial"/>
+          <w:b/>
+          <w:bCs/>
+          <w:color w:val="000000"/>
+          <w:sz w:val="20"/>
+          <w:szCs w:val="20"/>
+          <w:lang w:eastAsia="en-GB"/>
+          <w14:ligatures w14:val="none"/>
+        </w:rPr>
+        <w:t xml:space="preserve"> con el </w:t>
+      </w:r>
+    </w:p>
+    <w:p>
+      <w:pPr>
+        <w:spacing w:after="0" w:line="240" w:lineRule="auto"/>
+        <w:ind w:firstLine="720"/>
+        <w:jc w:val="center"/>
+        <w:rPr>
+          <w:rFonts w:ascii="Arial" w:eastAsia="Times New Roman" w:hAnsi="Arial" w:cs="Arial"/>
+          <w:b/>
+          <w:bCs/>
+          <w:color w:val="000000"/>
+          <w:sz w:val="20"/>
+          <w:szCs w:val="20"/>
+          <w:lang w:eastAsia="en-GB"/>
+          <w14:ligatures w14:val="none"/>
+        </w:rPr>
+      </w:pPr>
+      <w:r>
+        <w:rPr>
+          <w:rFonts w:ascii="Arial" w:eastAsia="Times New Roman" w:hAnsi="Arial" w:cs="Arial"/>
+          <w:b/>
+          <w:bCs/>
+          <w:color w:val="000000"/>
+          <w:sz w:val="20"/>
+          <w:szCs w:val="20"/>
+          <w:lang w:eastAsia="en-GB"/>
+          <w14:ligatures w14:val="none"/>
+        </w:rPr>
+        <w:t xml:space="preserve">                                              </w:t>
+      </w:r>
+      <w:r>
+        <w:rPr>
+          <w:rFonts w:ascii="Arial" w:eastAsia="Times New Roman" w:hAnsi="Arial" w:cs="Arial"/>
+          <w:b/>
+          <w:bCs/>
+          <w:color w:val="000000"/>
+          <w:sz w:val="20"/>
+          <w:szCs w:val="20"/>
+          <w:lang w:eastAsia="en-GB"/>
+          <w14:ligatures w14:val="none"/>
+        </w:rPr>
+        <w:t>parámetro -S y</w:t>
+      </w:r>
+      <w:r>
+        <w:rPr>
+          <w:rFonts w:ascii="Arial" w:eastAsia="Times New Roman" w:hAnsi="Arial" w:cs="Arial"/>
+          <w:b/>
+          <w:bCs/>
+          <w:color w:val="000000"/>
+          <w:sz w:val="20"/>
+          <w:szCs w:val="20"/>
           <w:lang w:eastAsia="en-GB"/>
           <w14:ligatures w14:val="none"/>
         </w:rPr>
@@ -8865,82 +9761,143 @@
           <w:b/>
           <w:bCs/>
           <w:color w:val="000000"/>
-          <w:lang w:eastAsia="en-GB"/>
-          <w14:ligatures w14:val="none"/>
-        </w:rPr>
-        <w:t>siguiente</w:t>
-      </w:r>
-      <w:r>
-        <w:rPr>
-          <w:rFonts w:ascii="Arial" w:eastAsia="Times New Roman" w:hAnsi="Arial" w:cs="Arial"/>
-          <w:b/>
-          <w:bCs/>
-          <w:color w:val="000000"/>
-          <w:lang w:eastAsia="en-GB"/>
-          <w14:ligatures w14:val="none"/>
-        </w:rPr>
-        <w:t>:</w:t>
-      </w:r>
-    </w:p>
-    <w:p>
-      <w:pPr>
+          <w:sz w:val="20"/>
+          <w:szCs w:val="20"/>
+          <w:lang w:eastAsia="en-GB"/>
+          <w14:ligatures w14:val="none"/>
+        </w:rPr>
+        <w:t xml:space="preserve">la orden </w:t>
+      </w:r>
+      <w:proofErr w:type="spellStart"/>
+      <w:r>
+        <w:rPr>
+          <w:rFonts w:ascii="Arial" w:eastAsia="Times New Roman" w:hAnsi="Arial" w:cs="Arial"/>
+          <w:b/>
+          <w:bCs/>
+          <w:color w:val="000000"/>
+          <w:sz w:val="20"/>
+          <w:szCs w:val="20"/>
+          <w:lang w:eastAsia="en-GB"/>
+          <w14:ligatures w14:val="none"/>
+        </w:rPr>
+        <w:t>objdump</w:t>
+      </w:r>
+      <w:proofErr w:type="spellEnd"/>
+      <w:r>
+        <w:rPr>
+          <w:rFonts w:ascii="Arial" w:eastAsia="Times New Roman" w:hAnsi="Arial" w:cs="Arial"/>
+          <w:b/>
+          <w:bCs/>
+          <w:color w:val="000000"/>
+          <w:sz w:val="20"/>
+          <w:szCs w:val="20"/>
+          <w:lang w:eastAsia="en-GB"/>
+          <w14:ligatures w14:val="none"/>
+        </w:rPr>
+        <w:t xml:space="preserve"> -</w:t>
+      </w:r>
+      <w:r>
+        <w:rPr>
+          <w:rFonts w:ascii="Arial" w:eastAsia="Times New Roman" w:hAnsi="Arial" w:cs="Arial"/>
+          <w:b/>
+          <w:bCs/>
+          <w:color w:val="000000"/>
+          <w:sz w:val="20"/>
+          <w:szCs w:val="20"/>
+          <w:lang w:eastAsia="en-GB"/>
+          <w14:ligatures w14:val="none"/>
+        </w:rPr>
+        <w:t>j</w:t>
+      </w:r>
+      <w:r>
+        <w:rPr>
+          <w:rFonts w:ascii="Arial" w:eastAsia="Times New Roman" w:hAnsi="Arial" w:cs="Arial"/>
+          <w:b/>
+          <w:bCs/>
+          <w:color w:val="000000"/>
+          <w:sz w:val="20"/>
+          <w:szCs w:val="20"/>
+          <w:lang w:eastAsia="en-GB"/>
+          <w14:ligatures w14:val="none"/>
+        </w:rPr>
+        <w:t xml:space="preserve"> .</w:t>
+      </w:r>
+      <w:proofErr w:type="spellStart"/>
+      <w:r>
+        <w:rPr>
+          <w:rFonts w:ascii="Arial" w:eastAsia="Times New Roman" w:hAnsi="Arial" w:cs="Arial"/>
+          <w:b/>
+          <w:bCs/>
+          <w:color w:val="000000"/>
+          <w:sz w:val="20"/>
+          <w:szCs w:val="20"/>
+          <w:lang w:eastAsia="en-GB"/>
+          <w14:ligatures w14:val="none"/>
+        </w:rPr>
+        <w:t>text</w:t>
+      </w:r>
+      <w:proofErr w:type="spellEnd"/>
+      <w:r>
+        <w:rPr>
+          <w:rFonts w:ascii="Arial" w:eastAsia="Times New Roman" w:hAnsi="Arial" w:cs="Arial"/>
+          <w:b/>
+          <w:bCs/>
+          <w:color w:val="000000"/>
+          <w:sz w:val="20"/>
+          <w:szCs w:val="20"/>
+          <w:lang w:eastAsia="en-GB"/>
+          <w14:ligatures w14:val="none"/>
+        </w:rPr>
+        <w:t>?</w:t>
+      </w:r>
+    </w:p>
+    <w:p>
+      <w:pPr>
+        <w:shd w:val="clear" w:color="auto" w:fill="FFFFFF"/>
+        <w:spacing w:after="0" w:line="240" w:lineRule="auto"/>
+        <w:outlineLvl w:val="0"/>
+        <w:rPr>
+          <w:rFonts w:ascii="Arial" w:eastAsia="Times New Roman" w:hAnsi="Arial" w:cs="Arial"/>
+          <w:color w:val="000000"/>
+          <w:sz w:val="20"/>
+          <w:szCs w:val="20"/>
+          <w:lang w:eastAsia="en-GB"/>
+          <w14:ligatures w14:val="none"/>
+        </w:rPr>
+      </w:pPr>
+    </w:p>
+    <w:p>
+      <w:pPr>
+        <w:shd w:val="clear" w:color="auto" w:fill="FFFFFF"/>
         <w:spacing w:after="0" w:line="240" w:lineRule="auto"/>
         <w:jc w:val="both"/>
-        <w:rPr>
-          <w:rFonts w:ascii="Arial" w:eastAsia="Times New Roman" w:hAnsi="Arial" w:cs="Arial"/>
-          <w:b/>
-          <w:bCs/>
-          <w:color w:val="000000"/>
-          <w:lang w:eastAsia="en-GB"/>
-          <w14:ligatures w14:val="none"/>
-        </w:rPr>
-      </w:pPr>
-    </w:p>
-    <w:p>
-      <w:pPr>
-        <w:spacing w:after="0" w:line="240" w:lineRule="auto"/>
-        <w:jc w:val="both"/>
-        <w:rPr>
-          <w:rFonts w:ascii="Arial" w:eastAsia="Times New Roman" w:hAnsi="Arial" w:cs="Arial"/>
-          <w:b/>
-          <w:bCs/>
-          <w:color w:val="000000"/>
-          <w:sz w:val="20"/>
-          <w:szCs w:val="20"/>
-          <w:lang w:eastAsia="en-GB"/>
-          <w14:ligatures w14:val="none"/>
-        </w:rPr>
-      </w:pPr>
-      <w:r>
-        <w:rPr>
-          <w:rFonts w:ascii="Arial" w:eastAsia="Times New Roman" w:hAnsi="Arial" w:cs="Arial"/>
-          <w:b/>
-          <w:bCs/>
-          <w:color w:val="000000"/>
-          <w:lang w:eastAsia="en-GB"/>
-          <w14:ligatures w14:val="none"/>
-        </w:rPr>
-        <w:t xml:space="preserve">1. </w:t>
-      </w:r>
-      <w:r>
-        <w:rPr>
-          <w:rFonts w:ascii="Arial" w:eastAsia="Times New Roman" w:hAnsi="Arial" w:cs="Arial"/>
-          <w:b/>
-          <w:bCs/>
-          <w:color w:val="000000"/>
-          <w:sz w:val="20"/>
-          <w:szCs w:val="20"/>
-          <w:lang w:eastAsia="en-GB"/>
-          <w14:ligatures w14:val="none"/>
-        </w:rPr>
-        <w:t xml:space="preserve">Use </w:t>
-      </w:r>
-      <w:proofErr w:type="spellStart"/>
-      <w:r>
-        <w:rPr>
-          <w:rFonts w:ascii="Arial" w:eastAsia="Times New Roman" w:hAnsi="Arial" w:cs="Arial"/>
-          <w:b/>
-          <w:bCs/>
+        <w:outlineLvl w:val="0"/>
+        <w:rPr>
+          <w:rFonts w:ascii="Arial" w:eastAsia="Times New Roman" w:hAnsi="Arial" w:cs="Arial"/>
+          <w:color w:val="000000"/>
+          <w:sz w:val="20"/>
+          <w:szCs w:val="20"/>
+          <w:lang w:eastAsia="en-GB"/>
+          <w14:ligatures w14:val="none"/>
+        </w:rPr>
+      </w:pPr>
+      <w:r>
+        <w:rPr>
+          <w:rFonts w:ascii="Arial" w:eastAsia="Times New Roman" w:hAnsi="Arial" w:cs="Arial"/>
+          <w:color w:val="000000"/>
+          <w:sz w:val="20"/>
+          <w:szCs w:val="20"/>
+          <w:lang w:eastAsia="en-GB"/>
+          <w14:ligatures w14:val="none"/>
+        </w:rPr>
+        <w:t xml:space="preserve">En la figura siguiente se muestra a la izquierda el contenido del archivo en código ensamblador generado y a la derecha el resultado de desensamblar usando </w:t>
+      </w:r>
+      <w:proofErr w:type="spellStart"/>
+      <w:r>
+        <w:rPr>
+          <w:rFonts w:ascii="Arial" w:eastAsia="Times New Roman" w:hAnsi="Arial" w:cs="Arial"/>
+          <w:i/>
+          <w:iCs/>
           <w:color w:val="000000"/>
           <w:sz w:val="20"/>
           <w:szCs w:val="20"/>
@@ -8953,141 +9910,115 @@
       <w:r>
         <w:rPr>
           <w:rFonts w:ascii="Arial" w:eastAsia="Times New Roman" w:hAnsi="Arial" w:cs="Arial"/>
-          <w:b/>
-          <w:bCs/>
-          <w:color w:val="000000"/>
-          <w:sz w:val="20"/>
-          <w:szCs w:val="20"/>
-          <w:lang w:eastAsia="en-GB"/>
-          <w14:ligatures w14:val="none"/>
-        </w:rPr>
-        <w:t>, u otras órdenes que conozca, para averiguar en qué dirección de la memoria empieza cada función que usted ha definido y cuánto ocupa cada función.</w:t>
-      </w:r>
-    </w:p>
-    <w:p>
-      <w:pPr>
-        <w:spacing w:after="0" w:line="240" w:lineRule="auto"/>
-        <w:jc w:val="both"/>
-        <w:rPr>
-          <w:rFonts w:ascii="Arial" w:eastAsia="Times New Roman" w:hAnsi="Arial" w:cs="Arial"/>
-          <w:b/>
-          <w:bCs/>
-          <w:color w:val="000000"/>
-          <w:sz w:val="20"/>
-          <w:szCs w:val="20"/>
-          <w:lang w:eastAsia="en-GB"/>
-          <w14:ligatures w14:val="none"/>
-        </w:rPr>
-      </w:pPr>
-    </w:p>
-    <w:p>
-      <w:pPr>
-        <w:spacing w:after="0" w:line="240" w:lineRule="auto"/>
-        <w:jc w:val="both"/>
-        <w:rPr>
-          <w:rFonts w:ascii="Arial" w:eastAsia="Times New Roman" w:hAnsi="Arial" w:cs="Arial"/>
-          <w:b/>
-          <w:bCs/>
-          <w:color w:val="000000"/>
-          <w:sz w:val="20"/>
-          <w:szCs w:val="20"/>
-          <w:lang w:eastAsia="en-GB"/>
-          <w14:ligatures w14:val="none"/>
-        </w:rPr>
-      </w:pPr>
-    </w:p>
-    <w:p>
-      <w:pPr>
-        <w:spacing w:after="0" w:line="240" w:lineRule="auto"/>
-        <w:jc w:val="both"/>
-        <w:rPr>
-          <w:rFonts w:ascii="Arial" w:eastAsia="Times New Roman" w:hAnsi="Arial" w:cs="Arial"/>
-          <w:b/>
-          <w:bCs/>
-          <w:color w:val="000000"/>
-          <w:sz w:val="20"/>
-          <w:szCs w:val="20"/>
-          <w:lang w:eastAsia="en-GB"/>
-          <w14:ligatures w14:val="none"/>
-        </w:rPr>
-      </w:pPr>
-    </w:p>
-    <w:p>
-      <w:pPr>
-        <w:spacing w:after="0" w:line="240" w:lineRule="auto"/>
-        <w:jc w:val="both"/>
-        <w:rPr>
-          <w:rFonts w:ascii="Arial" w:eastAsia="Times New Roman" w:hAnsi="Arial" w:cs="Arial"/>
-          <w:b/>
-          <w:bCs/>
-          <w:color w:val="000000"/>
-          <w:sz w:val="20"/>
-          <w:szCs w:val="20"/>
-          <w:lang w:eastAsia="en-GB"/>
-          <w14:ligatures w14:val="none"/>
-        </w:rPr>
-      </w:pPr>
-    </w:p>
-    <w:p>
-      <w:pPr>
-        <w:spacing w:after="0" w:line="240" w:lineRule="auto"/>
-        <w:jc w:val="both"/>
-        <w:rPr>
-          <w:rFonts w:ascii="Arial" w:eastAsia="Times New Roman" w:hAnsi="Arial" w:cs="Arial"/>
-          <w:b/>
-          <w:bCs/>
-          <w:color w:val="000000"/>
-          <w:sz w:val="20"/>
-          <w:szCs w:val="20"/>
-          <w:lang w:eastAsia="en-GB"/>
-          <w14:ligatures w14:val="none"/>
-        </w:rPr>
-      </w:pPr>
-      <w:r>
-        <w:rPr>
-          <w:rFonts w:ascii="Arial" w:eastAsia="Times New Roman" w:hAnsi="Arial" w:cs="Arial"/>
-          <w:b/>
-          <w:bCs/>
-          <w:color w:val="000000"/>
-          <w:sz w:val="20"/>
-          <w:szCs w:val="20"/>
-          <w:lang w:eastAsia="en-GB"/>
-          <w14:ligatures w14:val="none"/>
-        </w:rPr>
-        <w:t>-------------------------------------------------------------------------------------------------------------------------------</w:t>
-      </w:r>
-    </w:p>
-    <w:p>
-      <w:pPr>
-        <w:spacing w:after="0" w:line="240" w:lineRule="auto"/>
-        <w:jc w:val="both"/>
-        <w:rPr>
-          <w:rFonts w:ascii="Arial" w:eastAsia="Times New Roman" w:hAnsi="Arial" w:cs="Arial"/>
-          <w:b/>
-          <w:bCs/>
-          <w:color w:val="000000"/>
-          <w:sz w:val="20"/>
-          <w:szCs w:val="20"/>
-          <w:lang w:eastAsia="en-GB"/>
-          <w14:ligatures w14:val="none"/>
-        </w:rPr>
-      </w:pPr>
-    </w:p>
-    <w:p>
-      <w:pPr>
-        <w:spacing w:after="0" w:line="240" w:lineRule="auto"/>
-        <w:jc w:val="both"/>
-        <w:rPr>
-          <w:rFonts w:ascii="Arial" w:eastAsia="Times New Roman" w:hAnsi="Arial" w:cs="Arial"/>
-          <w:b/>
-          <w:bCs/>
-          <w:color w:val="000000"/>
-          <w:sz w:val="20"/>
-          <w:szCs w:val="20"/>
-          <w:lang w:eastAsia="en-GB"/>
-          <w14:ligatures w14:val="none"/>
-        </w:rPr>
-      </w:pPr>
+          <w:color w:val="000000"/>
+          <w:sz w:val="20"/>
+          <w:szCs w:val="20"/>
+          <w:lang w:eastAsia="en-GB"/>
+          <w14:ligatures w14:val="none"/>
+        </w:rPr>
+        <w:t xml:space="preserve">. En el código generado se observa una representación en ensamblador del código escrito en C. Lo que muestra </w:t>
+      </w:r>
+      <w:proofErr w:type="spellStart"/>
+      <w:r>
+        <w:rPr>
+          <w:rFonts w:ascii="Arial" w:eastAsia="Times New Roman" w:hAnsi="Arial" w:cs="Arial"/>
+          <w:i/>
+          <w:iCs/>
+          <w:color w:val="000000"/>
+          <w:sz w:val="20"/>
+          <w:szCs w:val="20"/>
+          <w:lang w:eastAsia="en-GB"/>
+          <w14:ligatures w14:val="none"/>
+        </w:rPr>
+        <w:t>objdump</w:t>
+      </w:r>
+      <w:proofErr w:type="spellEnd"/>
+      <w:r>
+        <w:rPr>
+          <w:rFonts w:ascii="Arial" w:eastAsia="Times New Roman" w:hAnsi="Arial" w:cs="Arial"/>
+          <w:color w:val="000000"/>
+          <w:sz w:val="20"/>
+          <w:szCs w:val="20"/>
+          <w:lang w:eastAsia="en-GB"/>
+          <w14:ligatures w14:val="none"/>
+        </w:rPr>
+        <w:t>, en cambio, es el resultado del código compilado, por lo que contiene mucha más información acerca del comportamiento del código y sus relaciones con procesos de nivel más bajo.</w:t>
+      </w:r>
+    </w:p>
+    <w:p>
+      <w:pPr>
+        <w:shd w:val="clear" w:color="auto" w:fill="FFFFFF"/>
+        <w:spacing w:after="0" w:line="240" w:lineRule="auto"/>
+        <w:outlineLvl w:val="0"/>
+        <w:rPr>
+          <w:rFonts w:ascii="Arial" w:eastAsia="Times New Roman" w:hAnsi="Arial" w:cs="Arial"/>
+          <w:color w:val="000000"/>
+          <w:sz w:val="20"/>
+          <w:szCs w:val="20"/>
+          <w:lang w:eastAsia="en-GB"/>
+          <w14:ligatures w14:val="none"/>
+        </w:rPr>
+      </w:pPr>
+    </w:p>
+    <w:p>
+      <w:pPr>
+        <w:shd w:val="clear" w:color="auto" w:fill="FFFFFF"/>
+        <w:spacing w:after="0" w:line="240" w:lineRule="auto"/>
+        <w:outlineLvl w:val="0"/>
+        <w:rPr>
+          <w:rFonts w:ascii="Arial" w:eastAsia="Times New Roman" w:hAnsi="Arial" w:cs="Arial"/>
+          <w:color w:val="000000"/>
+          <w:sz w:val="20"/>
+          <w:szCs w:val="20"/>
+          <w:lang w:eastAsia="en-GB"/>
+          <w14:ligatures w14:val="none"/>
+        </w:rPr>
+      </w:pPr>
+      <w:r>
+        <w:rPr>
+          <w:rFonts w:ascii="Arial" w:eastAsia="Times New Roman" w:hAnsi="Arial" w:cs="Arial"/>
+          <w:color w:val="000000"/>
+          <w:sz w:val="20"/>
+          <w:szCs w:val="20"/>
+          <w:lang w:eastAsia="en-GB"/>
+          <w14:ligatures w14:val="none"/>
+        </w:rPr>
+        <w:drawing>
+          <wp:inline distT="0" distB="0" distL="0" distR="0" wp14:anchorId="244BC9C0" wp14:editId="0A8796A8">
+            <wp:extent cx="5400040" cy="2220595"/>
+            <wp:effectExtent l="0" t="0" r="0" b="8255"/>
+            <wp:docPr id="203106635" name="Picture 1" descr="A screenshot of a computer&#10;&#10;Description automatically generated"/>
+            <wp:cNvGraphicFramePr>
+              <a:graphicFrameLocks xmlns:a="http://schemas.openxmlformats.org/drawingml/2006/main" noChangeAspect="1"/>
+            </wp:cNvGraphicFramePr>
+            <a:graphic xmlns:a="http://schemas.openxmlformats.org/drawingml/2006/main">
+              <a:graphicData uri="http://schemas.openxmlformats.org/drawingml/2006/picture">
+                <pic:pic xmlns:pic="http://schemas.openxmlformats.org/drawingml/2006/picture">
+                  <pic:nvPicPr>
+                    <pic:cNvPr id="203106635" name="Picture 1" descr="A screenshot of a computer&#10;&#10;Description automatically generated"/>
+                    <pic:cNvPicPr/>
+                  </pic:nvPicPr>
+                  <pic:blipFill>
+                    <a:blip r:embed="rId36"/>
+                    <a:stretch>
+                      <a:fillRect/>
+                    </a:stretch>
+                  </pic:blipFill>
+                  <pic:spPr>
+                    <a:xfrm>
+                      <a:off x="0" y="0"/>
+                      <a:ext cx="5400040" cy="2220595"/>
+                    </a:xfrm>
+                    <a:prstGeom prst="rect">
+                      <a:avLst/>
+                    </a:prstGeom>
+                  </pic:spPr>
+                </pic:pic>
+              </a:graphicData>
+            </a:graphic>
+          </wp:inline>
+        </w:drawing>
+      </w:r>
     </w:p>
     <w:p>
       <w:pPr>
@@ -9641,7 +10572,7 @@
                     <pic:cNvPicPr/>
                   </pic:nvPicPr>
                   <pic:blipFill>
-                    <a:blip r:embed="rId34"/>
+                    <a:blip r:embed="rId37"/>
                     <a:stretch>
                       <a:fillRect/>
                     </a:stretch>
@@ -9799,7 +10730,7 @@
                     <pic:cNvPicPr/>
                   </pic:nvPicPr>
                   <pic:blipFill rotWithShape="1">
-                    <a:blip r:embed="rId35"/>
+                    <a:blip r:embed="rId38"/>
                     <a:srcRect t="5934"/>
                     <a:stretch/>
                   </pic:blipFill>
@@ -9995,6 +10926,7 @@
           <w:lang w:eastAsia="en-GB"/>
           <w14:ligatures w14:val="none"/>
         </w:rPr>
+        <w:lastRenderedPageBreak/>
         <w:drawing>
           <wp:inline distT="0" distB="0" distL="0" distR="0" wp14:anchorId="6B4E50A9" wp14:editId="36794DA5">
             <wp:extent cx="5400040" cy="908050"/>
@@ -10011,7 +10943,7 @@
                     <pic:cNvPicPr/>
                   </pic:nvPicPr>
                   <pic:blipFill>
-                    <a:blip r:embed="rId36"/>
+                    <a:blip r:embed="rId39"/>
                     <a:stretch>
                       <a:fillRect/>
                     </a:stretch>
@@ -10338,7 +11270,7 @@
                     <pic:cNvPicPr/>
                   </pic:nvPicPr>
                   <pic:blipFill rotWithShape="1">
-                    <a:blip r:embed="rId37"/>
+                    <a:blip r:embed="rId40"/>
                     <a:srcRect t="24692" b="-1"/>
                     <a:stretch/>
                   </pic:blipFill>
@@ -10577,7 +11509,7 @@
                     </pic:cNvPicPr>
                   </pic:nvPicPr>
                   <pic:blipFill>
-                    <a:blip r:embed="rId38">
+                    <a:blip r:embed="rId41">
                       <a:extLst>
                         <a:ext uri="{28A0092B-C50C-407E-A947-70E740481C1C}">
                           <a14:useLocalDpi xmlns:a14="http://schemas.microsoft.com/office/drawing/2010/main" val="0"/>
@@ -10614,96 +11546,6 @@
           <w:rFonts w:eastAsia="Times New Roman"/>
         </w:rPr>
       </w:pPr>
-    </w:p>
-    <w:p>
-      <w:pPr>
-        <w:pStyle w:val="Sutitulos"/>
-        <w:jc w:val="center"/>
-        <w:rPr>
-          <w:rFonts w:eastAsia="Times New Roman"/>
-        </w:rPr>
-      </w:pPr>
-    </w:p>
-    <w:p>
-      <w:pPr>
-        <w:pStyle w:val="Sutitulos"/>
-        <w:jc w:val="center"/>
-        <w:rPr>
-          <w:rFonts w:eastAsia="Times New Roman"/>
-        </w:rPr>
-      </w:pPr>
-    </w:p>
-    <w:p>
-      <w:pPr>
-        <w:pStyle w:val="Sutitulos"/>
-        <w:jc w:val="center"/>
-        <w:rPr>
-          <w:rFonts w:eastAsia="Times New Roman"/>
-        </w:rPr>
-      </w:pPr>
-    </w:p>
-    <w:p>
-      <w:pPr>
-        <w:pStyle w:val="Sutitulos"/>
-        <w:jc w:val="center"/>
-        <w:rPr>
-          <w:rFonts w:eastAsia="Times New Roman"/>
-        </w:rPr>
-      </w:pPr>
-    </w:p>
-    <w:p>
-      <w:pPr>
-        <w:pStyle w:val="Sutitulos"/>
-        <w:jc w:val="center"/>
-        <w:rPr>
-          <w:rFonts w:eastAsia="Times New Roman"/>
-        </w:rPr>
-      </w:pPr>
-    </w:p>
-    <w:p>
-      <w:pPr>
-        <w:pStyle w:val="Sutitulos"/>
-        <w:jc w:val="center"/>
-        <w:rPr>
-          <w:rFonts w:eastAsia="Times New Roman"/>
-        </w:rPr>
-      </w:pPr>
-    </w:p>
-    <w:p>
-      <w:pPr>
-        <w:pStyle w:val="Sutitulos"/>
-        <w:jc w:val="center"/>
-        <w:rPr>
-          <w:rFonts w:eastAsia="Times New Roman"/>
-        </w:rPr>
-      </w:pPr>
-    </w:p>
-    <w:p>
-      <w:pPr>
-        <w:pStyle w:val="Sutitulos"/>
-        <w:jc w:val="center"/>
-        <w:rPr>
-          <w:rFonts w:eastAsia="Times New Roman"/>
-        </w:rPr>
-      </w:pPr>
-    </w:p>
-    <w:p>
-      <w:pPr>
-        <w:pStyle w:val="Sutitulos"/>
-        <w:jc w:val="center"/>
-        <w:rPr>
-          <w:rFonts w:eastAsia="Times New Roman"/>
-        </w:rPr>
-      </w:pPr>
-    </w:p>
-    <w:p>
-      <w:pPr>
-        <w:pStyle w:val="Sutitulos"/>
-        <w:jc w:val="center"/>
-        <w:rPr>
-          <w:rFonts w:eastAsia="Times New Roman"/>
-        </w:rPr>
-      </w:pPr>
       <w:r>
         <w:rPr>
           <w:rFonts w:eastAsia="Times New Roman"/>
@@ -10912,7 +11754,6 @@
           <w:lang w:eastAsia="en-GB"/>
           <w14:ligatures w14:val="none"/>
         </w:rPr>
-        <w:lastRenderedPageBreak/>
         <w:t xml:space="preserve">En primer </w:t>
       </w:r>
       <w:proofErr w:type="gramStart"/>
@@ -11023,7 +11864,7 @@
                     <pic:cNvPicPr/>
                   </pic:nvPicPr>
                   <pic:blipFill rotWithShape="1">
-                    <a:blip r:embed="rId39"/>
+                    <a:blip r:embed="rId42"/>
                     <a:srcRect l="504" t="5072" b="-1"/>
                     <a:stretch/>
                   </pic:blipFill>
@@ -11216,6 +12057,7 @@
           <w:szCs w:val="20"/>
           <w:lang w:val="en-GB"/>
         </w:rPr>
+        <w:lastRenderedPageBreak/>
         <w:t>prog_b.elf</w:t>
       </w:r>
       <w:proofErr w:type="spellEnd"/>
@@ -11631,7 +12473,7 @@
                     <pic:cNvPicPr/>
                   </pic:nvPicPr>
                   <pic:blipFill rotWithShape="1">
-                    <a:blip r:embed="rId40"/>
+                    <a:blip r:embed="rId43"/>
                     <a:srcRect t="4699" b="1"/>
                     <a:stretch/>
                   </pic:blipFill>
@@ -11751,7 +12593,7 @@
                     <pic:cNvPicPr/>
                   </pic:nvPicPr>
                   <pic:blipFill rotWithShape="1">
-                    <a:blip r:embed="rId41"/>
+                    <a:blip r:embed="rId44"/>
                     <a:srcRect t="13825" b="1"/>
                     <a:stretch/>
                   </pic:blipFill>
@@ -11852,7 +12694,7 @@
                     <pic:cNvPicPr/>
                   </pic:nvPicPr>
                   <pic:blipFill>
-                    <a:blip r:embed="rId42"/>
+                    <a:blip r:embed="rId45"/>
                     <a:stretch>
                       <a:fillRect/>
                     </a:stretch>
@@ -11927,7 +12769,7 @@
                     <pic:cNvPicPr/>
                   </pic:nvPicPr>
                   <pic:blipFill rotWithShape="1">
-                    <a:blip r:embed="rId43"/>
+                    <a:blip r:embed="rId46"/>
                     <a:srcRect t="3574"/>
                     <a:stretch/>
                   </pic:blipFill>
@@ -12027,7 +12869,7 @@
                     <pic:cNvPicPr/>
                   </pic:nvPicPr>
                   <pic:blipFill rotWithShape="1">
-                    <a:blip r:embed="rId44"/>
+                    <a:blip r:embed="rId47"/>
                     <a:srcRect t="16086" b="-1"/>
                     <a:stretch/>
                   </pic:blipFill>
@@ -12126,7 +12968,6 @@
           <w:rFonts w:ascii="Arial" w:hAnsi="Arial" w:cs="Arial"/>
           <w:noProof/>
         </w:rPr>
-        <w:lastRenderedPageBreak/>
         <w:drawing>
           <wp:inline distT="0" distB="0" distL="0" distR="0" wp14:anchorId="086D831D" wp14:editId="5259EB8E">
             <wp:extent cx="5400040" cy="125277"/>
@@ -12143,7 +12984,7 @@
                     <pic:cNvPicPr/>
                   </pic:nvPicPr>
                   <pic:blipFill rotWithShape="1">
-                    <a:blip r:embed="rId45"/>
+                    <a:blip r:embed="rId48"/>
                     <a:srcRect t="30287"/>
                     <a:stretch/>
                   </pic:blipFill>
@@ -12239,7 +13080,7 @@
                     <pic:cNvPicPr/>
                   </pic:nvPicPr>
                   <pic:blipFill rotWithShape="1">
-                    <a:blip r:embed="rId46"/>
+                    <a:blip r:embed="rId49"/>
                     <a:srcRect t="20756"/>
                     <a:stretch/>
                   </pic:blipFill>
@@ -12446,6 +13287,7 @@
           <w:lang w:eastAsia="en-GB"/>
           <w14:ligatures w14:val="none"/>
         </w:rPr>
+        <w:lastRenderedPageBreak/>
         <w:t>Procediendo de forma similar a la tarea anterior obtenemos que la arquitectura para la que este programa fue compilado es ARM de 32 bits y que está enlazado dinámicamente.</w:t>
       </w:r>
       <w:r>
@@ -12508,7 +13350,7 @@
                     <pic:cNvPicPr/>
                   </pic:nvPicPr>
                   <pic:blipFill rotWithShape="1">
-                    <a:blip r:embed="rId47"/>
+                    <a:blip r:embed="rId50"/>
                     <a:srcRect t="11886"/>
                     <a:stretch/>
                   </pic:blipFill>
@@ -12752,7 +13594,7 @@
                     <pic:cNvPicPr/>
                   </pic:nvPicPr>
                   <pic:blipFill rotWithShape="1">
-                    <a:blip r:embed="rId48"/>
+                    <a:blip r:embed="rId51"/>
                     <a:srcRect t="1237"/>
                     <a:stretch/>
                   </pic:blipFill>
@@ -12926,7 +13768,7 @@
                     <pic:cNvPicPr/>
                   </pic:nvPicPr>
                   <pic:blipFill rotWithShape="1">
-                    <a:blip r:embed="rId49"/>
+                    <a:blip r:embed="rId52"/>
                     <a:srcRect t="6857"/>
                     <a:stretch/>
                   </pic:blipFill>
@@ -12990,7 +13832,6 @@
           <w:sz w:val="18"/>
           <w:szCs w:val="18"/>
         </w:rPr>
-        <w:lastRenderedPageBreak/>
         <w:t>Dirección física blob = (dirección blob en sección – dirección comienzo sección) + offset sección</w:t>
       </w:r>
     </w:p>
@@ -13236,6 +14077,7 @@
           <w:sz w:val="20"/>
           <w:szCs w:val="20"/>
         </w:rPr>
+        <w:lastRenderedPageBreak/>
         <w:drawing>
           <wp:inline distT="0" distB="0" distL="0" distR="0" wp14:anchorId="29E67B61" wp14:editId="674C03E7">
             <wp:extent cx="5398770" cy="783772"/>
@@ -13252,7 +14094,7 @@
                     <pic:cNvPicPr/>
                   </pic:nvPicPr>
                   <pic:blipFill rotWithShape="1">
-                    <a:blip r:embed="rId50"/>
+                    <a:blip r:embed="rId53"/>
                     <a:srcRect t="3448" b="5506"/>
                     <a:stretch/>
                   </pic:blipFill>
@@ -13371,7 +14213,7 @@
                     <pic:cNvPicPr/>
                   </pic:nvPicPr>
                   <pic:blipFill>
-                    <a:blip r:embed="rId51"/>
+                    <a:blip r:embed="rId54"/>
                     <a:stretch>
                       <a:fillRect/>
                     </a:stretch>
@@ -13473,7 +14315,7 @@
                     <pic:cNvPicPr/>
                   </pic:nvPicPr>
                   <pic:blipFill rotWithShape="1">
-                    <a:blip r:embed="rId52"/>
+                    <a:blip r:embed="rId55"/>
                     <a:srcRect t="5568"/>
                     <a:stretch/>
                   </pic:blipFill>
@@ -13604,7 +14446,7 @@
                     <pic:cNvPicPr/>
                   </pic:nvPicPr>
                   <pic:blipFill>
-                    <a:blip r:embed="rId53"/>
+                    <a:blip r:embed="rId56"/>
                     <a:stretch>
                       <a:fillRect/>
                     </a:stretch>
@@ -13639,7 +14481,6 @@
           <w:sz w:val="20"/>
           <w:szCs w:val="20"/>
         </w:rPr>
-        <w:lastRenderedPageBreak/>
         <w:t>Además, ejecutando el programa de forma similar al ejercicio 5, se encuentra un nuevo mensaje secreto.</w:t>
       </w:r>
     </w:p>
@@ -13674,7 +14515,7 @@
                     <pic:cNvPicPr/>
                   </pic:nvPicPr>
                   <pic:blipFill rotWithShape="1">
-                    <a:blip r:embed="rId54"/>
+                    <a:blip r:embed="rId57"/>
                     <a:srcRect l="529"/>
                     <a:stretch/>
                   </pic:blipFill>
@@ -13843,6 +14684,7 @@
           <w:lang w:eastAsia="en-GB"/>
           <w14:ligatures w14:val="none"/>
         </w:rPr>
+        <w:lastRenderedPageBreak/>
         <w:t>De forma similar al apartado anterior, se calculará la dirección de interés y se extraerá la información solicitada.</w:t>
       </w:r>
     </w:p>
@@ -14014,7 +14856,7 @@
                     <pic:cNvPicPr/>
                   </pic:nvPicPr>
                   <pic:blipFill rotWithShape="1">
-                    <a:blip r:embed="rId55"/>
+                    <a:blip r:embed="rId58"/>
                     <a:srcRect t="5042"/>
                     <a:stretch/>
                   </pic:blipFill>
@@ -14269,7 +15111,7 @@
                     <pic:cNvPicPr/>
                   </pic:nvPicPr>
                   <pic:blipFill>
-                    <a:blip r:embed="rId56"/>
+                    <a:blip r:embed="rId59"/>
                     <a:stretch>
                       <a:fillRect/>
                     </a:stretch>
@@ -14488,7 +15330,7 @@
                     <pic:cNvPicPr/>
                   </pic:nvPicPr>
                   <pic:blipFill>
-                    <a:blip r:embed="rId57"/>
+                    <a:blip r:embed="rId60"/>
                     <a:stretch>
                       <a:fillRect/>
                     </a:stretch>
@@ -14676,7 +15518,6 @@
           <w:sz w:val="20"/>
           <w:szCs w:val="20"/>
         </w:rPr>
-        <w:lastRenderedPageBreak/>
         <w:drawing>
           <wp:inline distT="0" distB="0" distL="0" distR="0" wp14:anchorId="0BCF02D4" wp14:editId="1FAC3065">
             <wp:extent cx="5400040" cy="901156"/>
@@ -14693,7 +15534,7 @@
                     <pic:cNvPicPr/>
                   </pic:nvPicPr>
                   <pic:blipFill rotWithShape="1">
-                    <a:blip r:embed="rId58"/>
+                    <a:blip r:embed="rId61"/>
                     <a:srcRect t="2931"/>
                     <a:stretch/>
                   </pic:blipFill>
@@ -14850,6 +15691,7 @@
           <w:sz w:val="20"/>
           <w:szCs w:val="20"/>
         </w:rPr>
+        <w:lastRenderedPageBreak/>
         <w:drawing>
           <wp:inline distT="0" distB="0" distL="0" distR="0" wp14:anchorId="2BC96111" wp14:editId="679DA2DD">
             <wp:extent cx="4313308" cy="1453662"/>
@@ -14866,7 +15708,7 @@
                     <pic:cNvPicPr/>
                   </pic:nvPicPr>
                   <pic:blipFill>
-                    <a:blip r:embed="rId59"/>
+                    <a:blip r:embed="rId62"/>
                     <a:stretch>
                       <a:fillRect/>
                     </a:stretch>
@@ -15048,7 +15890,7 @@
                     <pic:cNvPicPr/>
                   </pic:nvPicPr>
                   <pic:blipFill>
-                    <a:blip r:embed="rId60"/>
+                    <a:blip r:embed="rId63"/>
                     <a:stretch>
                       <a:fillRect/>
                     </a:stretch>
@@ -15175,7 +16017,7 @@
                     <pic:cNvPicPr/>
                   </pic:nvPicPr>
                   <pic:blipFill>
-                    <a:blip r:embed="rId61"/>
+                    <a:blip r:embed="rId64"/>
                     <a:stretch>
                       <a:fillRect/>
                     </a:stretch>
@@ -15333,7 +16175,7 @@
                     <pic:cNvPicPr/>
                   </pic:nvPicPr>
                   <pic:blipFill rotWithShape="1">
-                    <a:blip r:embed="rId62"/>
+                    <a:blip r:embed="rId65"/>
                     <a:srcRect b="6462"/>
                     <a:stretch/>
                   </pic:blipFill>
@@ -15545,17 +16387,7 @@
           <w:lang w:eastAsia="en-GB"/>
           <w14:ligatures w14:val="none"/>
         </w:rPr>
-        <w:t xml:space="preserve">la inicialización </w:t>
-      </w:r>
-      <w:r>
-        <w:rPr>
-          <w:rFonts w:ascii="Arial" w:eastAsia="Times New Roman" w:hAnsi="Arial" w:cs="Arial"/>
-          <w:color w:val="000000"/>
-          <w:lang w:eastAsia="en-GB"/>
-          <w14:ligatures w14:val="none"/>
-        </w:rPr>
-        <w:lastRenderedPageBreak/>
-        <w:t>de registros</w:t>
+        <w:t>la inicialización de registros</w:t>
       </w:r>
       <w:r>
         <w:rPr>
@@ -15742,7 +16574,7 @@
                     <pic:cNvPicPr/>
                   </pic:nvPicPr>
                   <pic:blipFill>
-                    <a:blip r:embed="rId63"/>
+                    <a:blip r:embed="rId66"/>
                     <a:stretch>
                       <a:fillRect/>
                     </a:stretch>
@@ -15921,6 +16753,7 @@
       <w:r>
         <w:rPr>
           <w:rFonts w:ascii="Arial" w:eastAsia="Times New Roman" w:hAnsi="Arial" w:cs="Arial"/>
+          <w:noProof/>
           <w:color w:val="000000"/>
           <w:sz w:val="20"/>
           <w:szCs w:val="20"/>
@@ -15943,7 +16776,7 @@
                     <pic:cNvPicPr/>
                   </pic:nvPicPr>
                   <pic:blipFill rotWithShape="1">
-                    <a:blip r:embed="rId64"/>
+                    <a:blip r:embed="rId67"/>
                     <a:srcRect/>
                     <a:stretch/>
                   </pic:blipFill>
@@ -16045,6 +16878,7 @@
       <w:r>
         <w:rPr>
           <w:rFonts w:ascii="Arial" w:eastAsia="Times New Roman" w:hAnsi="Arial" w:cs="Arial"/>
+          <w:noProof/>
           <w:color w:val="000000"/>
           <w:sz w:val="20"/>
           <w:szCs w:val="20"/>
@@ -16067,7 +16901,7 @@
                     <pic:cNvPicPr/>
                   </pic:nvPicPr>
                   <pic:blipFill>
-                    <a:blip r:embed="rId65"/>
+                    <a:blip r:embed="rId68"/>
                     <a:stretch>
                       <a:fillRect/>
                     </a:stretch>
@@ -16162,6 +16996,7 @@
       <w:r>
         <w:rPr>
           <w:rFonts w:ascii="Arial" w:eastAsia="Times New Roman" w:hAnsi="Arial" w:cs="Arial"/>
+          <w:noProof/>
           <w:color w:val="000000"/>
           <w:sz w:val="20"/>
           <w:szCs w:val="20"/>
@@ -16184,7 +17019,7 @@
                     <pic:cNvPicPr/>
                   </pic:nvPicPr>
                   <pic:blipFill>
-                    <a:blip r:embed="rId66"/>
+                    <a:blip r:embed="rId69"/>
                     <a:stretch>
                       <a:fillRect/>
                     </a:stretch>
@@ -16279,6 +17114,7 @@
       <w:r>
         <w:rPr>
           <w:rFonts w:ascii="Arial" w:eastAsia="Times New Roman" w:hAnsi="Arial" w:cs="Arial"/>
+          <w:noProof/>
           <w:color w:val="000000"/>
           <w:sz w:val="20"/>
           <w:szCs w:val="20"/>
@@ -16301,7 +17137,7 @@
                     <pic:cNvPicPr/>
                   </pic:nvPicPr>
                   <pic:blipFill>
-                    <a:blip r:embed="rId67"/>
+                    <a:blip r:embed="rId70"/>
                     <a:stretch>
                       <a:fillRect/>
                     </a:stretch>

</xml_diff>